<commit_message>
fix img and update report
</commit_message>
<xml_diff>
--- a/report/18127022_18127248.docx
+++ b/report/18127022_18127248.docx
@@ -1782,9 +1782,8 @@
           <w:szCs w:val="32"/>
           <w:shd w:val="clear" w:color="auto" w:fill="FFFFFF"/>
         </w:rPr>
-        <w:t xml:space="preserve">Furthermore we would also like to acknowledge with much appreciation the crucial role of the staff of Mr. Le Ngoc Thanh and Ms. Ho </w:t>
-      </w:r>
-      <w:proofErr w:type="spellStart"/>
+        <w:t>Furthermore we would also like to acknowledge with much appreciation the crucial role of the staff of Mr. Le Ngoc Thanh and Ms. Ho Thi Thanh Tuyen, who gave the permission to use all required  equipment and the necessary material to complete the project “Search</w:t>
+      </w:r>
       <w:r>
         <w:rPr>
           <w:rFonts w:ascii="Times New Roman" w:hAnsi="Times New Roman" w:cs="Times New Roman"/>
@@ -1793,9 +1792,8 @@
           <w:szCs w:val="32"/>
           <w:shd w:val="clear" w:color="auto" w:fill="FFFFFF"/>
         </w:rPr>
-        <w:t>Thi</w:t>
-      </w:r>
-      <w:proofErr w:type="spellEnd"/>
+        <w:t>ing</w:t>
+      </w:r>
       <w:r>
         <w:rPr>
           <w:rFonts w:ascii="Times New Roman" w:hAnsi="Times New Roman" w:cs="Times New Roman"/>
@@ -1804,7 +1802,7 @@
           <w:szCs w:val="32"/>
           <w:shd w:val="clear" w:color="auto" w:fill="FFFFFF"/>
         </w:rPr>
-        <w:t xml:space="preserve"> Thanh Tuyen, who gave the permission to use all required  equipment and the necessary material to complete the project “Search</w:t>
+        <w:t>”</w:t>
       </w:r>
       <w:r>
         <w:rPr>
@@ -1814,9 +1812,12 @@
           <w:szCs w:val="32"/>
           <w:shd w:val="clear" w:color="auto" w:fill="FFFFFF"/>
         </w:rPr>
-        <w:t>ing</w:t>
-      </w:r>
-      <w:r>
+        <w:t>.</w:t>
+      </w:r>
+    </w:p>
+    <w:p>
+      <w:pPr>
+        <w:jc w:val="both"/>
         <w:rPr>
           <w:rFonts w:ascii="Times New Roman" w:hAnsi="Times New Roman" w:cs="Times New Roman"/>
           <w:color w:val="333333"/>
@@ -1824,8 +1825,7 @@
           <w:szCs w:val="32"/>
           <w:shd w:val="clear" w:color="auto" w:fill="FFFFFF"/>
         </w:rPr>
-        <w:t>”</w:t>
-      </w:r>
+      </w:pPr>
       <w:r>
         <w:rPr>
           <w:rFonts w:ascii="Times New Roman" w:hAnsi="Times New Roman" w:cs="Times New Roman"/>
@@ -1834,12 +1834,9 @@
           <w:szCs w:val="32"/>
           <w:shd w:val="clear" w:color="auto" w:fill="FFFFFF"/>
         </w:rPr>
-        <w:t>.</w:t>
-      </w:r>
-    </w:p>
-    <w:p>
-      <w:pPr>
-        <w:jc w:val="both"/>
+        <w:t>We</w:t>
+      </w:r>
+      <w:r>
         <w:rPr>
           <w:rFonts w:ascii="Times New Roman" w:hAnsi="Times New Roman" w:cs="Times New Roman"/>
           <w:color w:val="333333"/>
@@ -1847,48 +1844,7 @@
           <w:szCs w:val="32"/>
           <w:shd w:val="clear" w:color="auto" w:fill="FFFFFF"/>
         </w:rPr>
-      </w:pPr>
-      <w:r>
-        <w:rPr>
-          <w:rFonts w:ascii="Times New Roman" w:hAnsi="Times New Roman" w:cs="Times New Roman"/>
-          <w:color w:val="333333"/>
-          <w:sz w:val="32"/>
-          <w:szCs w:val="32"/>
-          <w:shd w:val="clear" w:color="auto" w:fill="FFFFFF"/>
-        </w:rPr>
-        <w:t>We</w:t>
-      </w:r>
-      <w:r>
-        <w:rPr>
-          <w:rFonts w:ascii="Times New Roman" w:hAnsi="Times New Roman" w:cs="Times New Roman"/>
-          <w:color w:val="333333"/>
-          <w:sz w:val="32"/>
-          <w:szCs w:val="32"/>
-          <w:shd w:val="clear" w:color="auto" w:fill="FFFFFF"/>
-        </w:rPr>
-        <w:t xml:space="preserve"> </w:t>
-      </w:r>
-      <w:proofErr w:type="gramStart"/>
-      <w:r>
-        <w:rPr>
-          <w:rFonts w:ascii="Times New Roman" w:hAnsi="Times New Roman" w:cs="Times New Roman"/>
-          <w:color w:val="333333"/>
-          <w:sz w:val="32"/>
-          <w:szCs w:val="32"/>
-          <w:shd w:val="clear" w:color="auto" w:fill="FFFFFF"/>
-        </w:rPr>
-        <w:t>have to</w:t>
-      </w:r>
-      <w:proofErr w:type="gramEnd"/>
-      <w:r>
-        <w:rPr>
-          <w:rFonts w:ascii="Times New Roman" w:hAnsi="Times New Roman" w:cs="Times New Roman"/>
-          <w:color w:val="333333"/>
-          <w:sz w:val="32"/>
-          <w:szCs w:val="32"/>
-          <w:shd w:val="clear" w:color="auto" w:fill="FFFFFF"/>
-        </w:rPr>
-        <w:t xml:space="preserve"> appreciate the guidance given by other supervisor as well as the panels especially in our project presentation that has improved our presentation skills thanks to their comment and advices.</w:t>
+        <w:t xml:space="preserve"> have to appreciate the guidance given by other supervisor as well as the panels especially in our project presentation that has improved our presentation skills thanks to their comment and advices.</w:t>
       </w:r>
     </w:p>
     <w:p>
@@ -2035,17 +1991,1639 @@
     <w:p>
       <w:pPr>
         <w:pStyle w:val="NoSpacing"/>
-        <w:numPr>
-          <w:ilvl w:val="0"/>
-          <w:numId w:val="7"/>
-        </w:numPr>
-      </w:pPr>
-      <w:r>
-        <w:t>I</w:t>
-      </w:r>
-      <w:r>
-        <w:t>deas</w:t>
-      </w:r>
+        <w:ind w:left="720"/>
+        <w:rPr>
+          <w:b/>
+          <w:bCs/>
+        </w:rPr>
+      </w:pPr>
+      <w:r>
+        <w:rPr>
+          <w:b/>
+          <w:bCs/>
+        </w:rPr>
+        <w:t>Sprites for Game</w:t>
+      </w:r>
+    </w:p>
+    <w:tbl>
+      <w:tblPr>
+        <w:tblStyle w:val="GridTable4-Accent5"/>
+        <w:tblW w:w="0" w:type="auto"/>
+        <w:tblLook w:val="04A0" w:firstRow="1" w:lastRow="0" w:firstColumn="1" w:lastColumn="0" w:noHBand="0" w:noVBand="1"/>
+      </w:tblPr>
+      <w:tblGrid>
+        <w:gridCol w:w="2695"/>
+        <w:gridCol w:w="6000"/>
+      </w:tblGrid>
+      <w:tr>
+        <w:trPr>
+          <w:cnfStyle w:val="100000000000" w:firstRow="1" w:lastRow="0" w:firstColumn="0" w:lastColumn="0" w:oddVBand="0" w:evenVBand="0" w:oddHBand="0" w:evenHBand="0" w:firstRowFirstColumn="0" w:firstRowLastColumn="0" w:lastRowFirstColumn="0" w:lastRowLastColumn="0"/>
+          <w:trHeight w:val="547"/>
+        </w:trPr>
+        <w:tc>
+          <w:tcPr>
+            <w:cnfStyle w:val="001000000000" w:firstRow="0" w:lastRow="0" w:firstColumn="1" w:lastColumn="0" w:oddVBand="0" w:evenVBand="0" w:oddHBand="0" w:evenHBand="0" w:firstRowFirstColumn="0" w:firstRowLastColumn="0" w:lastRowFirstColumn="0" w:lastRowLastColumn="0"/>
+            <w:tcW w:w="2695" w:type="dxa"/>
+          </w:tcPr>
+          <w:p>
+            <w:pPr>
+              <w:pStyle w:val="NoSpacing"/>
+              <w:rPr>
+                <w:b w:val="0"/>
+                <w:bCs w:val="0"/>
+              </w:rPr>
+            </w:pPr>
+            <w:r>
+              <w:rPr>
+                <w:b w:val="0"/>
+                <w:bCs w:val="0"/>
+              </w:rPr>
+              <w:t>Name of sprites</w:t>
+            </w:r>
+          </w:p>
+        </w:tc>
+        <w:tc>
+          <w:tcPr>
+            <w:tcW w:w="6000" w:type="dxa"/>
+          </w:tcPr>
+          <w:p>
+            <w:pPr>
+              <w:pStyle w:val="NoSpacing"/>
+              <w:cnfStyle w:val="100000000000" w:firstRow="1" w:lastRow="0" w:firstColumn="0" w:lastColumn="0" w:oddVBand="0" w:evenVBand="0" w:oddHBand="0" w:evenHBand="0" w:firstRowFirstColumn="0" w:firstRowLastColumn="0" w:lastRowFirstColumn="0" w:lastRowLastColumn="0"/>
+              <w:rPr>
+                <w:b w:val="0"/>
+                <w:bCs w:val="0"/>
+              </w:rPr>
+            </w:pPr>
+          </w:p>
+        </w:tc>
+      </w:tr>
+      <w:tr>
+        <w:trPr>
+          <w:cnfStyle w:val="000000100000" w:firstRow="0" w:lastRow="0" w:firstColumn="0" w:lastColumn="0" w:oddVBand="0" w:evenVBand="0" w:oddHBand="1" w:evenHBand="0" w:firstRowFirstColumn="0" w:firstRowLastColumn="0" w:lastRowFirstColumn="0" w:lastRowLastColumn="0"/>
+          <w:trHeight w:val="558"/>
+        </w:trPr>
+        <w:tc>
+          <w:tcPr>
+            <w:cnfStyle w:val="001000000000" w:firstRow="0" w:lastRow="0" w:firstColumn="1" w:lastColumn="0" w:oddVBand="0" w:evenVBand="0" w:oddHBand="0" w:evenHBand="0" w:firstRowFirstColumn="0" w:firstRowLastColumn="0" w:lastRowFirstColumn="0" w:lastRowLastColumn="0"/>
+            <w:tcW w:w="2695" w:type="dxa"/>
+            <w:vMerge w:val="restart"/>
+          </w:tcPr>
+          <w:p>
+            <w:pPr>
+              <w:pStyle w:val="NoSpacing"/>
+              <w:rPr>
+                <w:b w:val="0"/>
+                <w:bCs w:val="0"/>
+              </w:rPr>
+            </w:pPr>
+            <w:r>
+              <w:rPr>
+                <w:b w:val="0"/>
+                <w:bCs w:val="0"/>
+              </w:rPr>
+              <w:t>Agent</w:t>
+            </w:r>
+          </w:p>
+        </w:tc>
+        <w:tc>
+          <w:tcPr>
+            <w:tcW w:w="6000" w:type="dxa"/>
+          </w:tcPr>
+          <w:p>
+            <w:pPr>
+              <w:pStyle w:val="NoSpacing"/>
+              <w:cnfStyle w:val="000000100000" w:firstRow="0" w:lastRow="0" w:firstColumn="0" w:lastColumn="0" w:oddVBand="0" w:evenVBand="0" w:oddHBand="1" w:evenHBand="0" w:firstRowFirstColumn="0" w:firstRowLastColumn="0" w:lastRowFirstColumn="0" w:lastRowLastColumn="0"/>
+              <w:rPr>
+                <w:b/>
+                <w:bCs/>
+              </w:rPr>
+            </w:pPr>
+            <w:r>
+              <w:rPr>
+                <w:noProof/>
+              </w:rPr>
+              <w:drawing>
+                <wp:inline distT="0" distB="0" distL="0" distR="0" wp14:anchorId="3D42DE8C" wp14:editId="019032EA">
+                  <wp:extent cx="617220" cy="617220"/>
+                  <wp:effectExtent l="0" t="0" r="0" b="0"/>
+                  <wp:docPr id="8" name="Picture 8"/>
+                  <wp:cNvGraphicFramePr>
+                    <a:graphicFrameLocks xmlns:a="http://schemas.openxmlformats.org/drawingml/2006/main" noChangeAspect="1"/>
+                  </wp:cNvGraphicFramePr>
+                  <a:graphic xmlns:a="http://schemas.openxmlformats.org/drawingml/2006/main">
+                    <a:graphicData uri="http://schemas.openxmlformats.org/drawingml/2006/picture">
+                      <pic:pic xmlns:pic="http://schemas.openxmlformats.org/drawingml/2006/picture">
+                        <pic:nvPicPr>
+                          <pic:cNvPr id="0" name="Picture 2"/>
+                          <pic:cNvPicPr>
+                            <a:picLocks noChangeAspect="1" noChangeArrowheads="1"/>
+                          </pic:cNvPicPr>
+                        </pic:nvPicPr>
+                        <pic:blipFill>
+                          <a:blip r:embed="rId13">
+                            <a:extLst>
+                              <a:ext uri="{28A0092B-C50C-407E-A947-70E740481C1C}">
+                                <a14:useLocalDpi xmlns:a14="http://schemas.microsoft.com/office/drawing/2010/main" val="0"/>
+                              </a:ext>
+                            </a:extLst>
+                          </a:blip>
+                          <a:srcRect/>
+                          <a:stretch>
+                            <a:fillRect/>
+                          </a:stretch>
+                        </pic:blipFill>
+                        <pic:spPr bwMode="auto">
+                          <a:xfrm>
+                            <a:off x="0" y="0"/>
+                            <a:ext cx="617220" cy="617220"/>
+                          </a:xfrm>
+                          <a:prstGeom prst="rect">
+                            <a:avLst/>
+                          </a:prstGeom>
+                          <a:noFill/>
+                          <a:ln>
+                            <a:noFill/>
+                          </a:ln>
+                        </pic:spPr>
+                      </pic:pic>
+                    </a:graphicData>
+                  </a:graphic>
+                </wp:inline>
+              </w:drawing>
+            </w:r>
+            <w:r>
+              <w:rPr>
+                <w:b/>
+                <w:bCs/>
+              </w:rPr>
+              <w:t>back</w:t>
+            </w:r>
+          </w:p>
+        </w:tc>
+      </w:tr>
+      <w:tr>
+        <w:trPr>
+          <w:trHeight w:val="547"/>
+        </w:trPr>
+        <w:tc>
+          <w:tcPr>
+            <w:cnfStyle w:val="001000000000" w:firstRow="0" w:lastRow="0" w:firstColumn="1" w:lastColumn="0" w:oddVBand="0" w:evenVBand="0" w:oddHBand="0" w:evenHBand="0" w:firstRowFirstColumn="0" w:firstRowLastColumn="0" w:lastRowFirstColumn="0" w:lastRowLastColumn="0"/>
+            <w:tcW w:w="2695" w:type="dxa"/>
+            <w:vMerge/>
+          </w:tcPr>
+          <w:p>
+            <w:pPr>
+              <w:pStyle w:val="NoSpacing"/>
+              <w:rPr>
+                <w:b w:val="0"/>
+                <w:bCs w:val="0"/>
+              </w:rPr>
+            </w:pPr>
+          </w:p>
+        </w:tc>
+        <w:tc>
+          <w:tcPr>
+            <w:tcW w:w="6000" w:type="dxa"/>
+          </w:tcPr>
+          <w:p>
+            <w:pPr>
+              <w:pStyle w:val="NoSpacing"/>
+              <w:cnfStyle w:val="000000000000" w:firstRow="0" w:lastRow="0" w:firstColumn="0" w:lastColumn="0" w:oddVBand="0" w:evenVBand="0" w:oddHBand="0" w:evenHBand="0" w:firstRowFirstColumn="0" w:firstRowLastColumn="0" w:lastRowFirstColumn="0" w:lastRowLastColumn="0"/>
+              <w:rPr>
+                <w:b/>
+                <w:bCs/>
+              </w:rPr>
+            </w:pPr>
+            <w:r>
+              <w:rPr>
+                <w:noProof/>
+              </w:rPr>
+              <w:drawing>
+                <wp:inline distT="0" distB="0" distL="0" distR="0" wp14:anchorId="05448D08" wp14:editId="40026CE0">
+                  <wp:extent cx="640080" cy="640080"/>
+                  <wp:effectExtent l="0" t="0" r="0" b="7620"/>
+                  <wp:docPr id="9" name="Picture 9"/>
+                  <wp:cNvGraphicFramePr>
+                    <a:graphicFrameLocks xmlns:a="http://schemas.openxmlformats.org/drawingml/2006/main" noChangeAspect="1"/>
+                  </wp:cNvGraphicFramePr>
+                  <a:graphic xmlns:a="http://schemas.openxmlformats.org/drawingml/2006/main">
+                    <a:graphicData uri="http://schemas.openxmlformats.org/drawingml/2006/picture">
+                      <pic:pic xmlns:pic="http://schemas.openxmlformats.org/drawingml/2006/picture">
+                        <pic:nvPicPr>
+                          <pic:cNvPr id="0" name="Picture 4"/>
+                          <pic:cNvPicPr>
+                            <a:picLocks noChangeAspect="1" noChangeArrowheads="1"/>
+                          </pic:cNvPicPr>
+                        </pic:nvPicPr>
+                        <pic:blipFill>
+                          <a:blip r:embed="rId14">
+                            <a:extLst>
+                              <a:ext uri="{28A0092B-C50C-407E-A947-70E740481C1C}">
+                                <a14:useLocalDpi xmlns:a14="http://schemas.microsoft.com/office/drawing/2010/main" val="0"/>
+                              </a:ext>
+                            </a:extLst>
+                          </a:blip>
+                          <a:srcRect/>
+                          <a:stretch>
+                            <a:fillRect/>
+                          </a:stretch>
+                        </pic:blipFill>
+                        <pic:spPr bwMode="auto">
+                          <a:xfrm>
+                            <a:off x="0" y="0"/>
+                            <a:ext cx="640080" cy="640080"/>
+                          </a:xfrm>
+                          <a:prstGeom prst="rect">
+                            <a:avLst/>
+                          </a:prstGeom>
+                          <a:noFill/>
+                          <a:ln>
+                            <a:noFill/>
+                          </a:ln>
+                        </pic:spPr>
+                      </pic:pic>
+                    </a:graphicData>
+                  </a:graphic>
+                </wp:inline>
+              </w:drawing>
+            </w:r>
+            <w:r>
+              <w:rPr>
+                <w:b/>
+                <w:bCs/>
+              </w:rPr>
+              <w:t>right</w:t>
+            </w:r>
+          </w:p>
+        </w:tc>
+      </w:tr>
+      <w:tr>
+        <w:trPr>
+          <w:cnfStyle w:val="000000100000" w:firstRow="0" w:lastRow="0" w:firstColumn="0" w:lastColumn="0" w:oddVBand="0" w:evenVBand="0" w:oddHBand="1" w:evenHBand="0" w:firstRowFirstColumn="0" w:firstRowLastColumn="0" w:lastRowFirstColumn="0" w:lastRowLastColumn="0"/>
+          <w:trHeight w:val="558"/>
+        </w:trPr>
+        <w:tc>
+          <w:tcPr>
+            <w:cnfStyle w:val="001000000000" w:firstRow="0" w:lastRow="0" w:firstColumn="1" w:lastColumn="0" w:oddVBand="0" w:evenVBand="0" w:oddHBand="0" w:evenHBand="0" w:firstRowFirstColumn="0" w:firstRowLastColumn="0" w:lastRowFirstColumn="0" w:lastRowLastColumn="0"/>
+            <w:tcW w:w="2695" w:type="dxa"/>
+            <w:vMerge/>
+          </w:tcPr>
+          <w:p>
+            <w:pPr>
+              <w:pStyle w:val="NoSpacing"/>
+              <w:rPr>
+                <w:b w:val="0"/>
+                <w:bCs w:val="0"/>
+              </w:rPr>
+            </w:pPr>
+          </w:p>
+        </w:tc>
+        <w:tc>
+          <w:tcPr>
+            <w:tcW w:w="6000" w:type="dxa"/>
+          </w:tcPr>
+          <w:p>
+            <w:pPr>
+              <w:pStyle w:val="NoSpacing"/>
+              <w:cnfStyle w:val="000000100000" w:firstRow="0" w:lastRow="0" w:firstColumn="0" w:lastColumn="0" w:oddVBand="0" w:evenVBand="0" w:oddHBand="1" w:evenHBand="0" w:firstRowFirstColumn="0" w:firstRowLastColumn="0" w:lastRowFirstColumn="0" w:lastRowLastColumn="0"/>
+              <w:rPr>
+                <w:b/>
+                <w:bCs/>
+              </w:rPr>
+            </w:pPr>
+            <w:r>
+              <w:rPr>
+                <w:noProof/>
+              </w:rPr>
+              <w:drawing>
+                <wp:inline distT="0" distB="0" distL="0" distR="0" wp14:anchorId="551EE100" wp14:editId="7E66627B">
+                  <wp:extent cx="647700" cy="647700"/>
+                  <wp:effectExtent l="0" t="0" r="0" b="0"/>
+                  <wp:docPr id="10" name="Picture 10"/>
+                  <wp:cNvGraphicFramePr>
+                    <a:graphicFrameLocks xmlns:a="http://schemas.openxmlformats.org/drawingml/2006/main" noChangeAspect="1"/>
+                  </wp:cNvGraphicFramePr>
+                  <a:graphic xmlns:a="http://schemas.openxmlformats.org/drawingml/2006/main">
+                    <a:graphicData uri="http://schemas.openxmlformats.org/drawingml/2006/picture">
+                      <pic:pic xmlns:pic="http://schemas.openxmlformats.org/drawingml/2006/picture">
+                        <pic:nvPicPr>
+                          <pic:cNvPr id="0" name="Picture 6"/>
+                          <pic:cNvPicPr>
+                            <a:picLocks noChangeAspect="1" noChangeArrowheads="1"/>
+                          </pic:cNvPicPr>
+                        </pic:nvPicPr>
+                        <pic:blipFill>
+                          <a:blip r:embed="rId15">
+                            <a:extLst>
+                              <a:ext uri="{28A0092B-C50C-407E-A947-70E740481C1C}">
+                                <a14:useLocalDpi xmlns:a14="http://schemas.microsoft.com/office/drawing/2010/main" val="0"/>
+                              </a:ext>
+                            </a:extLst>
+                          </a:blip>
+                          <a:srcRect/>
+                          <a:stretch>
+                            <a:fillRect/>
+                          </a:stretch>
+                        </pic:blipFill>
+                        <pic:spPr bwMode="auto">
+                          <a:xfrm>
+                            <a:off x="0" y="0"/>
+                            <a:ext cx="647700" cy="647700"/>
+                          </a:xfrm>
+                          <a:prstGeom prst="rect">
+                            <a:avLst/>
+                          </a:prstGeom>
+                          <a:noFill/>
+                          <a:ln>
+                            <a:noFill/>
+                          </a:ln>
+                        </pic:spPr>
+                      </pic:pic>
+                    </a:graphicData>
+                  </a:graphic>
+                </wp:inline>
+              </w:drawing>
+            </w:r>
+            <w:r>
+              <w:rPr>
+                <w:b/>
+                <w:bCs/>
+              </w:rPr>
+              <w:t>front</w:t>
+            </w:r>
+          </w:p>
+        </w:tc>
+      </w:tr>
+      <w:tr>
+        <w:trPr>
+          <w:trHeight w:val="547"/>
+        </w:trPr>
+        <w:tc>
+          <w:tcPr>
+            <w:cnfStyle w:val="001000000000" w:firstRow="0" w:lastRow="0" w:firstColumn="1" w:lastColumn="0" w:oddVBand="0" w:evenVBand="0" w:oddHBand="0" w:evenHBand="0" w:firstRowFirstColumn="0" w:firstRowLastColumn="0" w:lastRowFirstColumn="0" w:lastRowLastColumn="0"/>
+            <w:tcW w:w="2695" w:type="dxa"/>
+            <w:vMerge/>
+          </w:tcPr>
+          <w:p>
+            <w:pPr>
+              <w:pStyle w:val="NoSpacing"/>
+              <w:rPr>
+                <w:b w:val="0"/>
+                <w:bCs w:val="0"/>
+              </w:rPr>
+            </w:pPr>
+          </w:p>
+        </w:tc>
+        <w:tc>
+          <w:tcPr>
+            <w:tcW w:w="6000" w:type="dxa"/>
+          </w:tcPr>
+          <w:p>
+            <w:pPr>
+              <w:pStyle w:val="NoSpacing"/>
+              <w:cnfStyle w:val="000000000000" w:firstRow="0" w:lastRow="0" w:firstColumn="0" w:lastColumn="0" w:oddVBand="0" w:evenVBand="0" w:oddHBand="0" w:evenHBand="0" w:firstRowFirstColumn="0" w:firstRowLastColumn="0" w:lastRowFirstColumn="0" w:lastRowLastColumn="0"/>
+              <w:rPr>
+                <w:b/>
+                <w:bCs/>
+              </w:rPr>
+            </w:pPr>
+            <w:r>
+              <w:rPr>
+                <w:noProof/>
+              </w:rPr>
+              <w:drawing>
+                <wp:inline distT="0" distB="0" distL="0" distR="0" wp14:anchorId="7D8693AF" wp14:editId="062F56FA">
+                  <wp:extent cx="624840" cy="624840"/>
+                  <wp:effectExtent l="0" t="0" r="0" b="3810"/>
+                  <wp:docPr id="11" name="Picture 11"/>
+                  <wp:cNvGraphicFramePr>
+                    <a:graphicFrameLocks xmlns:a="http://schemas.openxmlformats.org/drawingml/2006/main" noChangeAspect="1"/>
+                  </wp:cNvGraphicFramePr>
+                  <a:graphic xmlns:a="http://schemas.openxmlformats.org/drawingml/2006/main">
+                    <a:graphicData uri="http://schemas.openxmlformats.org/drawingml/2006/picture">
+                      <pic:pic xmlns:pic="http://schemas.openxmlformats.org/drawingml/2006/picture">
+                        <pic:nvPicPr>
+                          <pic:cNvPr id="0" name="Picture 8"/>
+                          <pic:cNvPicPr>
+                            <a:picLocks noChangeAspect="1" noChangeArrowheads="1"/>
+                          </pic:cNvPicPr>
+                        </pic:nvPicPr>
+                        <pic:blipFill>
+                          <a:blip r:embed="rId16">
+                            <a:extLst>
+                              <a:ext uri="{28A0092B-C50C-407E-A947-70E740481C1C}">
+                                <a14:useLocalDpi xmlns:a14="http://schemas.microsoft.com/office/drawing/2010/main" val="0"/>
+                              </a:ext>
+                            </a:extLst>
+                          </a:blip>
+                          <a:srcRect/>
+                          <a:stretch>
+                            <a:fillRect/>
+                          </a:stretch>
+                        </pic:blipFill>
+                        <pic:spPr bwMode="auto">
+                          <a:xfrm>
+                            <a:off x="0" y="0"/>
+                            <a:ext cx="624840" cy="624840"/>
+                          </a:xfrm>
+                          <a:prstGeom prst="rect">
+                            <a:avLst/>
+                          </a:prstGeom>
+                          <a:noFill/>
+                          <a:ln>
+                            <a:noFill/>
+                          </a:ln>
+                        </pic:spPr>
+                      </pic:pic>
+                    </a:graphicData>
+                  </a:graphic>
+                </wp:inline>
+              </w:drawing>
+            </w:r>
+            <w:r>
+              <w:rPr>
+                <w:b/>
+                <w:bCs/>
+              </w:rPr>
+              <w:t>left</w:t>
+            </w:r>
+          </w:p>
+        </w:tc>
+      </w:tr>
+      <w:tr>
+        <w:trPr>
+          <w:cnfStyle w:val="000000100000" w:firstRow="0" w:lastRow="0" w:firstColumn="0" w:lastColumn="0" w:oddVBand="0" w:evenVBand="0" w:oddHBand="1" w:evenHBand="0" w:firstRowFirstColumn="0" w:firstRowLastColumn="0" w:lastRowFirstColumn="0" w:lastRowLastColumn="0"/>
+          <w:trHeight w:val="547"/>
+        </w:trPr>
+        <w:tc>
+          <w:tcPr>
+            <w:cnfStyle w:val="001000000000" w:firstRow="0" w:lastRow="0" w:firstColumn="1" w:lastColumn="0" w:oddVBand="0" w:evenVBand="0" w:oddHBand="0" w:evenHBand="0" w:firstRowFirstColumn="0" w:firstRowLastColumn="0" w:lastRowFirstColumn="0" w:lastRowLastColumn="0"/>
+            <w:tcW w:w="2695" w:type="dxa"/>
+          </w:tcPr>
+          <w:p>
+            <w:pPr>
+              <w:pStyle w:val="NoSpacing"/>
+              <w:rPr>
+                <w:b w:val="0"/>
+                <w:bCs w:val="0"/>
+              </w:rPr>
+            </w:pPr>
+            <w:r>
+              <w:rPr>
+                <w:b w:val="0"/>
+                <w:bCs w:val="0"/>
+              </w:rPr>
+              <w:t>Brick</w:t>
+            </w:r>
+          </w:p>
+        </w:tc>
+        <w:tc>
+          <w:tcPr>
+            <w:tcW w:w="6000" w:type="dxa"/>
+          </w:tcPr>
+          <w:p>
+            <w:pPr>
+              <w:pStyle w:val="NoSpacing"/>
+              <w:cnfStyle w:val="000000100000" w:firstRow="0" w:lastRow="0" w:firstColumn="0" w:lastColumn="0" w:oddVBand="0" w:evenVBand="0" w:oddHBand="1" w:evenHBand="0" w:firstRowFirstColumn="0" w:firstRowLastColumn="0" w:lastRowFirstColumn="0" w:lastRowLastColumn="0"/>
+              <w:rPr>
+                <w:noProof/>
+              </w:rPr>
+            </w:pPr>
+            <w:r>
+              <w:rPr>
+                <w:noProof/>
+              </w:rPr>
+              <w:drawing>
+                <wp:inline distT="0" distB="0" distL="0" distR="0" wp14:anchorId="64A32238" wp14:editId="08637066">
+                  <wp:extent cx="762000" cy="762000"/>
+                  <wp:effectExtent l="0" t="0" r="0" b="0"/>
+                  <wp:docPr id="17" name="Picture 17"/>
+                  <wp:cNvGraphicFramePr>
+                    <a:graphicFrameLocks xmlns:a="http://schemas.openxmlformats.org/drawingml/2006/main" noChangeAspect="1"/>
+                  </wp:cNvGraphicFramePr>
+                  <a:graphic xmlns:a="http://schemas.openxmlformats.org/drawingml/2006/main">
+                    <a:graphicData uri="http://schemas.openxmlformats.org/drawingml/2006/picture">
+                      <pic:pic xmlns:pic="http://schemas.openxmlformats.org/drawingml/2006/picture">
+                        <pic:nvPicPr>
+                          <pic:cNvPr id="0" name="Picture 21"/>
+                          <pic:cNvPicPr>
+                            <a:picLocks noChangeAspect="1" noChangeArrowheads="1"/>
+                          </pic:cNvPicPr>
+                        </pic:nvPicPr>
+                        <pic:blipFill>
+                          <a:blip r:embed="rId17">
+                            <a:extLst>
+                              <a:ext uri="{28A0092B-C50C-407E-A947-70E740481C1C}">
+                                <a14:useLocalDpi xmlns:a14="http://schemas.microsoft.com/office/drawing/2010/main" val="0"/>
+                              </a:ext>
+                            </a:extLst>
+                          </a:blip>
+                          <a:srcRect/>
+                          <a:stretch>
+                            <a:fillRect/>
+                          </a:stretch>
+                        </pic:blipFill>
+                        <pic:spPr bwMode="auto">
+                          <a:xfrm>
+                            <a:off x="0" y="0"/>
+                            <a:ext cx="762000" cy="762000"/>
+                          </a:xfrm>
+                          <a:prstGeom prst="rect">
+                            <a:avLst/>
+                          </a:prstGeom>
+                          <a:noFill/>
+                          <a:ln>
+                            <a:noFill/>
+                          </a:ln>
+                        </pic:spPr>
+                      </pic:pic>
+                    </a:graphicData>
+                  </a:graphic>
+                </wp:inline>
+              </w:drawing>
+            </w:r>
+          </w:p>
+        </w:tc>
+      </w:tr>
+      <w:tr>
+        <w:trPr>
+          <w:trHeight w:val="547"/>
+        </w:trPr>
+        <w:tc>
+          <w:tcPr>
+            <w:cnfStyle w:val="001000000000" w:firstRow="0" w:lastRow="0" w:firstColumn="1" w:lastColumn="0" w:oddVBand="0" w:evenVBand="0" w:oddHBand="0" w:evenHBand="0" w:firstRowFirstColumn="0" w:firstRowLastColumn="0" w:lastRowFirstColumn="0" w:lastRowLastColumn="0"/>
+            <w:tcW w:w="2695" w:type="dxa"/>
+          </w:tcPr>
+          <w:p>
+            <w:pPr>
+              <w:pStyle w:val="NoSpacing"/>
+              <w:rPr>
+                <w:b w:val="0"/>
+                <w:bCs w:val="0"/>
+              </w:rPr>
+            </w:pPr>
+            <w:r>
+              <w:rPr>
+                <w:b w:val="0"/>
+                <w:bCs w:val="0"/>
+              </w:rPr>
+              <w:t>Gold</w:t>
+            </w:r>
+            <w:r>
+              <w:rPr>
+                <w:b w:val="0"/>
+                <w:bCs w:val="0"/>
+              </w:rPr>
+              <w:t xml:space="preserve"> (Coin)</w:t>
+            </w:r>
+          </w:p>
+        </w:tc>
+        <w:tc>
+          <w:tcPr>
+            <w:tcW w:w="6000" w:type="dxa"/>
+          </w:tcPr>
+          <w:p>
+            <w:pPr>
+              <w:pStyle w:val="NoSpacing"/>
+              <w:cnfStyle w:val="000000000000" w:firstRow="0" w:lastRow="0" w:firstColumn="0" w:lastColumn="0" w:oddVBand="0" w:evenVBand="0" w:oddHBand="0" w:evenHBand="0" w:firstRowFirstColumn="0" w:firstRowLastColumn="0" w:lastRowFirstColumn="0" w:lastRowLastColumn="0"/>
+              <w:rPr>
+                <w:b/>
+                <w:bCs/>
+              </w:rPr>
+            </w:pPr>
+            <w:r>
+              <w:rPr>
+                <w:noProof/>
+              </w:rPr>
+              <w:drawing>
+                <wp:inline distT="0" distB="0" distL="0" distR="0" wp14:anchorId="52F09020" wp14:editId="5690B6C2">
+                  <wp:extent cx="701040" cy="701040"/>
+                  <wp:effectExtent l="0" t="0" r="0" b="0"/>
+                  <wp:docPr id="12" name="Picture 12"/>
+                  <wp:cNvGraphicFramePr>
+                    <a:graphicFrameLocks xmlns:a="http://schemas.openxmlformats.org/drawingml/2006/main" noChangeAspect="1"/>
+                  </wp:cNvGraphicFramePr>
+                  <a:graphic xmlns:a="http://schemas.openxmlformats.org/drawingml/2006/main">
+                    <a:graphicData uri="http://schemas.openxmlformats.org/drawingml/2006/picture">
+                      <pic:pic xmlns:pic="http://schemas.openxmlformats.org/drawingml/2006/picture">
+                        <pic:nvPicPr>
+                          <pic:cNvPr id="0" name="Picture 10"/>
+                          <pic:cNvPicPr>
+                            <a:picLocks noChangeAspect="1" noChangeArrowheads="1"/>
+                          </pic:cNvPicPr>
+                        </pic:nvPicPr>
+                        <pic:blipFill>
+                          <a:blip r:embed="rId18">
+                            <a:extLst>
+                              <a:ext uri="{28A0092B-C50C-407E-A947-70E740481C1C}">
+                                <a14:useLocalDpi xmlns:a14="http://schemas.microsoft.com/office/drawing/2010/main" val="0"/>
+                              </a:ext>
+                            </a:extLst>
+                          </a:blip>
+                          <a:srcRect/>
+                          <a:stretch>
+                            <a:fillRect/>
+                          </a:stretch>
+                        </pic:blipFill>
+                        <pic:spPr bwMode="auto">
+                          <a:xfrm>
+                            <a:off x="0" y="0"/>
+                            <a:ext cx="701040" cy="701040"/>
+                          </a:xfrm>
+                          <a:prstGeom prst="rect">
+                            <a:avLst/>
+                          </a:prstGeom>
+                          <a:noFill/>
+                          <a:ln>
+                            <a:noFill/>
+                          </a:ln>
+                        </pic:spPr>
+                      </pic:pic>
+                    </a:graphicData>
+                  </a:graphic>
+                </wp:inline>
+              </w:drawing>
+            </w:r>
+          </w:p>
+        </w:tc>
+      </w:tr>
+      <w:tr>
+        <w:trPr>
+          <w:cnfStyle w:val="000000100000" w:firstRow="0" w:lastRow="0" w:firstColumn="0" w:lastColumn="0" w:oddVBand="0" w:evenVBand="0" w:oddHBand="1" w:evenHBand="0" w:firstRowFirstColumn="0" w:firstRowLastColumn="0" w:lastRowFirstColumn="0" w:lastRowLastColumn="0"/>
+          <w:trHeight w:val="547"/>
+        </w:trPr>
+        <w:tc>
+          <w:tcPr>
+            <w:cnfStyle w:val="001000000000" w:firstRow="0" w:lastRow="0" w:firstColumn="1" w:lastColumn="0" w:oddVBand="0" w:evenVBand="0" w:oddHBand="0" w:evenHBand="0" w:firstRowFirstColumn="0" w:firstRowLastColumn="0" w:lastRowFirstColumn="0" w:lastRowLastColumn="0"/>
+            <w:tcW w:w="2695" w:type="dxa"/>
+          </w:tcPr>
+          <w:p>
+            <w:pPr>
+              <w:pStyle w:val="NoSpacing"/>
+              <w:rPr>
+                <w:b w:val="0"/>
+                <w:bCs w:val="0"/>
+              </w:rPr>
+            </w:pPr>
+            <w:r>
+              <w:rPr>
+                <w:b w:val="0"/>
+                <w:bCs w:val="0"/>
+              </w:rPr>
+              <w:t>Pit</w:t>
+            </w:r>
+          </w:p>
+        </w:tc>
+        <w:tc>
+          <w:tcPr>
+            <w:tcW w:w="6000" w:type="dxa"/>
+          </w:tcPr>
+          <w:p>
+            <w:pPr>
+              <w:pStyle w:val="NoSpacing"/>
+              <w:cnfStyle w:val="000000100000" w:firstRow="0" w:lastRow="0" w:firstColumn="0" w:lastColumn="0" w:oddVBand="0" w:evenVBand="0" w:oddHBand="1" w:evenHBand="0" w:firstRowFirstColumn="0" w:firstRowLastColumn="0" w:lastRowFirstColumn="0" w:lastRowLastColumn="0"/>
+              <w:rPr>
+                <w:b/>
+                <w:bCs/>
+              </w:rPr>
+            </w:pPr>
+            <w:r>
+              <w:rPr>
+                <w:noProof/>
+              </w:rPr>
+              <w:drawing>
+                <wp:inline distT="0" distB="0" distL="0" distR="0" wp14:anchorId="233C2A9A" wp14:editId="384FEDDC">
+                  <wp:extent cx="739140" cy="739140"/>
+                  <wp:effectExtent l="0" t="0" r="0" b="0"/>
+                  <wp:docPr id="14" name="Picture 14"/>
+                  <wp:cNvGraphicFramePr>
+                    <a:graphicFrameLocks xmlns:a="http://schemas.openxmlformats.org/drawingml/2006/main" noChangeAspect="1"/>
+                  </wp:cNvGraphicFramePr>
+                  <a:graphic xmlns:a="http://schemas.openxmlformats.org/drawingml/2006/main">
+                    <a:graphicData uri="http://schemas.openxmlformats.org/drawingml/2006/picture">
+                      <pic:pic xmlns:pic="http://schemas.openxmlformats.org/drawingml/2006/picture">
+                        <pic:nvPicPr>
+                          <pic:cNvPr id="0" name="Picture 12"/>
+                          <pic:cNvPicPr>
+                            <a:picLocks noChangeAspect="1" noChangeArrowheads="1"/>
+                          </pic:cNvPicPr>
+                        </pic:nvPicPr>
+                        <pic:blipFill>
+                          <a:blip r:embed="rId19">
+                            <a:extLst>
+                              <a:ext uri="{28A0092B-C50C-407E-A947-70E740481C1C}">
+                                <a14:useLocalDpi xmlns:a14="http://schemas.microsoft.com/office/drawing/2010/main" val="0"/>
+                              </a:ext>
+                            </a:extLst>
+                          </a:blip>
+                          <a:srcRect/>
+                          <a:stretch>
+                            <a:fillRect/>
+                          </a:stretch>
+                        </pic:blipFill>
+                        <pic:spPr bwMode="auto">
+                          <a:xfrm>
+                            <a:off x="0" y="0"/>
+                            <a:ext cx="739140" cy="739140"/>
+                          </a:xfrm>
+                          <a:prstGeom prst="rect">
+                            <a:avLst/>
+                          </a:prstGeom>
+                          <a:noFill/>
+                          <a:ln>
+                            <a:noFill/>
+                          </a:ln>
+                        </pic:spPr>
+                      </pic:pic>
+                    </a:graphicData>
+                  </a:graphic>
+                </wp:inline>
+              </w:drawing>
+            </w:r>
+          </w:p>
+        </w:tc>
+      </w:tr>
+      <w:tr>
+        <w:trPr>
+          <w:trHeight w:val="547"/>
+        </w:trPr>
+        <w:tc>
+          <w:tcPr>
+            <w:cnfStyle w:val="001000000000" w:firstRow="0" w:lastRow="0" w:firstColumn="1" w:lastColumn="0" w:oddVBand="0" w:evenVBand="0" w:oddHBand="0" w:evenHBand="0" w:firstRowFirstColumn="0" w:firstRowLastColumn="0" w:lastRowFirstColumn="0" w:lastRowLastColumn="0"/>
+            <w:tcW w:w="2695" w:type="dxa"/>
+          </w:tcPr>
+          <w:p>
+            <w:pPr>
+              <w:pStyle w:val="NoSpacing"/>
+              <w:rPr>
+                <w:b w:val="0"/>
+                <w:bCs w:val="0"/>
+              </w:rPr>
+            </w:pPr>
+            <w:r>
+              <w:rPr>
+                <w:b w:val="0"/>
+                <w:bCs w:val="0"/>
+              </w:rPr>
+              <w:lastRenderedPageBreak/>
+              <w:t>Wumpus</w:t>
+            </w:r>
+          </w:p>
+        </w:tc>
+        <w:tc>
+          <w:tcPr>
+            <w:tcW w:w="6000" w:type="dxa"/>
+          </w:tcPr>
+          <w:p>
+            <w:pPr>
+              <w:pStyle w:val="NoSpacing"/>
+              <w:cnfStyle w:val="000000000000" w:firstRow="0" w:lastRow="0" w:firstColumn="0" w:lastColumn="0" w:oddVBand="0" w:evenVBand="0" w:oddHBand="0" w:evenHBand="0" w:firstRowFirstColumn="0" w:firstRowLastColumn="0" w:lastRowFirstColumn="0" w:lastRowLastColumn="0"/>
+              <w:rPr>
+                <w:b/>
+                <w:bCs/>
+              </w:rPr>
+            </w:pPr>
+            <w:r>
+              <w:rPr>
+                <w:noProof/>
+              </w:rPr>
+              <w:drawing>
+                <wp:inline distT="0" distB="0" distL="0" distR="0" wp14:anchorId="776BBA27" wp14:editId="7338F016">
+                  <wp:extent cx="769620" cy="769620"/>
+                  <wp:effectExtent l="0" t="0" r="0" b="0"/>
+                  <wp:docPr id="20" name="Picture 20"/>
+                  <wp:cNvGraphicFramePr>
+                    <a:graphicFrameLocks xmlns:a="http://schemas.openxmlformats.org/drawingml/2006/main" noChangeAspect="1"/>
+                  </wp:cNvGraphicFramePr>
+                  <a:graphic xmlns:a="http://schemas.openxmlformats.org/drawingml/2006/main">
+                    <a:graphicData uri="http://schemas.openxmlformats.org/drawingml/2006/picture">
+                      <pic:pic xmlns:pic="http://schemas.openxmlformats.org/drawingml/2006/picture">
+                        <pic:nvPicPr>
+                          <pic:cNvPr id="0" name="Picture 27"/>
+                          <pic:cNvPicPr>
+                            <a:picLocks noChangeAspect="1" noChangeArrowheads="1"/>
+                          </pic:cNvPicPr>
+                        </pic:nvPicPr>
+                        <pic:blipFill>
+                          <a:blip r:embed="rId20">
+                            <a:extLst>
+                              <a:ext uri="{28A0092B-C50C-407E-A947-70E740481C1C}">
+                                <a14:useLocalDpi xmlns:a14="http://schemas.microsoft.com/office/drawing/2010/main" val="0"/>
+                              </a:ext>
+                            </a:extLst>
+                          </a:blip>
+                          <a:srcRect/>
+                          <a:stretch>
+                            <a:fillRect/>
+                          </a:stretch>
+                        </pic:blipFill>
+                        <pic:spPr bwMode="auto">
+                          <a:xfrm>
+                            <a:off x="0" y="0"/>
+                            <a:ext cx="769620" cy="769620"/>
+                          </a:xfrm>
+                          <a:prstGeom prst="rect">
+                            <a:avLst/>
+                          </a:prstGeom>
+                          <a:noFill/>
+                          <a:ln>
+                            <a:noFill/>
+                          </a:ln>
+                        </pic:spPr>
+                      </pic:pic>
+                    </a:graphicData>
+                  </a:graphic>
+                </wp:inline>
+              </w:drawing>
+            </w:r>
+          </w:p>
+        </w:tc>
+      </w:tr>
+      <w:tr>
+        <w:trPr>
+          <w:cnfStyle w:val="000000100000" w:firstRow="0" w:lastRow="0" w:firstColumn="0" w:lastColumn="0" w:oddVBand="0" w:evenVBand="0" w:oddHBand="1" w:evenHBand="0" w:firstRowFirstColumn="0" w:firstRowLastColumn="0" w:lastRowFirstColumn="0" w:lastRowLastColumn="0"/>
+          <w:trHeight w:val="547"/>
+        </w:trPr>
+        <w:tc>
+          <w:tcPr>
+            <w:cnfStyle w:val="001000000000" w:firstRow="0" w:lastRow="0" w:firstColumn="1" w:lastColumn="0" w:oddVBand="0" w:evenVBand="0" w:oddHBand="0" w:evenHBand="0" w:firstRowFirstColumn="0" w:firstRowLastColumn="0" w:lastRowFirstColumn="0" w:lastRowLastColumn="0"/>
+            <w:tcW w:w="2695" w:type="dxa"/>
+          </w:tcPr>
+          <w:p>
+            <w:pPr>
+              <w:pStyle w:val="NoSpacing"/>
+              <w:rPr>
+                <w:b w:val="0"/>
+                <w:bCs w:val="0"/>
+              </w:rPr>
+            </w:pPr>
+            <w:r>
+              <w:rPr>
+                <w:b w:val="0"/>
+                <w:bCs w:val="0"/>
+              </w:rPr>
+              <w:t>Breeze</w:t>
+            </w:r>
+          </w:p>
+        </w:tc>
+        <w:tc>
+          <w:tcPr>
+            <w:tcW w:w="6000" w:type="dxa"/>
+          </w:tcPr>
+          <w:p>
+            <w:pPr>
+              <w:pStyle w:val="NoSpacing"/>
+              <w:cnfStyle w:val="000000100000" w:firstRow="0" w:lastRow="0" w:firstColumn="0" w:lastColumn="0" w:oddVBand="0" w:evenVBand="0" w:oddHBand="1" w:evenHBand="0" w:firstRowFirstColumn="0" w:firstRowLastColumn="0" w:lastRowFirstColumn="0" w:lastRowLastColumn="0"/>
+              <w:rPr>
+                <w:b/>
+                <w:bCs/>
+              </w:rPr>
+            </w:pPr>
+            <w:r>
+              <w:rPr>
+                <w:noProof/>
+              </w:rPr>
+              <w:drawing>
+                <wp:inline distT="0" distB="0" distL="0" distR="0" wp14:anchorId="6749A6E0" wp14:editId="1C1CD014">
+                  <wp:extent cx="792480" cy="792480"/>
+                  <wp:effectExtent l="0" t="0" r="0" b="0"/>
+                  <wp:docPr id="16" name="Picture 16"/>
+                  <wp:cNvGraphicFramePr>
+                    <a:graphicFrameLocks xmlns:a="http://schemas.openxmlformats.org/drawingml/2006/main" noChangeAspect="1"/>
+                  </wp:cNvGraphicFramePr>
+                  <a:graphic xmlns:a="http://schemas.openxmlformats.org/drawingml/2006/main">
+                    <a:graphicData uri="http://schemas.openxmlformats.org/drawingml/2006/picture">
+                      <pic:pic xmlns:pic="http://schemas.openxmlformats.org/drawingml/2006/picture">
+                        <pic:nvPicPr>
+                          <pic:cNvPr id="0" name="Picture 19"/>
+                          <pic:cNvPicPr>
+                            <a:picLocks noChangeAspect="1" noChangeArrowheads="1"/>
+                          </pic:cNvPicPr>
+                        </pic:nvPicPr>
+                        <pic:blipFill>
+                          <a:blip r:embed="rId21">
+                            <a:extLst>
+                              <a:ext uri="{28A0092B-C50C-407E-A947-70E740481C1C}">
+                                <a14:useLocalDpi xmlns:a14="http://schemas.microsoft.com/office/drawing/2010/main" val="0"/>
+                              </a:ext>
+                            </a:extLst>
+                          </a:blip>
+                          <a:srcRect/>
+                          <a:stretch>
+                            <a:fillRect/>
+                          </a:stretch>
+                        </pic:blipFill>
+                        <pic:spPr bwMode="auto">
+                          <a:xfrm>
+                            <a:off x="0" y="0"/>
+                            <a:ext cx="792480" cy="792480"/>
+                          </a:xfrm>
+                          <a:prstGeom prst="rect">
+                            <a:avLst/>
+                          </a:prstGeom>
+                          <a:noFill/>
+                          <a:ln>
+                            <a:noFill/>
+                          </a:ln>
+                        </pic:spPr>
+                      </pic:pic>
+                    </a:graphicData>
+                  </a:graphic>
+                </wp:inline>
+              </w:drawing>
+            </w:r>
+          </w:p>
+        </w:tc>
+      </w:tr>
+      <w:tr>
+        <w:trPr>
+          <w:trHeight w:val="547"/>
+        </w:trPr>
+        <w:tc>
+          <w:tcPr>
+            <w:cnfStyle w:val="001000000000" w:firstRow="0" w:lastRow="0" w:firstColumn="1" w:lastColumn="0" w:oddVBand="0" w:evenVBand="0" w:oddHBand="0" w:evenHBand="0" w:firstRowFirstColumn="0" w:firstRowLastColumn="0" w:lastRowFirstColumn="0" w:lastRowLastColumn="0"/>
+            <w:tcW w:w="2695" w:type="dxa"/>
+          </w:tcPr>
+          <w:p>
+            <w:pPr>
+              <w:pStyle w:val="NoSpacing"/>
+              <w:rPr>
+                <w:b w:val="0"/>
+                <w:bCs w:val="0"/>
+              </w:rPr>
+            </w:pPr>
+            <w:r>
+              <w:rPr>
+                <w:b w:val="0"/>
+                <w:bCs w:val="0"/>
+              </w:rPr>
+              <w:t>Stench</w:t>
+            </w:r>
+          </w:p>
+        </w:tc>
+        <w:tc>
+          <w:tcPr>
+            <w:tcW w:w="6000" w:type="dxa"/>
+          </w:tcPr>
+          <w:p>
+            <w:pPr>
+              <w:pStyle w:val="NoSpacing"/>
+              <w:cnfStyle w:val="000000000000" w:firstRow="0" w:lastRow="0" w:firstColumn="0" w:lastColumn="0" w:oddVBand="0" w:evenVBand="0" w:oddHBand="0" w:evenHBand="0" w:firstRowFirstColumn="0" w:firstRowLastColumn="0" w:lastRowFirstColumn="0" w:lastRowLastColumn="0"/>
+              <w:rPr>
+                <w:b/>
+                <w:bCs/>
+              </w:rPr>
+            </w:pPr>
+            <w:r>
+              <w:rPr>
+                <w:noProof/>
+              </w:rPr>
+              <w:drawing>
+                <wp:inline distT="0" distB="0" distL="0" distR="0" wp14:anchorId="404DC0E0" wp14:editId="06B76914">
+                  <wp:extent cx="792480" cy="792480"/>
+                  <wp:effectExtent l="0" t="0" r="0" b="0"/>
+                  <wp:docPr id="18" name="Picture 18"/>
+                  <wp:cNvGraphicFramePr>
+                    <a:graphicFrameLocks xmlns:a="http://schemas.openxmlformats.org/drawingml/2006/main" noChangeAspect="1"/>
+                  </wp:cNvGraphicFramePr>
+                  <a:graphic xmlns:a="http://schemas.openxmlformats.org/drawingml/2006/main">
+                    <a:graphicData uri="http://schemas.openxmlformats.org/drawingml/2006/picture">
+                      <pic:pic xmlns:pic="http://schemas.openxmlformats.org/drawingml/2006/picture">
+                        <pic:nvPicPr>
+                          <pic:cNvPr id="0" name="Picture 23"/>
+                          <pic:cNvPicPr>
+                            <a:picLocks noChangeAspect="1" noChangeArrowheads="1"/>
+                          </pic:cNvPicPr>
+                        </pic:nvPicPr>
+                        <pic:blipFill>
+                          <a:blip r:embed="rId22">
+                            <a:extLst>
+                              <a:ext uri="{28A0092B-C50C-407E-A947-70E740481C1C}">
+                                <a14:useLocalDpi xmlns:a14="http://schemas.microsoft.com/office/drawing/2010/main" val="0"/>
+                              </a:ext>
+                            </a:extLst>
+                          </a:blip>
+                          <a:srcRect/>
+                          <a:stretch>
+                            <a:fillRect/>
+                          </a:stretch>
+                        </pic:blipFill>
+                        <pic:spPr bwMode="auto">
+                          <a:xfrm>
+                            <a:off x="0" y="0"/>
+                            <a:ext cx="792480" cy="792480"/>
+                          </a:xfrm>
+                          <a:prstGeom prst="rect">
+                            <a:avLst/>
+                          </a:prstGeom>
+                          <a:noFill/>
+                          <a:ln>
+                            <a:noFill/>
+                          </a:ln>
+                        </pic:spPr>
+                      </pic:pic>
+                    </a:graphicData>
+                  </a:graphic>
+                </wp:inline>
+              </w:drawing>
+            </w:r>
+          </w:p>
+        </w:tc>
+      </w:tr>
+      <w:tr>
+        <w:trPr>
+          <w:cnfStyle w:val="000000100000" w:firstRow="0" w:lastRow="0" w:firstColumn="0" w:lastColumn="0" w:oddVBand="0" w:evenVBand="0" w:oddHBand="1" w:evenHBand="0" w:firstRowFirstColumn="0" w:firstRowLastColumn="0" w:lastRowFirstColumn="0" w:lastRowLastColumn="0"/>
+          <w:trHeight w:val="547"/>
+        </w:trPr>
+        <w:tc>
+          <w:tcPr>
+            <w:cnfStyle w:val="001000000000" w:firstRow="0" w:lastRow="0" w:firstColumn="1" w:lastColumn="0" w:oddVBand="0" w:evenVBand="0" w:oddHBand="0" w:evenHBand="0" w:firstRowFirstColumn="0" w:firstRowLastColumn="0" w:lastRowFirstColumn="0" w:lastRowLastColumn="0"/>
+            <w:tcW w:w="2695" w:type="dxa"/>
+          </w:tcPr>
+          <w:p>
+            <w:pPr>
+              <w:pStyle w:val="NoSpacing"/>
+              <w:rPr>
+                <w:b w:val="0"/>
+                <w:bCs w:val="0"/>
+              </w:rPr>
+            </w:pPr>
+            <w:r>
+              <w:rPr>
+                <w:b w:val="0"/>
+                <w:bCs w:val="0"/>
+              </w:rPr>
+              <w:t>Arrow</w:t>
+            </w:r>
+          </w:p>
+        </w:tc>
+        <w:tc>
+          <w:tcPr>
+            <w:tcW w:w="6000" w:type="dxa"/>
+          </w:tcPr>
+          <w:p>
+            <w:pPr>
+              <w:pStyle w:val="NoSpacing"/>
+              <w:cnfStyle w:val="000000100000" w:firstRow="0" w:lastRow="0" w:firstColumn="0" w:lastColumn="0" w:oddVBand="0" w:evenVBand="0" w:oddHBand="1" w:evenHBand="0" w:firstRowFirstColumn="0" w:firstRowLastColumn="0" w:lastRowFirstColumn="0" w:lastRowLastColumn="0"/>
+              <w:rPr>
+                <w:noProof/>
+              </w:rPr>
+            </w:pPr>
+            <w:r>
+              <w:rPr>
+                <w:noProof/>
+              </w:rPr>
+              <w:drawing>
+                <wp:inline distT="0" distB="0" distL="0" distR="0" wp14:anchorId="024C1793" wp14:editId="73CB05FA">
+                  <wp:extent cx="822960" cy="647700"/>
+                  <wp:effectExtent l="0" t="0" r="0" b="0"/>
+                  <wp:docPr id="19" name="Picture 19"/>
+                  <wp:cNvGraphicFramePr>
+                    <a:graphicFrameLocks xmlns:a="http://schemas.openxmlformats.org/drawingml/2006/main" noChangeAspect="1"/>
+                  </wp:cNvGraphicFramePr>
+                  <a:graphic xmlns:a="http://schemas.openxmlformats.org/drawingml/2006/main">
+                    <a:graphicData uri="http://schemas.openxmlformats.org/drawingml/2006/picture">
+                      <pic:pic xmlns:pic="http://schemas.openxmlformats.org/drawingml/2006/picture">
+                        <pic:nvPicPr>
+                          <pic:cNvPr id="0" name="Picture 25"/>
+                          <pic:cNvPicPr>
+                            <a:picLocks noChangeAspect="1" noChangeArrowheads="1"/>
+                          </pic:cNvPicPr>
+                        </pic:nvPicPr>
+                        <pic:blipFill>
+                          <a:blip r:embed="rId23">
+                            <a:extLst>
+                              <a:ext uri="{28A0092B-C50C-407E-A947-70E740481C1C}">
+                                <a14:useLocalDpi xmlns:a14="http://schemas.microsoft.com/office/drawing/2010/main" val="0"/>
+                              </a:ext>
+                            </a:extLst>
+                          </a:blip>
+                          <a:srcRect/>
+                          <a:stretch>
+                            <a:fillRect/>
+                          </a:stretch>
+                        </pic:blipFill>
+                        <pic:spPr bwMode="auto">
+                          <a:xfrm>
+                            <a:off x="0" y="0"/>
+                            <a:ext cx="822960" cy="647700"/>
+                          </a:xfrm>
+                          <a:prstGeom prst="rect">
+                            <a:avLst/>
+                          </a:prstGeom>
+                          <a:noFill/>
+                          <a:ln>
+                            <a:noFill/>
+                          </a:ln>
+                        </pic:spPr>
+                      </pic:pic>
+                    </a:graphicData>
+                  </a:graphic>
+                </wp:inline>
+              </w:drawing>
+            </w:r>
+          </w:p>
+        </w:tc>
+      </w:tr>
+    </w:tbl>
+    <w:p>
+      <w:pPr>
+        <w:pStyle w:val="NoSpacing"/>
+        <w:ind w:left="720"/>
+        <w:rPr>
+          <w:b/>
+          <w:bCs/>
+        </w:rPr>
+      </w:pPr>
+    </w:p>
+    <w:p>
+      <w:pPr>
+        <w:pStyle w:val="NoSpacing"/>
+        <w:ind w:left="720"/>
+        <w:rPr>
+          <w:b/>
+          <w:bCs/>
+        </w:rPr>
+      </w:pPr>
+      <w:r>
+        <w:rPr>
+          <w:b/>
+          <w:bCs/>
+        </w:rPr>
+        <w:t>At least 5 maps with different structures such as position and number of Pit, Golds and Wumpus</w:t>
+      </w:r>
+    </w:p>
+    <w:tbl>
+      <w:tblPr>
+        <w:tblStyle w:val="GridTable5Dark-Accent5"/>
+        <w:tblW w:w="0" w:type="auto"/>
+        <w:tblLook w:val="04A0" w:firstRow="1" w:lastRow="0" w:firstColumn="1" w:lastColumn="0" w:noHBand="0" w:noVBand="1"/>
+      </w:tblPr>
+      <w:tblGrid>
+        <w:gridCol w:w="985"/>
+        <w:gridCol w:w="7793"/>
+      </w:tblGrid>
+      <w:tr>
+        <w:trPr>
+          <w:cnfStyle w:val="100000000000" w:firstRow="1" w:lastRow="0" w:firstColumn="0" w:lastColumn="0" w:oddVBand="0" w:evenVBand="0" w:oddHBand="0" w:evenHBand="0" w:firstRowFirstColumn="0" w:firstRowLastColumn="0" w:lastRowFirstColumn="0" w:lastRowLastColumn="0"/>
+        </w:trPr>
+        <w:tc>
+          <w:tcPr>
+            <w:cnfStyle w:val="001000000000" w:firstRow="0" w:lastRow="0" w:firstColumn="1" w:lastColumn="0" w:oddVBand="0" w:evenVBand="0" w:oddHBand="0" w:evenHBand="0" w:firstRowFirstColumn="0" w:firstRowLastColumn="0" w:lastRowFirstColumn="0" w:lastRowLastColumn="0"/>
+            <w:tcW w:w="985" w:type="dxa"/>
+          </w:tcPr>
+          <w:p>
+            <w:pPr>
+              <w:pStyle w:val="NoSpacing"/>
+              <w:jc w:val="center"/>
+            </w:pPr>
+            <w:r>
+              <w:t>ID</w:t>
+            </w:r>
+          </w:p>
+        </w:tc>
+        <w:tc>
+          <w:tcPr>
+            <w:tcW w:w="7793" w:type="dxa"/>
+          </w:tcPr>
+          <w:p>
+            <w:pPr>
+              <w:pStyle w:val="NoSpacing"/>
+              <w:jc w:val="center"/>
+              <w:cnfStyle w:val="100000000000" w:firstRow="1" w:lastRow="0" w:firstColumn="0" w:lastColumn="0" w:oddVBand="0" w:evenVBand="0" w:oddHBand="0" w:evenHBand="0" w:firstRowFirstColumn="0" w:firstRowLastColumn="0" w:lastRowFirstColumn="0" w:lastRowLastColumn="0"/>
+            </w:pPr>
+            <w:r>
+              <w:t>Map (</w:t>
+            </w:r>
+            <w:r>
+              <w:rPr>
+                <w:i/>
+                <w:iCs/>
+              </w:rPr>
+              <w:t>Default with size: 10x10</w:t>
+            </w:r>
+            <w:r>
+              <w:t>)</w:t>
+            </w:r>
+          </w:p>
+        </w:tc>
+      </w:tr>
+      <w:tr>
+        <w:trPr>
+          <w:cnfStyle w:val="000000100000" w:firstRow="0" w:lastRow="0" w:firstColumn="0" w:lastColumn="0" w:oddVBand="0" w:evenVBand="0" w:oddHBand="1" w:evenHBand="0" w:firstRowFirstColumn="0" w:firstRowLastColumn="0" w:lastRowFirstColumn="0" w:lastRowLastColumn="0"/>
+        </w:trPr>
+        <w:tc>
+          <w:tcPr>
+            <w:cnfStyle w:val="001000000000" w:firstRow="0" w:lastRow="0" w:firstColumn="1" w:lastColumn="0" w:oddVBand="0" w:evenVBand="0" w:oddHBand="0" w:evenHBand="0" w:firstRowFirstColumn="0" w:firstRowLastColumn="0" w:lastRowFirstColumn="0" w:lastRowLastColumn="0"/>
+            <w:tcW w:w="985" w:type="dxa"/>
+          </w:tcPr>
+          <w:p>
+            <w:pPr>
+              <w:pStyle w:val="NoSpacing"/>
+              <w:rPr>
+                <w:b w:val="0"/>
+                <w:bCs w:val="0"/>
+              </w:rPr>
+            </w:pPr>
+            <w:r>
+              <w:rPr>
+                <w:b w:val="0"/>
+                <w:bCs w:val="0"/>
+              </w:rPr>
+              <w:t>1</w:t>
+            </w:r>
+          </w:p>
+        </w:tc>
+        <w:tc>
+          <w:tcPr>
+            <w:tcW w:w="7793" w:type="dxa"/>
+          </w:tcPr>
+          <w:p>
+            <w:pPr>
+              <w:pStyle w:val="NoSpacing"/>
+              <w:cnfStyle w:val="000000100000" w:firstRow="0" w:lastRow="0" w:firstColumn="0" w:lastColumn="0" w:oddVBand="0" w:evenVBand="0" w:oddHBand="1" w:evenHBand="0" w:firstRowFirstColumn="0" w:firstRowLastColumn="0" w:lastRowFirstColumn="0" w:lastRowLastColumn="0"/>
+              <w:rPr>
+                <w:b/>
+                <w:bCs/>
+              </w:rPr>
+            </w:pPr>
+            <w:r>
+              <w:rPr>
+                <w:noProof/>
+              </w:rPr>
+              <w:drawing>
+                <wp:inline distT="0" distB="0" distL="0" distR="0" wp14:anchorId="425D0871" wp14:editId="6640B6EC">
+                  <wp:extent cx="3253740" cy="2009336"/>
+                  <wp:effectExtent l="0" t="0" r="3810" b="0"/>
+                  <wp:docPr id="3" name="Picture 3"/>
+                  <wp:cNvGraphicFramePr>
+                    <a:graphicFrameLocks xmlns:a="http://schemas.openxmlformats.org/drawingml/2006/main" noChangeAspect="1"/>
+                  </wp:cNvGraphicFramePr>
+                  <a:graphic xmlns:a="http://schemas.openxmlformats.org/drawingml/2006/main">
+                    <a:graphicData uri="http://schemas.openxmlformats.org/drawingml/2006/picture">
+                      <pic:pic xmlns:pic="http://schemas.openxmlformats.org/drawingml/2006/picture">
+                        <pic:nvPicPr>
+                          <pic:cNvPr id="1" name=""/>
+                          <pic:cNvPicPr/>
+                        </pic:nvPicPr>
+                        <pic:blipFill>
+                          <a:blip r:embed="rId24"/>
+                          <a:stretch>
+                            <a:fillRect/>
+                          </a:stretch>
+                        </pic:blipFill>
+                        <pic:spPr>
+                          <a:xfrm>
+                            <a:off x="0" y="0"/>
+                            <a:ext cx="3260234" cy="2013346"/>
+                          </a:xfrm>
+                          <a:prstGeom prst="rect">
+                            <a:avLst/>
+                          </a:prstGeom>
+                        </pic:spPr>
+                      </pic:pic>
+                    </a:graphicData>
+                  </a:graphic>
+                </wp:inline>
+              </w:drawing>
+            </w:r>
+          </w:p>
+        </w:tc>
+      </w:tr>
+      <w:tr>
+        <w:tc>
+          <w:tcPr>
+            <w:cnfStyle w:val="001000000000" w:firstRow="0" w:lastRow="0" w:firstColumn="1" w:lastColumn="0" w:oddVBand="0" w:evenVBand="0" w:oddHBand="0" w:evenHBand="0" w:firstRowFirstColumn="0" w:firstRowLastColumn="0" w:lastRowFirstColumn="0" w:lastRowLastColumn="0"/>
+            <w:tcW w:w="985" w:type="dxa"/>
+          </w:tcPr>
+          <w:p>
+            <w:pPr>
+              <w:pStyle w:val="NoSpacing"/>
+              <w:rPr>
+                <w:b w:val="0"/>
+                <w:bCs w:val="0"/>
+              </w:rPr>
+            </w:pPr>
+            <w:r>
+              <w:rPr>
+                <w:b w:val="0"/>
+                <w:bCs w:val="0"/>
+              </w:rPr>
+              <w:lastRenderedPageBreak/>
+              <w:t>2</w:t>
+            </w:r>
+          </w:p>
+        </w:tc>
+        <w:tc>
+          <w:tcPr>
+            <w:tcW w:w="7793" w:type="dxa"/>
+          </w:tcPr>
+          <w:p>
+            <w:pPr>
+              <w:pStyle w:val="NoSpacing"/>
+              <w:cnfStyle w:val="000000000000" w:firstRow="0" w:lastRow="0" w:firstColumn="0" w:lastColumn="0" w:oddVBand="0" w:evenVBand="0" w:oddHBand="0" w:evenHBand="0" w:firstRowFirstColumn="0" w:firstRowLastColumn="0" w:lastRowFirstColumn="0" w:lastRowLastColumn="0"/>
+              <w:rPr>
+                <w:b/>
+                <w:bCs/>
+              </w:rPr>
+            </w:pPr>
+            <w:r>
+              <w:rPr>
+                <w:noProof/>
+              </w:rPr>
+              <w:drawing>
+                <wp:inline distT="0" distB="0" distL="0" distR="0" wp14:anchorId="3B051502" wp14:editId="40522BD7">
+                  <wp:extent cx="3299460" cy="1404561"/>
+                  <wp:effectExtent l="0" t="0" r="0" b="5715"/>
+                  <wp:docPr id="4" name="Picture 4"/>
+                  <wp:cNvGraphicFramePr>
+                    <a:graphicFrameLocks xmlns:a="http://schemas.openxmlformats.org/drawingml/2006/main" noChangeAspect="1"/>
+                  </wp:cNvGraphicFramePr>
+                  <a:graphic xmlns:a="http://schemas.openxmlformats.org/drawingml/2006/main">
+                    <a:graphicData uri="http://schemas.openxmlformats.org/drawingml/2006/picture">
+                      <pic:pic xmlns:pic="http://schemas.openxmlformats.org/drawingml/2006/picture">
+                        <pic:nvPicPr>
+                          <pic:cNvPr id="1" name=""/>
+                          <pic:cNvPicPr/>
+                        </pic:nvPicPr>
+                        <pic:blipFill>
+                          <a:blip r:embed="rId25"/>
+                          <a:stretch>
+                            <a:fillRect/>
+                          </a:stretch>
+                        </pic:blipFill>
+                        <pic:spPr>
+                          <a:xfrm>
+                            <a:off x="0" y="0"/>
+                            <a:ext cx="3326916" cy="1416249"/>
+                          </a:xfrm>
+                          <a:prstGeom prst="rect">
+                            <a:avLst/>
+                          </a:prstGeom>
+                        </pic:spPr>
+                      </pic:pic>
+                    </a:graphicData>
+                  </a:graphic>
+                </wp:inline>
+              </w:drawing>
+            </w:r>
+          </w:p>
+        </w:tc>
+      </w:tr>
+      <w:tr>
+        <w:trPr>
+          <w:cnfStyle w:val="000000100000" w:firstRow="0" w:lastRow="0" w:firstColumn="0" w:lastColumn="0" w:oddVBand="0" w:evenVBand="0" w:oddHBand="1" w:evenHBand="0" w:firstRowFirstColumn="0" w:firstRowLastColumn="0" w:lastRowFirstColumn="0" w:lastRowLastColumn="0"/>
+        </w:trPr>
+        <w:tc>
+          <w:tcPr>
+            <w:cnfStyle w:val="001000000000" w:firstRow="0" w:lastRow="0" w:firstColumn="1" w:lastColumn="0" w:oddVBand="0" w:evenVBand="0" w:oddHBand="0" w:evenHBand="0" w:firstRowFirstColumn="0" w:firstRowLastColumn="0" w:lastRowFirstColumn="0" w:lastRowLastColumn="0"/>
+            <w:tcW w:w="985" w:type="dxa"/>
+          </w:tcPr>
+          <w:p>
+            <w:pPr>
+              <w:pStyle w:val="NoSpacing"/>
+              <w:rPr>
+                <w:b w:val="0"/>
+                <w:bCs w:val="0"/>
+              </w:rPr>
+            </w:pPr>
+            <w:r>
+              <w:rPr>
+                <w:b w:val="0"/>
+                <w:bCs w:val="0"/>
+              </w:rPr>
+              <w:t>3</w:t>
+            </w:r>
+          </w:p>
+        </w:tc>
+        <w:tc>
+          <w:tcPr>
+            <w:tcW w:w="7793" w:type="dxa"/>
+          </w:tcPr>
+          <w:p>
+            <w:pPr>
+              <w:pStyle w:val="NoSpacing"/>
+              <w:cnfStyle w:val="000000100000" w:firstRow="0" w:lastRow="0" w:firstColumn="0" w:lastColumn="0" w:oddVBand="0" w:evenVBand="0" w:oddHBand="1" w:evenHBand="0" w:firstRowFirstColumn="0" w:firstRowLastColumn="0" w:lastRowFirstColumn="0" w:lastRowLastColumn="0"/>
+              <w:rPr>
+                <w:b/>
+                <w:bCs/>
+              </w:rPr>
+            </w:pPr>
+            <w:r>
+              <w:rPr>
+                <w:noProof/>
+              </w:rPr>
+              <w:drawing>
+                <wp:inline distT="0" distB="0" distL="0" distR="0" wp14:anchorId="57FB535F" wp14:editId="1A85257A">
+                  <wp:extent cx="3372523" cy="1592580"/>
+                  <wp:effectExtent l="0" t="0" r="0" b="7620"/>
+                  <wp:docPr id="5" name="Picture 5"/>
+                  <wp:cNvGraphicFramePr>
+                    <a:graphicFrameLocks xmlns:a="http://schemas.openxmlformats.org/drawingml/2006/main" noChangeAspect="1"/>
+                  </wp:cNvGraphicFramePr>
+                  <a:graphic xmlns:a="http://schemas.openxmlformats.org/drawingml/2006/main">
+                    <a:graphicData uri="http://schemas.openxmlformats.org/drawingml/2006/picture">
+                      <pic:pic xmlns:pic="http://schemas.openxmlformats.org/drawingml/2006/picture">
+                        <pic:nvPicPr>
+                          <pic:cNvPr id="1" name=""/>
+                          <pic:cNvPicPr/>
+                        </pic:nvPicPr>
+                        <pic:blipFill>
+                          <a:blip r:embed="rId26"/>
+                          <a:stretch>
+                            <a:fillRect/>
+                          </a:stretch>
+                        </pic:blipFill>
+                        <pic:spPr>
+                          <a:xfrm>
+                            <a:off x="0" y="0"/>
+                            <a:ext cx="3381886" cy="1597001"/>
+                          </a:xfrm>
+                          <a:prstGeom prst="rect">
+                            <a:avLst/>
+                          </a:prstGeom>
+                        </pic:spPr>
+                      </pic:pic>
+                    </a:graphicData>
+                  </a:graphic>
+                </wp:inline>
+              </w:drawing>
+            </w:r>
+          </w:p>
+        </w:tc>
+      </w:tr>
+      <w:tr>
+        <w:tc>
+          <w:tcPr>
+            <w:cnfStyle w:val="001000000000" w:firstRow="0" w:lastRow="0" w:firstColumn="1" w:lastColumn="0" w:oddVBand="0" w:evenVBand="0" w:oddHBand="0" w:evenHBand="0" w:firstRowFirstColumn="0" w:firstRowLastColumn="0" w:lastRowFirstColumn="0" w:lastRowLastColumn="0"/>
+            <w:tcW w:w="985" w:type="dxa"/>
+          </w:tcPr>
+          <w:p>
+            <w:pPr>
+              <w:pStyle w:val="NoSpacing"/>
+              <w:rPr>
+                <w:b w:val="0"/>
+                <w:bCs w:val="0"/>
+              </w:rPr>
+            </w:pPr>
+            <w:r>
+              <w:rPr>
+                <w:b w:val="0"/>
+                <w:bCs w:val="0"/>
+              </w:rPr>
+              <w:t>4</w:t>
+            </w:r>
+          </w:p>
+        </w:tc>
+        <w:tc>
+          <w:tcPr>
+            <w:tcW w:w="7793" w:type="dxa"/>
+          </w:tcPr>
+          <w:p>
+            <w:pPr>
+              <w:pStyle w:val="NoSpacing"/>
+              <w:cnfStyle w:val="000000000000" w:firstRow="0" w:lastRow="0" w:firstColumn="0" w:lastColumn="0" w:oddVBand="0" w:evenVBand="0" w:oddHBand="0" w:evenHBand="0" w:firstRowFirstColumn="0" w:firstRowLastColumn="0" w:lastRowFirstColumn="0" w:lastRowLastColumn="0"/>
+              <w:rPr>
+                <w:b/>
+                <w:bCs/>
+              </w:rPr>
+            </w:pPr>
+            <w:r>
+              <w:rPr>
+                <w:noProof/>
+              </w:rPr>
+              <w:drawing>
+                <wp:inline distT="0" distB="0" distL="0" distR="0" wp14:anchorId="7B0C7C3F" wp14:editId="6443CE01">
+                  <wp:extent cx="3459480" cy="1472287"/>
+                  <wp:effectExtent l="0" t="0" r="7620" b="0"/>
+                  <wp:docPr id="6" name="Picture 6"/>
+                  <wp:cNvGraphicFramePr>
+                    <a:graphicFrameLocks xmlns:a="http://schemas.openxmlformats.org/drawingml/2006/main" noChangeAspect="1"/>
+                  </wp:cNvGraphicFramePr>
+                  <a:graphic xmlns:a="http://schemas.openxmlformats.org/drawingml/2006/main">
+                    <a:graphicData uri="http://schemas.openxmlformats.org/drawingml/2006/picture">
+                      <pic:pic xmlns:pic="http://schemas.openxmlformats.org/drawingml/2006/picture">
+                        <pic:nvPicPr>
+                          <pic:cNvPr id="1" name=""/>
+                          <pic:cNvPicPr/>
+                        </pic:nvPicPr>
+                        <pic:blipFill>
+                          <a:blip r:embed="rId27"/>
+                          <a:stretch>
+                            <a:fillRect/>
+                          </a:stretch>
+                        </pic:blipFill>
+                        <pic:spPr>
+                          <a:xfrm>
+                            <a:off x="0" y="0"/>
+                            <a:ext cx="3493919" cy="1486944"/>
+                          </a:xfrm>
+                          <a:prstGeom prst="rect">
+                            <a:avLst/>
+                          </a:prstGeom>
+                        </pic:spPr>
+                      </pic:pic>
+                    </a:graphicData>
+                  </a:graphic>
+                </wp:inline>
+              </w:drawing>
+            </w:r>
+          </w:p>
+        </w:tc>
+      </w:tr>
+      <w:tr>
+        <w:trPr>
+          <w:cnfStyle w:val="000000100000" w:firstRow="0" w:lastRow="0" w:firstColumn="0" w:lastColumn="0" w:oddVBand="0" w:evenVBand="0" w:oddHBand="1" w:evenHBand="0" w:firstRowFirstColumn="0" w:firstRowLastColumn="0" w:lastRowFirstColumn="0" w:lastRowLastColumn="0"/>
+        </w:trPr>
+        <w:tc>
+          <w:tcPr>
+            <w:cnfStyle w:val="001000000000" w:firstRow="0" w:lastRow="0" w:firstColumn="1" w:lastColumn="0" w:oddVBand="0" w:evenVBand="0" w:oddHBand="0" w:evenHBand="0" w:firstRowFirstColumn="0" w:firstRowLastColumn="0" w:lastRowFirstColumn="0" w:lastRowLastColumn="0"/>
+            <w:tcW w:w="985" w:type="dxa"/>
+          </w:tcPr>
+          <w:p>
+            <w:pPr>
+              <w:pStyle w:val="NoSpacing"/>
+              <w:rPr>
+                <w:b w:val="0"/>
+                <w:bCs w:val="0"/>
+              </w:rPr>
+            </w:pPr>
+            <w:r>
+              <w:rPr>
+                <w:b w:val="0"/>
+                <w:bCs w:val="0"/>
+              </w:rPr>
+              <w:t>5</w:t>
+            </w:r>
+          </w:p>
+        </w:tc>
+        <w:tc>
+          <w:tcPr>
+            <w:tcW w:w="7793" w:type="dxa"/>
+          </w:tcPr>
+          <w:p>
+            <w:pPr>
+              <w:pStyle w:val="NoSpacing"/>
+              <w:cnfStyle w:val="000000100000" w:firstRow="0" w:lastRow="0" w:firstColumn="0" w:lastColumn="0" w:oddVBand="0" w:evenVBand="0" w:oddHBand="1" w:evenHBand="0" w:firstRowFirstColumn="0" w:firstRowLastColumn="0" w:lastRowFirstColumn="0" w:lastRowLastColumn="0"/>
+              <w:rPr>
+                <w:b/>
+                <w:bCs/>
+              </w:rPr>
+            </w:pPr>
+            <w:r>
+              <w:rPr>
+                <w:noProof/>
+              </w:rPr>
+              <w:drawing>
+                <wp:inline distT="0" distB="0" distL="0" distR="0" wp14:anchorId="1C6D5DE2" wp14:editId="21FD77DD">
+                  <wp:extent cx="3426758" cy="1463040"/>
+                  <wp:effectExtent l="0" t="0" r="2540" b="3810"/>
+                  <wp:docPr id="7" name="Picture 7"/>
+                  <wp:cNvGraphicFramePr>
+                    <a:graphicFrameLocks xmlns:a="http://schemas.openxmlformats.org/drawingml/2006/main" noChangeAspect="1"/>
+                  </wp:cNvGraphicFramePr>
+                  <a:graphic xmlns:a="http://schemas.openxmlformats.org/drawingml/2006/main">
+                    <a:graphicData uri="http://schemas.openxmlformats.org/drawingml/2006/picture">
+                      <pic:pic xmlns:pic="http://schemas.openxmlformats.org/drawingml/2006/picture">
+                        <pic:nvPicPr>
+                          <pic:cNvPr id="1" name=""/>
+                          <pic:cNvPicPr/>
+                        </pic:nvPicPr>
+                        <pic:blipFill>
+                          <a:blip r:embed="rId28"/>
+                          <a:stretch>
+                            <a:fillRect/>
+                          </a:stretch>
+                        </pic:blipFill>
+                        <pic:spPr>
+                          <a:xfrm>
+                            <a:off x="0" y="0"/>
+                            <a:ext cx="3431746" cy="1465170"/>
+                          </a:xfrm>
+                          <a:prstGeom prst="rect">
+                            <a:avLst/>
+                          </a:prstGeom>
+                        </pic:spPr>
+                      </pic:pic>
+                    </a:graphicData>
+                  </a:graphic>
+                </wp:inline>
+              </w:drawing>
+            </w:r>
+          </w:p>
+        </w:tc>
+      </w:tr>
+    </w:tbl>
+    <w:p>
+      <w:pPr>
+        <w:pStyle w:val="NoSpacing"/>
+        <w:ind w:left="720"/>
+        <w:rPr>
+          <w:b/>
+          <w:bCs/>
+        </w:rPr>
+      </w:pPr>
     </w:p>
     <w:p>
       <w:pPr>
@@ -2056,32 +3634,10 @@
         </w:numPr>
       </w:pPr>
       <w:r>
-        <w:t xml:space="preserve">Planning </w:t>
-      </w:r>
-      <w:r>
-        <w:t xml:space="preserve">UI </w:t>
-      </w:r>
-      <w:r>
-        <w:t xml:space="preserve">and Workflow </w:t>
-      </w:r>
-      <w:r>
-        <w:t>for game</w:t>
-      </w:r>
-    </w:p>
-    <w:p>
-      <w:pPr>
-        <w:pStyle w:val="NoSpacing"/>
-        <w:ind w:firstLine="720"/>
-      </w:pPr>
-      <w:r>
-        <w:rPr>
-          <w:b/>
-          <w:bCs/>
-        </w:rPr>
-        <w:t>Workflow for game</w:t>
-      </w:r>
-      <w:r>
-        <w:t xml:space="preserve">: </w:t>
+        <w:t>I</w:t>
+      </w:r>
+      <w:r>
+        <w:t>deas</w:t>
       </w:r>
     </w:p>
     <w:p>
@@ -2093,7 +3649,32 @@
         </w:numPr>
       </w:pPr>
       <w:r>
-        <w:t>Explain some important classes and function.</w:t>
+        <w:t xml:space="preserve">Planning </w:t>
+      </w:r>
+      <w:r>
+        <w:t xml:space="preserve">UI </w:t>
+      </w:r>
+      <w:r>
+        <w:t xml:space="preserve">and Workflow </w:t>
+      </w:r>
+      <w:r>
+        <w:t>for game</w:t>
+      </w:r>
+    </w:p>
+    <w:p>
+      <w:pPr>
+        <w:pStyle w:val="NoSpacing"/>
+        <w:ind w:firstLine="720"/>
+      </w:pPr>
+      <w:r>
+        <w:rPr>
+          <w:b/>
+          <w:bCs/>
+        </w:rPr>
+        <w:t>Workflow for game</w:t>
+      </w:r>
+      <w:r>
+        <w:t xml:space="preserve">: </w:t>
       </w:r>
     </w:p>
     <w:p>
@@ -2101,9 +3682,13 @@
         <w:pStyle w:val="NoSpacing"/>
         <w:numPr>
           <w:ilvl w:val="0"/>
-          <w:numId w:val="13"/>
+          <w:numId w:val="7"/>
         </w:numPr>
       </w:pPr>
+      <w:r>
+        <w:lastRenderedPageBreak/>
+        <w:t>Explain some important classes and function.</w:t>
+      </w:r>
     </w:p>
     <w:p>
       <w:pPr>
@@ -2249,21 +3834,11 @@
         <w:t xml:space="preserve"> </w:t>
       </w:r>
       <w:r>
-        <w:t xml:space="preserve">PyQt5, </w:t>
-      </w:r>
-      <w:proofErr w:type="spellStart"/>
-      <w:r>
-        <w:t>pygame</w:t>
-      </w:r>
-      <w:proofErr w:type="spellEnd"/>
-      <w:r>
-        <w:t xml:space="preserve"> (for graphics), </w:t>
-      </w:r>
-      <w:proofErr w:type="spellStart"/>
+        <w:t xml:space="preserve">PyQt5, pygame (for graphics), </w:t>
+      </w:r>
       <w:r>
         <w:t>heapq</w:t>
       </w:r>
-      <w:proofErr w:type="spellEnd"/>
       <w:r>
         <w:t xml:space="preserve"> (to use heap data structure in python)</w:t>
       </w:r>
@@ -2277,13 +3852,8 @@
         <w:t xml:space="preserve"> - restrict the way how user input information</w:t>
       </w:r>
       <w:r>
-        <w:t xml:space="preserve">), </w:t>
-      </w:r>
-      <w:proofErr w:type="spellStart"/>
-      <w:r>
-        <w:t>os</w:t>
-      </w:r>
-      <w:proofErr w:type="spellEnd"/>
+        <w:t>), os</w:t>
+      </w:r>
     </w:p>
     <w:p>
       <w:pPr>
@@ -2352,21 +3922,13 @@
         </w:numPr>
       </w:pPr>
       <w:r>
-        <w:t xml:space="preserve">When the team’s source code in the “dev” </w:t>
-      </w:r>
-      <w:proofErr w:type="gramStart"/>
-      <w:r>
-        <w:t xml:space="preserve">branch </w:t>
+        <w:t xml:space="preserve">When the team’s source code in the “dev” branch </w:t>
       </w:r>
       <w:r>
         <w:t xml:space="preserve"> </w:t>
       </w:r>
       <w:r>
-        <w:t>reaches</w:t>
-      </w:r>
-      <w:proofErr w:type="gramEnd"/>
-      <w:r>
-        <w:t xml:space="preserve"> a stable point and is ready to be released, all of changes will be merge</w:t>
+        <w:t>reaches a stable point and is ready to be released, all of changes will be merge</w:t>
       </w:r>
       <w:r>
         <w:t>d</w:t>
@@ -2440,7 +4002,7 @@
                     <pic:cNvPicPr/>
                   </pic:nvPicPr>
                   <pic:blipFill>
-                    <a:blip r:embed="rId13" cstate="print">
+                    <a:blip r:embed="rId29" cstate="print">
                       <a:extLst>
                         <a:ext uri="{28A0092B-C50C-407E-A947-70E740481C1C}">
                           <a14:useLocalDpi xmlns:a14="http://schemas.microsoft.com/office/drawing/2010/main" val="0"/>
@@ -2577,13 +4139,8 @@
         <w:t xml:space="preserve"> Edition </w:t>
       </w:r>
       <w:r>
-        <w:t xml:space="preserve">Russel and Peter </w:t>
-      </w:r>
-      <w:proofErr w:type="spellStart"/>
-      <w:r>
-        <w:t>Norvig</w:t>
-      </w:r>
-      <w:proofErr w:type="spellEnd"/>
+        <w:t>Russel and Peter Norvig</w:t>
+      </w:r>
     </w:p>
     <w:p>
       <w:pPr>
@@ -2627,8 +4184,8 @@
       </w:pPr>
     </w:p>
     <w:sectPr>
-      <w:headerReference w:type="default" r:id="rId14"/>
-      <w:footerReference w:type="default" r:id="rId15"/>
+      <w:headerReference w:type="default" r:id="rId30"/>
+      <w:footerReference w:type="default" r:id="rId31"/>
       <w:endnotePr>
         <w:numFmt w:val="decimal"/>
       </w:endnotePr>
@@ -6176,6 +7733,188 @@
     <w:basedOn w:val="DefaultParagraphFont"/>
     <w:rsid w:val="0080367D"/>
   </w:style>
+  <w:style w:type="table" w:styleId="GridTable5Dark-Accent5">
+    <w:name w:val="Grid Table 5 Dark Accent 5"/>
+    <w:basedOn w:val="TableNormal"/>
+    <w:uiPriority w:val="50"/>
+    <w:rsid w:val="00863DA5"/>
+    <w:pPr>
+      <w:spacing w:after="0" w:line="240" w:lineRule="auto"/>
+    </w:pPr>
+    <w:tblPr>
+      <w:tblStyleRowBandSize w:val="1"/>
+      <w:tblStyleColBandSize w:val="1"/>
+      <w:tblBorders>
+        <w:top w:val="single" w:sz="4" w:space="0" w:color="FFFFFF" w:themeColor="background1"/>
+        <w:left w:val="single" w:sz="4" w:space="0" w:color="FFFFFF" w:themeColor="background1"/>
+        <w:bottom w:val="single" w:sz="4" w:space="0" w:color="FFFFFF" w:themeColor="background1"/>
+        <w:right w:val="single" w:sz="4" w:space="0" w:color="FFFFFF" w:themeColor="background1"/>
+        <w:insideH w:val="single" w:sz="4" w:space="0" w:color="FFFFFF" w:themeColor="background1"/>
+        <w:insideV w:val="single" w:sz="4" w:space="0" w:color="FFFFFF" w:themeColor="background1"/>
+      </w:tblBorders>
+    </w:tblPr>
+    <w:tcPr>
+      <w:shd w:val="clear" w:color="auto" w:fill="DAEEF3" w:themeFill="accent5" w:themeFillTint="33"/>
+    </w:tcPr>
+    <w:tblStylePr w:type="firstRow">
+      <w:rPr>
+        <w:b/>
+        <w:bCs/>
+        <w:color w:val="FFFFFF" w:themeColor="background1"/>
+      </w:rPr>
+      <w:tblPr/>
+      <w:tcPr>
+        <w:tcBorders>
+          <w:top w:val="single" w:sz="4" w:space="0" w:color="FFFFFF" w:themeColor="background1"/>
+          <w:left w:val="single" w:sz="4" w:space="0" w:color="FFFFFF" w:themeColor="background1"/>
+          <w:right w:val="single" w:sz="4" w:space="0" w:color="FFFFFF" w:themeColor="background1"/>
+          <w:insideH w:val="nil"/>
+          <w:insideV w:val="nil"/>
+        </w:tcBorders>
+        <w:shd w:val="clear" w:color="auto" w:fill="4BACC6" w:themeFill="accent5"/>
+      </w:tcPr>
+    </w:tblStylePr>
+    <w:tblStylePr w:type="lastRow">
+      <w:rPr>
+        <w:b/>
+        <w:bCs/>
+        <w:color w:val="FFFFFF" w:themeColor="background1"/>
+      </w:rPr>
+      <w:tblPr/>
+      <w:tcPr>
+        <w:tcBorders>
+          <w:left w:val="single" w:sz="4" w:space="0" w:color="FFFFFF" w:themeColor="background1"/>
+          <w:bottom w:val="single" w:sz="4" w:space="0" w:color="FFFFFF" w:themeColor="background1"/>
+          <w:right w:val="single" w:sz="4" w:space="0" w:color="FFFFFF" w:themeColor="background1"/>
+          <w:insideH w:val="nil"/>
+          <w:insideV w:val="nil"/>
+        </w:tcBorders>
+        <w:shd w:val="clear" w:color="auto" w:fill="4BACC6" w:themeFill="accent5"/>
+      </w:tcPr>
+    </w:tblStylePr>
+    <w:tblStylePr w:type="firstCol">
+      <w:rPr>
+        <w:b/>
+        <w:bCs/>
+        <w:color w:val="FFFFFF" w:themeColor="background1"/>
+      </w:rPr>
+      <w:tblPr/>
+      <w:tcPr>
+        <w:tcBorders>
+          <w:top w:val="single" w:sz="4" w:space="0" w:color="FFFFFF" w:themeColor="background1"/>
+          <w:left w:val="single" w:sz="4" w:space="0" w:color="FFFFFF" w:themeColor="background1"/>
+          <w:bottom w:val="single" w:sz="4" w:space="0" w:color="FFFFFF" w:themeColor="background1"/>
+          <w:insideV w:val="nil"/>
+        </w:tcBorders>
+        <w:shd w:val="clear" w:color="auto" w:fill="4BACC6" w:themeFill="accent5"/>
+      </w:tcPr>
+    </w:tblStylePr>
+    <w:tblStylePr w:type="lastCol">
+      <w:rPr>
+        <w:b/>
+        <w:bCs/>
+        <w:color w:val="FFFFFF" w:themeColor="background1"/>
+      </w:rPr>
+      <w:tblPr/>
+      <w:tcPr>
+        <w:tcBorders>
+          <w:top w:val="single" w:sz="4" w:space="0" w:color="FFFFFF" w:themeColor="background1"/>
+          <w:bottom w:val="single" w:sz="4" w:space="0" w:color="FFFFFF" w:themeColor="background1"/>
+          <w:right w:val="single" w:sz="4" w:space="0" w:color="FFFFFF" w:themeColor="background1"/>
+          <w:insideV w:val="nil"/>
+        </w:tcBorders>
+        <w:shd w:val="clear" w:color="auto" w:fill="4BACC6" w:themeFill="accent5"/>
+      </w:tcPr>
+    </w:tblStylePr>
+    <w:tblStylePr w:type="band1Vert">
+      <w:tblPr/>
+      <w:tcPr>
+        <w:shd w:val="clear" w:color="auto" w:fill="B6DDE8" w:themeFill="accent5" w:themeFillTint="66"/>
+      </w:tcPr>
+    </w:tblStylePr>
+    <w:tblStylePr w:type="band1Horz">
+      <w:tblPr/>
+      <w:tcPr>
+        <w:shd w:val="clear" w:color="auto" w:fill="B6DDE8" w:themeFill="accent5" w:themeFillTint="66"/>
+      </w:tcPr>
+    </w:tblStylePr>
+  </w:style>
+  <w:style w:type="table" w:styleId="GridTable4-Accent5">
+    <w:name w:val="Grid Table 4 Accent 5"/>
+    <w:basedOn w:val="TableNormal"/>
+    <w:uiPriority w:val="49"/>
+    <w:rsid w:val="001F096A"/>
+    <w:pPr>
+      <w:spacing w:after="0" w:line="240" w:lineRule="auto"/>
+    </w:pPr>
+    <w:tblPr>
+      <w:tblStyleRowBandSize w:val="1"/>
+      <w:tblStyleColBandSize w:val="1"/>
+      <w:tblBorders>
+        <w:top w:val="single" w:sz="4" w:space="0" w:color="92CDDC" w:themeColor="accent5" w:themeTint="99"/>
+        <w:left w:val="single" w:sz="4" w:space="0" w:color="92CDDC" w:themeColor="accent5" w:themeTint="99"/>
+        <w:bottom w:val="single" w:sz="4" w:space="0" w:color="92CDDC" w:themeColor="accent5" w:themeTint="99"/>
+        <w:right w:val="single" w:sz="4" w:space="0" w:color="92CDDC" w:themeColor="accent5" w:themeTint="99"/>
+        <w:insideH w:val="single" w:sz="4" w:space="0" w:color="92CDDC" w:themeColor="accent5" w:themeTint="99"/>
+        <w:insideV w:val="single" w:sz="4" w:space="0" w:color="92CDDC" w:themeColor="accent5" w:themeTint="99"/>
+      </w:tblBorders>
+    </w:tblPr>
+    <w:tblStylePr w:type="firstRow">
+      <w:rPr>
+        <w:b/>
+        <w:bCs/>
+        <w:color w:val="FFFFFF" w:themeColor="background1"/>
+      </w:rPr>
+      <w:tblPr/>
+      <w:tcPr>
+        <w:tcBorders>
+          <w:top w:val="single" w:sz="4" w:space="0" w:color="4BACC6" w:themeColor="accent5"/>
+          <w:left w:val="single" w:sz="4" w:space="0" w:color="4BACC6" w:themeColor="accent5"/>
+          <w:bottom w:val="single" w:sz="4" w:space="0" w:color="4BACC6" w:themeColor="accent5"/>
+          <w:right w:val="single" w:sz="4" w:space="0" w:color="4BACC6" w:themeColor="accent5"/>
+          <w:insideH w:val="nil"/>
+          <w:insideV w:val="nil"/>
+        </w:tcBorders>
+        <w:shd w:val="clear" w:color="auto" w:fill="4BACC6" w:themeFill="accent5"/>
+      </w:tcPr>
+    </w:tblStylePr>
+    <w:tblStylePr w:type="lastRow">
+      <w:rPr>
+        <w:b/>
+        <w:bCs/>
+      </w:rPr>
+      <w:tblPr/>
+      <w:tcPr>
+        <w:tcBorders>
+          <w:top w:val="double" w:sz="4" w:space="0" w:color="4BACC6" w:themeColor="accent5"/>
+        </w:tcBorders>
+      </w:tcPr>
+    </w:tblStylePr>
+    <w:tblStylePr w:type="firstCol">
+      <w:rPr>
+        <w:b/>
+        <w:bCs/>
+      </w:rPr>
+    </w:tblStylePr>
+    <w:tblStylePr w:type="lastCol">
+      <w:rPr>
+        <w:b/>
+        <w:bCs/>
+      </w:rPr>
+    </w:tblStylePr>
+    <w:tblStylePr w:type="band1Vert">
+      <w:tblPr/>
+      <w:tcPr>
+        <w:shd w:val="clear" w:color="auto" w:fill="DAEEF3" w:themeFill="accent5" w:themeFillTint="33"/>
+      </w:tcPr>
+    </w:tblStylePr>
+    <w:tblStylePr w:type="band1Horz">
+      <w:tblPr/>
+      <w:tcPr>
+        <w:shd w:val="clear" w:color="auto" w:fill="DAEEF3" w:themeFill="accent5" w:themeFillTint="33"/>
+      </w:tcPr>
+    </w:tblStylePr>
+  </w:style>
 </w:styles>
 </file>
 
@@ -6448,12 +8187,6 @@
 </file>
 
 <file path=customXml/item1.xml><?xml version="1.0" encoding="utf-8"?>
-<p:properties xmlns:p="http://schemas.microsoft.com/office/2006/metadata/properties" xmlns:xsi="http://www.w3.org/2001/XMLSchema-instance" xmlns:pc="http://schemas.microsoft.com/office/infopath/2007/PartnerControls">
-  <documentManagement/>
-</p:properties>
-</file>
-
-<file path=customXml/item2.xml><?xml version="1.0" encoding="utf-8"?>
 <b:Sources xmlns:b="http://schemas.openxmlformats.org/officeDocument/2006/bibliography" xmlns="http://schemas.openxmlformats.org/officeDocument/2006/bibliography" SelectedStyle="\IEEE2006OfficeOnline.xsl" StyleName="IEEE" Version="2006">
   <b:Source>
     <b:Tag>1</b:Tag>
@@ -6498,16 +8231,13 @@
 </b:Sources>
 </file>
 
-<file path=customXml/item3.xml><?xml version="1.0" encoding="utf-8"?>
-<?mso-contentType ?>
-<FormTemplates xmlns="http://schemas.microsoft.com/sharepoint/v3/contenttype/forms">
-  <Display>DocumentLibraryForm</Display>
-  <Edit>DocumentLibraryForm</Edit>
-  <New>DocumentLibraryForm</New>
-</FormTemplates>
+<file path=customXml/item2.xml><?xml version="1.0" encoding="utf-8"?>
+<p:properties xmlns:p="http://schemas.microsoft.com/office/2006/metadata/properties" xmlns:xsi="http://www.w3.org/2001/XMLSchema-instance" xmlns:pc="http://schemas.microsoft.com/office/infopath/2007/PartnerControls">
+  <documentManagement/>
+</p:properties>
 </file>
 
-<file path=customXml/item4.xml><?xml version="1.0" encoding="utf-8"?>
+<file path=customXml/item3.xml><?xml version="1.0" encoding="utf-8"?>
 <ct:contentTypeSchema xmlns:ct="http://schemas.microsoft.com/office/2006/metadata/contentType" xmlns:ma="http://schemas.microsoft.com/office/2006/metadata/properties/metaAttributes" ct:_="" ma:_="" ma:contentTypeName="Document" ma:contentTypeID="0x010100A80EBA61DBEBAC47997BD1227BBFF84F" ma:contentTypeVersion="10" ma:contentTypeDescription="Create a new document." ma:contentTypeScope="" ma:versionID="8aa3721731f4fec717a3ba8f24fc0977">
   <xsd:schema xmlns:xsd="http://www.w3.org/2001/XMLSchema" xmlns:xs="http://www.w3.org/2001/XMLSchema" xmlns:p="http://schemas.microsoft.com/office/2006/metadata/properties" xmlns:ns3="9d9b5332-a5d8-4d74-b69a-d1c687b97975" targetNamespace="http://schemas.microsoft.com/office/2006/metadata/properties" ma:root="true" ma:fieldsID="47bc267a51e72435a8c30c0ab7cfb0de" ns3:_="">
     <xsd:import namespace="9d9b5332-a5d8-4d74-b69a-d1c687b97975"/>
@@ -6691,7 +8421,24 @@
 </ct:contentTypeSchema>
 </file>
 
+<file path=customXml/item4.xml><?xml version="1.0" encoding="utf-8"?>
+<?mso-contentType ?>
+<FormTemplates xmlns="http://schemas.microsoft.com/sharepoint/v3/contenttype/forms">
+  <Display>DocumentLibraryForm</Display>
+  <Edit>DocumentLibraryForm</Edit>
+  <New>DocumentLibraryForm</New>
+</FormTemplates>
+</file>
+
 <file path=customXml/itemProps1.xml><?xml version="1.0" encoding="utf-8"?>
+<ds:datastoreItem xmlns:ds="http://schemas.openxmlformats.org/officeDocument/2006/customXml" ds:itemID="{9C512F4A-5A97-4A61-A367-BB9305471569}">
+  <ds:schemaRefs>
+    <ds:schemaRef ds:uri="http://schemas.openxmlformats.org/officeDocument/2006/bibliography"/>
+  </ds:schemaRefs>
+</ds:datastoreItem>
+</file>
+
+<file path=customXml/itemProps2.xml><?xml version="1.0" encoding="utf-8"?>
 <ds:datastoreItem xmlns:ds="http://schemas.openxmlformats.org/officeDocument/2006/customXml" ds:itemID="{0D617133-5C80-41DE-855C-5D93AA4A2257}">
   <ds:schemaRefs>
     <ds:schemaRef ds:uri="http://schemas.microsoft.com/office/2006/metadata/properties"/>
@@ -6700,23 +8447,7 @@
 </ds:datastoreItem>
 </file>
 
-<file path=customXml/itemProps2.xml><?xml version="1.0" encoding="utf-8"?>
-<ds:datastoreItem xmlns:ds="http://schemas.openxmlformats.org/officeDocument/2006/customXml" ds:itemID="{9C512F4A-5A97-4A61-A367-BB9305471569}">
-  <ds:schemaRefs>
-    <ds:schemaRef ds:uri="http://schemas.openxmlformats.org/officeDocument/2006/bibliography"/>
-  </ds:schemaRefs>
-</ds:datastoreItem>
-</file>
-
 <file path=customXml/itemProps3.xml><?xml version="1.0" encoding="utf-8"?>
-<ds:datastoreItem xmlns:ds="http://schemas.openxmlformats.org/officeDocument/2006/customXml" ds:itemID="{EFBA2F7C-49E4-4965-9E6E-2EFCD309EAA0}">
-  <ds:schemaRefs>
-    <ds:schemaRef ds:uri="http://schemas.microsoft.com/sharepoint/v3/contenttype/forms"/>
-  </ds:schemaRefs>
-</ds:datastoreItem>
-</file>
-
-<file path=customXml/itemProps4.xml><?xml version="1.0" encoding="utf-8"?>
 <ds:datastoreItem xmlns:ds="http://schemas.openxmlformats.org/officeDocument/2006/customXml" ds:itemID="{1E2DB8C4-71EE-4E5C-BAE3-B8C8E1E0BDCE}">
   <ds:schemaRefs>
     <ds:schemaRef ds:uri="http://schemas.microsoft.com/office/2006/metadata/contentType"/>
@@ -6732,4 +8463,12 @@
     <ds:schemaRef ds:uri="http://schemas.microsoft.com/internal/obd"/>
   </ds:schemaRefs>
 </ds:datastoreItem>
+</file>
+
+<file path=customXml/itemProps4.xml><?xml version="1.0" encoding="utf-8"?>
+<ds:datastoreItem xmlns:ds="http://schemas.openxmlformats.org/officeDocument/2006/customXml" ds:itemID="{EFBA2F7C-49E4-4965-9E6E-2EFCD309EAA0}">
+  <ds:schemaRefs>
+    <ds:schemaRef ds:uri="http://schemas.microsoft.com/sharepoint/v3/contenttype/forms"/>
+  </ds:schemaRefs>
+</ds:datastoreItem>
 </file>
</xml_diff>

<commit_message>
update report, fix files, update ref codes
</commit_message>
<xml_diff>
--- a/report/18127022_18127248.docx
+++ b/report/18127022_18127248.docx
@@ -1190,7 +1190,25 @@
                 <w:sz w:val="36"/>
                 <w:szCs w:val="36"/>
               </w:rPr>
-              <w:t>ASSIGNMENT PLAN</w:t>
+              <w:t>ASSIGNM</w:t>
+            </w:r>
+            <w:r>
+              <w:rPr>
+                <w:rStyle w:val="Hyperlink"/>
+                <w:noProof/>
+                <w:sz w:val="36"/>
+                <w:szCs w:val="36"/>
+              </w:rPr>
+              <w:t>E</w:t>
+            </w:r>
+            <w:r>
+              <w:rPr>
+                <w:rStyle w:val="Hyperlink"/>
+                <w:noProof/>
+                <w:sz w:val="36"/>
+                <w:szCs w:val="36"/>
+              </w:rPr>
+              <w:t>NT PLAN</w:t>
             </w:r>
             <w:r>
               <w:rPr>
@@ -1327,7 +1345,7 @@
                 <w:sz w:val="36"/>
                 <w:szCs w:val="36"/>
               </w:rPr>
-              <w:t>6</w:t>
+              <w:t>9</w:t>
             </w:r>
             <w:r>
               <w:rPr>
@@ -1411,7 +1429,7 @@
                 <w:sz w:val="36"/>
                 <w:szCs w:val="36"/>
               </w:rPr>
-              <w:t>8</w:t>
+              <w:t>10</w:t>
             </w:r>
             <w:r>
               <w:rPr>
@@ -1495,7 +1513,7 @@
                 <w:sz w:val="36"/>
                 <w:szCs w:val="36"/>
               </w:rPr>
-              <w:t>9</w:t>
+              <w:t>11</w:t>
             </w:r>
             <w:r>
               <w:rPr>
@@ -1782,8 +1800,9 @@
           <w:szCs w:val="32"/>
           <w:shd w:val="clear" w:color="auto" w:fill="FFFFFF"/>
         </w:rPr>
-        <w:t>Furthermore we would also like to acknowledge with much appreciation the crucial role of the staff of Mr. Le Ngoc Thanh and Ms. Ho Thi Thanh Tuyen, who gave the permission to use all required  equipment and the necessary material to complete the project “Search</w:t>
-      </w:r>
+        <w:t xml:space="preserve">Furthermore we would also like to acknowledge with much appreciation the crucial role of the staff of Mr. Le Ngoc Thanh and Ms. Ho </w:t>
+      </w:r>
+      <w:proofErr w:type="spellStart"/>
       <w:r>
         <w:rPr>
           <w:rFonts w:ascii="Times New Roman" w:hAnsi="Times New Roman" w:cs="Times New Roman"/>
@@ -1792,8 +1811,9 @@
           <w:szCs w:val="32"/>
           <w:shd w:val="clear" w:color="auto" w:fill="FFFFFF"/>
         </w:rPr>
-        <w:t>ing</w:t>
-      </w:r>
+        <w:t>Thi</w:t>
+      </w:r>
+      <w:proofErr w:type="spellEnd"/>
       <w:r>
         <w:rPr>
           <w:rFonts w:ascii="Times New Roman" w:hAnsi="Times New Roman" w:cs="Times New Roman"/>
@@ -1802,7 +1822,7 @@
           <w:szCs w:val="32"/>
           <w:shd w:val="clear" w:color="auto" w:fill="FFFFFF"/>
         </w:rPr>
-        <w:t>”</w:t>
+        <w:t xml:space="preserve"> Thanh Tuyen, who gave the permission to use all required  equipment and the necessary material to complete the project “Search</w:t>
       </w:r>
       <w:r>
         <w:rPr>
@@ -1812,12 +1832,9 @@
           <w:szCs w:val="32"/>
           <w:shd w:val="clear" w:color="auto" w:fill="FFFFFF"/>
         </w:rPr>
-        <w:t>.</w:t>
-      </w:r>
-    </w:p>
-    <w:p>
-      <w:pPr>
-        <w:jc w:val="both"/>
+        <w:t>ing</w:t>
+      </w:r>
+      <w:r>
         <w:rPr>
           <w:rFonts w:ascii="Times New Roman" w:hAnsi="Times New Roman" w:cs="Times New Roman"/>
           <w:color w:val="333333"/>
@@ -1825,7 +1842,8 @@
           <w:szCs w:val="32"/>
           <w:shd w:val="clear" w:color="auto" w:fill="FFFFFF"/>
         </w:rPr>
-      </w:pPr>
+        <w:t>”</w:t>
+      </w:r>
       <w:r>
         <w:rPr>
           <w:rFonts w:ascii="Times New Roman" w:hAnsi="Times New Roman" w:cs="Times New Roman"/>
@@ -1834,9 +1852,12 @@
           <w:szCs w:val="32"/>
           <w:shd w:val="clear" w:color="auto" w:fill="FFFFFF"/>
         </w:rPr>
-        <w:t>We</w:t>
-      </w:r>
-      <w:r>
+        <w:t>.</w:t>
+      </w:r>
+    </w:p>
+    <w:p>
+      <w:pPr>
+        <w:jc w:val="both"/>
         <w:rPr>
           <w:rFonts w:ascii="Times New Roman" w:hAnsi="Times New Roman" w:cs="Times New Roman"/>
           <w:color w:val="333333"/>
@@ -1844,7 +1865,48 @@
           <w:szCs w:val="32"/>
           <w:shd w:val="clear" w:color="auto" w:fill="FFFFFF"/>
         </w:rPr>
-        <w:t xml:space="preserve"> have to appreciate the guidance given by other supervisor as well as the panels especially in our project presentation that has improved our presentation skills thanks to their comment and advices.</w:t>
+      </w:pPr>
+      <w:r>
+        <w:rPr>
+          <w:rFonts w:ascii="Times New Roman" w:hAnsi="Times New Roman" w:cs="Times New Roman"/>
+          <w:color w:val="333333"/>
+          <w:sz w:val="32"/>
+          <w:szCs w:val="32"/>
+          <w:shd w:val="clear" w:color="auto" w:fill="FFFFFF"/>
+        </w:rPr>
+        <w:t>We</w:t>
+      </w:r>
+      <w:r>
+        <w:rPr>
+          <w:rFonts w:ascii="Times New Roman" w:hAnsi="Times New Roman" w:cs="Times New Roman"/>
+          <w:color w:val="333333"/>
+          <w:sz w:val="32"/>
+          <w:szCs w:val="32"/>
+          <w:shd w:val="clear" w:color="auto" w:fill="FFFFFF"/>
+        </w:rPr>
+        <w:t xml:space="preserve"> </w:t>
+      </w:r>
+      <w:proofErr w:type="gramStart"/>
+      <w:r>
+        <w:rPr>
+          <w:rFonts w:ascii="Times New Roman" w:hAnsi="Times New Roman" w:cs="Times New Roman"/>
+          <w:color w:val="333333"/>
+          <w:sz w:val="32"/>
+          <w:szCs w:val="32"/>
+          <w:shd w:val="clear" w:color="auto" w:fill="FFFFFF"/>
+        </w:rPr>
+        <w:t>have to</w:t>
+      </w:r>
+      <w:proofErr w:type="gramEnd"/>
+      <w:r>
+        <w:rPr>
+          <w:rFonts w:ascii="Times New Roman" w:hAnsi="Times New Roman" w:cs="Times New Roman"/>
+          <w:color w:val="333333"/>
+          <w:sz w:val="32"/>
+          <w:szCs w:val="32"/>
+          <w:shd w:val="clear" w:color="auto" w:fill="FFFFFF"/>
+        </w:rPr>
+        <w:t xml:space="preserve"> appreciate the guidance given by other supervisor as well as the panels especially in our project presentation that has improved our presentation skills thanks to their comment and advices.</w:t>
       </w:r>
     </w:p>
     <w:p>
@@ -1991,17 +2053,8 @@
     <w:p>
       <w:pPr>
         <w:pStyle w:val="NoSpacing"/>
-        <w:ind w:left="720"/>
-        <w:rPr>
-          <w:b/>
-          <w:bCs/>
-        </w:rPr>
-      </w:pPr>
-      <w:r>
-        <w:rPr>
-          <w:b/>
-          <w:bCs/>
-        </w:rPr>
+      </w:pPr>
+      <w:r>
         <w:t>Sprites for Game</w:t>
       </w:r>
     </w:p>
@@ -2029,15 +2082,11 @@
             <w:pPr>
               <w:pStyle w:val="NoSpacing"/>
               <w:rPr>
-                <w:b w:val="0"/>
-                <w:bCs w:val="0"/>
+                <w:b/>
+                <w:bCs/>
               </w:rPr>
             </w:pPr>
             <w:r>
-              <w:rPr>
-                <w:b w:val="0"/>
-                <w:bCs w:val="0"/>
-              </w:rPr>
               <w:t>Name of sprites</w:t>
             </w:r>
           </w:p>
@@ -2051,8 +2100,8 @@
               <w:pStyle w:val="NoSpacing"/>
               <w:cnfStyle w:val="100000000000" w:firstRow="1" w:lastRow="0" w:firstColumn="0" w:lastColumn="0" w:oddVBand="0" w:evenVBand="0" w:oddHBand="0" w:evenHBand="0" w:firstRowFirstColumn="0" w:firstRowLastColumn="0" w:lastRowFirstColumn="0" w:lastRowLastColumn="0"/>
               <w:rPr>
-                <w:b w:val="0"/>
-                <w:bCs w:val="0"/>
+                <w:b/>
+                <w:bCs/>
               </w:rPr>
             </w:pPr>
           </w:p>
@@ -2073,15 +2122,11 @@
             <w:pPr>
               <w:pStyle w:val="NoSpacing"/>
               <w:rPr>
-                <w:b w:val="0"/>
-                <w:bCs w:val="0"/>
+                <w:b/>
+                <w:bCs/>
               </w:rPr>
             </w:pPr>
             <w:r>
-              <w:rPr>
-                <w:b w:val="0"/>
-                <w:bCs w:val="0"/>
-              </w:rPr>
               <w:t>Agent</w:t>
             </w:r>
           </w:p>
@@ -2094,10 +2139,6 @@
             <w:pPr>
               <w:pStyle w:val="NoSpacing"/>
               <w:cnfStyle w:val="000000100000" w:firstRow="0" w:lastRow="0" w:firstColumn="0" w:lastColumn="0" w:oddVBand="0" w:evenVBand="0" w:oddHBand="1" w:evenHBand="0" w:firstRowFirstColumn="0" w:firstRowLastColumn="0" w:lastRowFirstColumn="0" w:lastRowLastColumn="0"/>
-              <w:rPr>
-                <w:b/>
-                <w:bCs/>
-              </w:rPr>
             </w:pPr>
             <w:r>
               <w:rPr>
@@ -2153,10 +2194,6 @@
               </w:drawing>
             </w:r>
             <w:r>
-              <w:rPr>
-                <w:b/>
-                <w:bCs/>
-              </w:rPr>
               <w:t>back</w:t>
             </w:r>
           </w:p>
@@ -2176,8 +2213,8 @@
             <w:pPr>
               <w:pStyle w:val="NoSpacing"/>
               <w:rPr>
-                <w:b w:val="0"/>
-                <w:bCs w:val="0"/>
+                <w:b/>
+                <w:bCs/>
               </w:rPr>
             </w:pPr>
           </w:p>
@@ -2190,10 +2227,6 @@
             <w:pPr>
               <w:pStyle w:val="NoSpacing"/>
               <w:cnfStyle w:val="000000000000" w:firstRow="0" w:lastRow="0" w:firstColumn="0" w:lastColumn="0" w:oddVBand="0" w:evenVBand="0" w:oddHBand="0" w:evenHBand="0" w:firstRowFirstColumn="0" w:firstRowLastColumn="0" w:lastRowFirstColumn="0" w:lastRowLastColumn="0"/>
-              <w:rPr>
-                <w:b/>
-                <w:bCs/>
-              </w:rPr>
             </w:pPr>
             <w:r>
               <w:rPr>
@@ -2249,10 +2282,6 @@
               </w:drawing>
             </w:r>
             <w:r>
-              <w:rPr>
-                <w:b/>
-                <w:bCs/>
-              </w:rPr>
               <w:t>right</w:t>
             </w:r>
           </w:p>
@@ -2273,8 +2302,8 @@
             <w:pPr>
               <w:pStyle w:val="NoSpacing"/>
               <w:rPr>
-                <w:b w:val="0"/>
-                <w:bCs w:val="0"/>
+                <w:b/>
+                <w:bCs/>
               </w:rPr>
             </w:pPr>
           </w:p>
@@ -2287,10 +2316,6 @@
             <w:pPr>
               <w:pStyle w:val="NoSpacing"/>
               <w:cnfStyle w:val="000000100000" w:firstRow="0" w:lastRow="0" w:firstColumn="0" w:lastColumn="0" w:oddVBand="0" w:evenVBand="0" w:oddHBand="1" w:evenHBand="0" w:firstRowFirstColumn="0" w:firstRowLastColumn="0" w:lastRowFirstColumn="0" w:lastRowLastColumn="0"/>
-              <w:rPr>
-                <w:b/>
-                <w:bCs/>
-              </w:rPr>
             </w:pPr>
             <w:r>
               <w:rPr>
@@ -2346,10 +2371,6 @@
               </w:drawing>
             </w:r>
             <w:r>
-              <w:rPr>
-                <w:b/>
-                <w:bCs/>
-              </w:rPr>
               <w:t>front</w:t>
             </w:r>
           </w:p>
@@ -2369,8 +2390,8 @@
             <w:pPr>
               <w:pStyle w:val="NoSpacing"/>
               <w:rPr>
-                <w:b w:val="0"/>
-                <w:bCs w:val="0"/>
+                <w:b/>
+                <w:bCs/>
               </w:rPr>
             </w:pPr>
           </w:p>
@@ -2383,10 +2404,6 @@
             <w:pPr>
               <w:pStyle w:val="NoSpacing"/>
               <w:cnfStyle w:val="000000000000" w:firstRow="0" w:lastRow="0" w:firstColumn="0" w:lastColumn="0" w:oddVBand="0" w:evenVBand="0" w:oddHBand="0" w:evenHBand="0" w:firstRowFirstColumn="0" w:firstRowLastColumn="0" w:lastRowFirstColumn="0" w:lastRowLastColumn="0"/>
-              <w:rPr>
-                <w:b/>
-                <w:bCs/>
-              </w:rPr>
             </w:pPr>
             <w:r>
               <w:rPr>
@@ -2442,10 +2459,6 @@
               </w:drawing>
             </w:r>
             <w:r>
-              <w:rPr>
-                <w:b/>
-                <w:bCs/>
-              </w:rPr>
               <w:t>left</w:t>
             </w:r>
           </w:p>
@@ -2464,18 +2477,15 @@
           <w:p>
             <w:pPr>
               <w:pStyle w:val="NoSpacing"/>
-              <w:rPr>
-                <w:b w:val="0"/>
-                <w:bCs w:val="0"/>
-              </w:rPr>
             </w:pPr>
-            <w:r>
-              <w:rPr>
-                <w:b w:val="0"/>
-                <w:bCs w:val="0"/>
-              </w:rPr>
+            <w:proofErr w:type="spellStart"/>
+            <w:r>
               <w:t>Brick</w:t>
             </w:r>
+            <w:r>
+              <w:t>_Visible</w:t>
+            </w:r>
+            <w:proofErr w:type="spellEnd"/>
           </w:p>
         </w:tc>
         <w:tc>
@@ -2558,25 +2568,18 @@
           <w:p>
             <w:pPr>
               <w:pStyle w:val="NoSpacing"/>
-              <w:rPr>
-                <w:b w:val="0"/>
-                <w:bCs w:val="0"/>
-              </w:rPr>
             </w:pPr>
-            <w:r>
-              <w:rPr>
-                <w:b w:val="0"/>
-                <w:bCs w:val="0"/>
-              </w:rPr>
-              <w:t>Gold</w:t>
-            </w:r>
-            <w:r>
-              <w:rPr>
-                <w:b w:val="0"/>
-                <w:bCs w:val="0"/>
-              </w:rPr>
-              <w:t xml:space="preserve"> (Coin)</w:t>
-            </w:r>
+            <w:proofErr w:type="spellStart"/>
+            <w:r>
+              <w:t>Brick_</w:t>
+            </w:r>
+            <w:r>
+              <w:t>Not</w:t>
+            </w:r>
+            <w:r>
+              <w:t>Visible</w:t>
+            </w:r>
+            <w:proofErr w:type="spellEnd"/>
           </w:p>
         </w:tc>
         <w:tc>
@@ -2588,9 +2591,99 @@
               <w:pStyle w:val="NoSpacing"/>
               <w:cnfStyle w:val="000000000000" w:firstRow="0" w:lastRow="0" w:firstColumn="0" w:lastColumn="0" w:oddVBand="0" w:evenVBand="0" w:oddHBand="0" w:evenHBand="0" w:firstRowFirstColumn="0" w:firstRowLastColumn="0" w:lastRowFirstColumn="0" w:lastRowLastColumn="0"/>
               <w:rPr>
+                <w:noProof/>
+              </w:rPr>
+            </w:pPr>
+            <w:r>
+              <w:rPr>
+                <w:noProof/>
+              </w:rPr>
+              <w:drawing>
+                <wp:inline distT="0" distB="0" distL="0" distR="0" wp14:anchorId="2C65E517" wp14:editId="58D61818">
+                  <wp:extent cx="792480" cy="792480"/>
+                  <wp:effectExtent l="0" t="0" r="7620" b="7620"/>
+                  <wp:docPr id="15" name="Picture 15"/>
+                  <wp:cNvGraphicFramePr>
+                    <a:graphicFrameLocks xmlns:a="http://schemas.openxmlformats.org/drawingml/2006/main" noChangeAspect="1"/>
+                  </wp:cNvGraphicFramePr>
+                  <a:graphic xmlns:a="http://schemas.openxmlformats.org/drawingml/2006/main">
+                    <a:graphicData uri="http://schemas.openxmlformats.org/drawingml/2006/picture">
+                      <pic:pic xmlns:pic="http://schemas.openxmlformats.org/drawingml/2006/picture">
+                        <pic:nvPicPr>
+                          <pic:cNvPr id="0" name="Picture 2"/>
+                          <pic:cNvPicPr>
+                            <a:picLocks noChangeAspect="1" noChangeArrowheads="1"/>
+                          </pic:cNvPicPr>
+                        </pic:nvPicPr>
+                        <pic:blipFill>
+                          <a:blip r:embed="rId18">
+                            <a:extLst>
+                              <a:ext uri="{28A0092B-C50C-407E-A947-70E740481C1C}">
+                                <a14:useLocalDpi xmlns:a14="http://schemas.microsoft.com/office/drawing/2010/main" val="0"/>
+                              </a:ext>
+                            </a:extLst>
+                          </a:blip>
+                          <a:srcRect/>
+                          <a:stretch>
+                            <a:fillRect/>
+                          </a:stretch>
+                        </pic:blipFill>
+                        <pic:spPr bwMode="auto">
+                          <a:xfrm>
+                            <a:off x="0" y="0"/>
+                            <a:ext cx="792480" cy="792480"/>
+                          </a:xfrm>
+                          <a:prstGeom prst="rect">
+                            <a:avLst/>
+                          </a:prstGeom>
+                          <a:noFill/>
+                          <a:ln>
+                            <a:noFill/>
+                          </a:ln>
+                        </pic:spPr>
+                      </pic:pic>
+                    </a:graphicData>
+                  </a:graphic>
+                </wp:inline>
+              </w:drawing>
+            </w:r>
+          </w:p>
+        </w:tc>
+      </w:tr>
+      <w:tr>
+        <w:trPr>
+          <w:cnfStyle w:val="000000100000" w:firstRow="0" w:lastRow="0" w:firstColumn="0" w:lastColumn="0" w:oddVBand="0" w:evenVBand="0" w:oddHBand="1" w:evenHBand="0" w:firstRowFirstColumn="0" w:firstRowLastColumn="0" w:lastRowFirstColumn="0" w:lastRowLastColumn="0"/>
+          <w:trHeight w:val="547"/>
+        </w:trPr>
+        <w:tc>
+          <w:tcPr>
+            <w:cnfStyle w:val="001000000000" w:firstRow="0" w:lastRow="0" w:firstColumn="1" w:lastColumn="0" w:oddVBand="0" w:evenVBand="0" w:oddHBand="0" w:evenHBand="0" w:firstRowFirstColumn="0" w:firstRowLastColumn="0" w:lastRowFirstColumn="0" w:lastRowLastColumn="0"/>
+            <w:tcW w:w="2695" w:type="dxa"/>
+          </w:tcPr>
+          <w:p>
+            <w:pPr>
+              <w:pStyle w:val="NoSpacing"/>
+              <w:rPr>
                 <w:b/>
                 <w:bCs/>
               </w:rPr>
+            </w:pPr>
+            <w:r>
+              <w:t>Gold</w:t>
+            </w:r>
+            <w:r>
+              <w:t xml:space="preserve"> (Coin)</w:t>
+            </w:r>
+          </w:p>
+        </w:tc>
+        <w:tc>
+          <w:tcPr>
+            <w:tcW w:w="6000" w:type="dxa"/>
+          </w:tcPr>
+          <w:p>
+            <w:pPr>
+              <w:pStyle w:val="NoSpacing"/>
+              <w:cnfStyle w:val="000000100000" w:firstRow="0" w:lastRow="0" w:firstColumn="0" w:lastColumn="0" w:oddVBand="0" w:evenVBand="0" w:oddHBand="1" w:evenHBand="0" w:firstRowFirstColumn="0" w:firstRowLastColumn="0" w:lastRowFirstColumn="0" w:lastRowLastColumn="0"/>
             </w:pPr>
             <w:r>
               <w:rPr>
@@ -2614,7 +2707,7 @@
                           </pic:cNvPicPr>
                         </pic:nvPicPr>
                         <pic:blipFill>
-                          <a:blip r:embed="rId18">
+                          <a:blip r:embed="rId19">
                             <a:extLst>
                               <a:ext uri="{28A0092B-C50C-407E-A947-70E740481C1C}">
                                 <a14:useLocalDpi xmlns:a14="http://schemas.microsoft.com/office/drawing/2010/main" val="0"/>
@@ -2650,7 +2743,6 @@
       </w:tr>
       <w:tr>
         <w:trPr>
-          <w:cnfStyle w:val="000000100000" w:firstRow="0" w:lastRow="0" w:firstColumn="0" w:lastColumn="0" w:oddVBand="0" w:evenVBand="0" w:oddHBand="1" w:evenHBand="0" w:firstRowFirstColumn="0" w:firstRowLastColumn="0" w:lastRowFirstColumn="0" w:lastRowLastColumn="0"/>
           <w:trHeight w:val="547"/>
         </w:trPr>
         <w:tc>
@@ -2662,15 +2754,12 @@
             <w:pPr>
               <w:pStyle w:val="NoSpacing"/>
               <w:rPr>
-                <w:b w:val="0"/>
-                <w:bCs w:val="0"/>
+                <w:b/>
+                <w:bCs/>
               </w:rPr>
             </w:pPr>
             <w:r>
-              <w:rPr>
-                <w:b w:val="0"/>
-                <w:bCs w:val="0"/>
-              </w:rPr>
+              <w:lastRenderedPageBreak/>
               <w:t>Pit</w:t>
             </w:r>
           </w:p>
@@ -2682,11 +2771,7 @@
           <w:p>
             <w:pPr>
               <w:pStyle w:val="NoSpacing"/>
-              <w:cnfStyle w:val="000000100000" w:firstRow="0" w:lastRow="0" w:firstColumn="0" w:lastColumn="0" w:oddVBand="0" w:evenVBand="0" w:oddHBand="1" w:evenHBand="0" w:firstRowFirstColumn="0" w:firstRowLastColumn="0" w:lastRowFirstColumn="0" w:lastRowLastColumn="0"/>
-              <w:rPr>
-                <w:b/>
-                <w:bCs/>
-              </w:rPr>
+              <w:cnfStyle w:val="000000000000" w:firstRow="0" w:lastRow="0" w:firstColumn="0" w:lastColumn="0" w:oddVBand="0" w:evenVBand="0" w:oddHBand="0" w:evenHBand="0" w:firstRowFirstColumn="0" w:firstRowLastColumn="0" w:lastRowFirstColumn="0" w:lastRowLastColumn="0"/>
             </w:pPr>
             <w:r>
               <w:rPr>
@@ -2710,7 +2795,7 @@
                           </pic:cNvPicPr>
                         </pic:nvPicPr>
                         <pic:blipFill>
-                          <a:blip r:embed="rId19">
+                          <a:blip r:embed="rId20">
                             <a:extLst>
                               <a:ext uri="{28A0092B-C50C-407E-A947-70E740481C1C}">
                                 <a14:useLocalDpi xmlns:a14="http://schemas.microsoft.com/office/drawing/2010/main" val="0"/>
@@ -2746,6 +2831,7 @@
       </w:tr>
       <w:tr>
         <w:trPr>
+          <w:cnfStyle w:val="000000100000" w:firstRow="0" w:lastRow="0" w:firstColumn="0" w:lastColumn="0" w:oddVBand="0" w:evenVBand="0" w:oddHBand="1" w:evenHBand="0" w:firstRowFirstColumn="0" w:firstRowLastColumn="0" w:lastRowFirstColumn="0" w:lastRowLastColumn="0"/>
           <w:trHeight w:val="547"/>
         </w:trPr>
         <w:tc>
@@ -2757,16 +2843,11 @@
             <w:pPr>
               <w:pStyle w:val="NoSpacing"/>
               <w:rPr>
-                <w:b w:val="0"/>
-                <w:bCs w:val="0"/>
+                <w:b/>
+                <w:bCs/>
               </w:rPr>
             </w:pPr>
             <w:r>
-              <w:rPr>
-                <w:b w:val="0"/>
-                <w:bCs w:val="0"/>
-              </w:rPr>
-              <w:lastRenderedPageBreak/>
               <w:t>Wumpus</w:t>
             </w:r>
           </w:p>
@@ -2778,11 +2859,7 @@
           <w:p>
             <w:pPr>
               <w:pStyle w:val="NoSpacing"/>
-              <w:cnfStyle w:val="000000000000" w:firstRow="0" w:lastRow="0" w:firstColumn="0" w:lastColumn="0" w:oddVBand="0" w:evenVBand="0" w:oddHBand="0" w:evenHBand="0" w:firstRowFirstColumn="0" w:firstRowLastColumn="0" w:lastRowFirstColumn="0" w:lastRowLastColumn="0"/>
-              <w:rPr>
-                <w:b/>
-                <w:bCs/>
-              </w:rPr>
+              <w:cnfStyle w:val="000000100000" w:firstRow="0" w:lastRow="0" w:firstColumn="0" w:lastColumn="0" w:oddVBand="0" w:evenVBand="0" w:oddHBand="1" w:evenHBand="0" w:firstRowFirstColumn="0" w:firstRowLastColumn="0" w:lastRowFirstColumn="0" w:lastRowLastColumn="0"/>
             </w:pPr>
             <w:r>
               <w:rPr>
@@ -2806,7 +2883,7 @@
                           </pic:cNvPicPr>
                         </pic:nvPicPr>
                         <pic:blipFill>
-                          <a:blip r:embed="rId20">
+                          <a:blip r:embed="rId21">
                             <a:extLst>
                               <a:ext uri="{28A0092B-C50C-407E-A947-70E740481C1C}">
                                 <a14:useLocalDpi xmlns:a14="http://schemas.microsoft.com/office/drawing/2010/main" val="0"/>
@@ -2842,7 +2919,6 @@
       </w:tr>
       <w:tr>
         <w:trPr>
-          <w:cnfStyle w:val="000000100000" w:firstRow="0" w:lastRow="0" w:firstColumn="0" w:lastColumn="0" w:oddVBand="0" w:evenVBand="0" w:oddHBand="1" w:evenHBand="0" w:firstRowFirstColumn="0" w:firstRowLastColumn="0" w:lastRowFirstColumn="0" w:lastRowLastColumn="0"/>
           <w:trHeight w:val="547"/>
         </w:trPr>
         <w:tc>
@@ -2854,15 +2930,11 @@
             <w:pPr>
               <w:pStyle w:val="NoSpacing"/>
               <w:rPr>
-                <w:b w:val="0"/>
-                <w:bCs w:val="0"/>
+                <w:b/>
+                <w:bCs/>
               </w:rPr>
             </w:pPr>
             <w:r>
-              <w:rPr>
-                <w:b w:val="0"/>
-                <w:bCs w:val="0"/>
-              </w:rPr>
               <w:t>Breeze</w:t>
             </w:r>
           </w:p>
@@ -2874,11 +2946,7 @@
           <w:p>
             <w:pPr>
               <w:pStyle w:val="NoSpacing"/>
-              <w:cnfStyle w:val="000000100000" w:firstRow="0" w:lastRow="0" w:firstColumn="0" w:lastColumn="0" w:oddVBand="0" w:evenVBand="0" w:oddHBand="1" w:evenHBand="0" w:firstRowFirstColumn="0" w:firstRowLastColumn="0" w:lastRowFirstColumn="0" w:lastRowLastColumn="0"/>
-              <w:rPr>
-                <w:b/>
-                <w:bCs/>
-              </w:rPr>
+              <w:cnfStyle w:val="000000000000" w:firstRow="0" w:lastRow="0" w:firstColumn="0" w:lastColumn="0" w:oddVBand="0" w:evenVBand="0" w:oddHBand="0" w:evenHBand="0" w:firstRowFirstColumn="0" w:firstRowLastColumn="0" w:lastRowFirstColumn="0" w:lastRowLastColumn="0"/>
             </w:pPr>
             <w:r>
               <w:rPr>
@@ -2897,101 +2965,6 @@
                       <pic:pic xmlns:pic="http://schemas.openxmlformats.org/drawingml/2006/picture">
                         <pic:nvPicPr>
                           <pic:cNvPr id="0" name="Picture 19"/>
-                          <pic:cNvPicPr>
-                            <a:picLocks noChangeAspect="1" noChangeArrowheads="1"/>
-                          </pic:cNvPicPr>
-                        </pic:nvPicPr>
-                        <pic:blipFill>
-                          <a:blip r:embed="rId21">
-                            <a:extLst>
-                              <a:ext uri="{28A0092B-C50C-407E-A947-70E740481C1C}">
-                                <a14:useLocalDpi xmlns:a14="http://schemas.microsoft.com/office/drawing/2010/main" val="0"/>
-                              </a:ext>
-                            </a:extLst>
-                          </a:blip>
-                          <a:srcRect/>
-                          <a:stretch>
-                            <a:fillRect/>
-                          </a:stretch>
-                        </pic:blipFill>
-                        <pic:spPr bwMode="auto">
-                          <a:xfrm>
-                            <a:off x="0" y="0"/>
-                            <a:ext cx="792480" cy="792480"/>
-                          </a:xfrm>
-                          <a:prstGeom prst="rect">
-                            <a:avLst/>
-                          </a:prstGeom>
-                          <a:noFill/>
-                          <a:ln>
-                            <a:noFill/>
-                          </a:ln>
-                        </pic:spPr>
-                      </pic:pic>
-                    </a:graphicData>
-                  </a:graphic>
-                </wp:inline>
-              </w:drawing>
-            </w:r>
-          </w:p>
-        </w:tc>
-      </w:tr>
-      <w:tr>
-        <w:trPr>
-          <w:trHeight w:val="547"/>
-        </w:trPr>
-        <w:tc>
-          <w:tcPr>
-            <w:cnfStyle w:val="001000000000" w:firstRow="0" w:lastRow="0" w:firstColumn="1" w:lastColumn="0" w:oddVBand="0" w:evenVBand="0" w:oddHBand="0" w:evenHBand="0" w:firstRowFirstColumn="0" w:firstRowLastColumn="0" w:lastRowFirstColumn="0" w:lastRowLastColumn="0"/>
-            <w:tcW w:w="2695" w:type="dxa"/>
-          </w:tcPr>
-          <w:p>
-            <w:pPr>
-              <w:pStyle w:val="NoSpacing"/>
-              <w:rPr>
-                <w:b w:val="0"/>
-                <w:bCs w:val="0"/>
-              </w:rPr>
-            </w:pPr>
-            <w:r>
-              <w:rPr>
-                <w:b w:val="0"/>
-                <w:bCs w:val="0"/>
-              </w:rPr>
-              <w:t>Stench</w:t>
-            </w:r>
-          </w:p>
-        </w:tc>
-        <w:tc>
-          <w:tcPr>
-            <w:tcW w:w="6000" w:type="dxa"/>
-          </w:tcPr>
-          <w:p>
-            <w:pPr>
-              <w:pStyle w:val="NoSpacing"/>
-              <w:cnfStyle w:val="000000000000" w:firstRow="0" w:lastRow="0" w:firstColumn="0" w:lastColumn="0" w:oddVBand="0" w:evenVBand="0" w:oddHBand="0" w:evenHBand="0" w:firstRowFirstColumn="0" w:firstRowLastColumn="0" w:lastRowFirstColumn="0" w:lastRowLastColumn="0"/>
-              <w:rPr>
-                <w:b/>
-                <w:bCs/>
-              </w:rPr>
-            </w:pPr>
-            <w:r>
-              <w:rPr>
-                <w:noProof/>
-              </w:rPr>
-              <w:drawing>
-                <wp:inline distT="0" distB="0" distL="0" distR="0" wp14:anchorId="404DC0E0" wp14:editId="06B76914">
-                  <wp:extent cx="792480" cy="792480"/>
-                  <wp:effectExtent l="0" t="0" r="0" b="0"/>
-                  <wp:docPr id="18" name="Picture 18"/>
-                  <wp:cNvGraphicFramePr>
-                    <a:graphicFrameLocks xmlns:a="http://schemas.openxmlformats.org/drawingml/2006/main" noChangeAspect="1"/>
-                  </wp:cNvGraphicFramePr>
-                  <a:graphic xmlns:a="http://schemas.openxmlformats.org/drawingml/2006/main">
-                    <a:graphicData uri="http://schemas.openxmlformats.org/drawingml/2006/picture">
-                      <pic:pic xmlns:pic="http://schemas.openxmlformats.org/drawingml/2006/picture">
-                        <pic:nvPicPr>
-                          <pic:cNvPr id="0" name="Picture 23"/>
                           <pic:cNvPicPr>
                             <a:picLocks noChangeAspect="1" noChangeArrowheads="1"/>
                           </pic:cNvPicPr>
@@ -3045,16 +3018,12 @@
             <w:pPr>
               <w:pStyle w:val="NoSpacing"/>
               <w:rPr>
-                <w:b w:val="0"/>
-                <w:bCs w:val="0"/>
+                <w:b/>
+                <w:bCs/>
               </w:rPr>
             </w:pPr>
             <w:r>
-              <w:rPr>
-                <w:b w:val="0"/>
-                <w:bCs w:val="0"/>
-              </w:rPr>
-              <w:t>Arrow</w:t>
+              <w:t>Stench</w:t>
             </w:r>
           </w:p>
         </w:tc>
@@ -3066,6 +3035,93 @@
             <w:pPr>
               <w:pStyle w:val="NoSpacing"/>
               <w:cnfStyle w:val="000000100000" w:firstRow="0" w:lastRow="0" w:firstColumn="0" w:lastColumn="0" w:oddVBand="0" w:evenVBand="0" w:oddHBand="1" w:evenHBand="0" w:firstRowFirstColumn="0" w:firstRowLastColumn="0" w:lastRowFirstColumn="0" w:lastRowLastColumn="0"/>
+            </w:pPr>
+            <w:r>
+              <w:rPr>
+                <w:noProof/>
+              </w:rPr>
+              <w:drawing>
+                <wp:inline distT="0" distB="0" distL="0" distR="0" wp14:anchorId="404DC0E0" wp14:editId="06B76914">
+                  <wp:extent cx="792480" cy="792480"/>
+                  <wp:effectExtent l="0" t="0" r="0" b="0"/>
+                  <wp:docPr id="18" name="Picture 18"/>
+                  <wp:cNvGraphicFramePr>
+                    <a:graphicFrameLocks xmlns:a="http://schemas.openxmlformats.org/drawingml/2006/main" noChangeAspect="1"/>
+                  </wp:cNvGraphicFramePr>
+                  <a:graphic xmlns:a="http://schemas.openxmlformats.org/drawingml/2006/main">
+                    <a:graphicData uri="http://schemas.openxmlformats.org/drawingml/2006/picture">
+                      <pic:pic xmlns:pic="http://schemas.openxmlformats.org/drawingml/2006/picture">
+                        <pic:nvPicPr>
+                          <pic:cNvPr id="0" name="Picture 23"/>
+                          <pic:cNvPicPr>
+                            <a:picLocks noChangeAspect="1" noChangeArrowheads="1"/>
+                          </pic:cNvPicPr>
+                        </pic:nvPicPr>
+                        <pic:blipFill>
+                          <a:blip r:embed="rId23">
+                            <a:extLst>
+                              <a:ext uri="{28A0092B-C50C-407E-A947-70E740481C1C}">
+                                <a14:useLocalDpi xmlns:a14="http://schemas.microsoft.com/office/drawing/2010/main" val="0"/>
+                              </a:ext>
+                            </a:extLst>
+                          </a:blip>
+                          <a:srcRect/>
+                          <a:stretch>
+                            <a:fillRect/>
+                          </a:stretch>
+                        </pic:blipFill>
+                        <pic:spPr bwMode="auto">
+                          <a:xfrm>
+                            <a:off x="0" y="0"/>
+                            <a:ext cx="792480" cy="792480"/>
+                          </a:xfrm>
+                          <a:prstGeom prst="rect">
+                            <a:avLst/>
+                          </a:prstGeom>
+                          <a:noFill/>
+                          <a:ln>
+                            <a:noFill/>
+                          </a:ln>
+                        </pic:spPr>
+                      </pic:pic>
+                    </a:graphicData>
+                  </a:graphic>
+                </wp:inline>
+              </w:drawing>
+            </w:r>
+          </w:p>
+        </w:tc>
+      </w:tr>
+      <w:tr>
+        <w:trPr>
+          <w:trHeight w:val="547"/>
+        </w:trPr>
+        <w:tc>
+          <w:tcPr>
+            <w:cnfStyle w:val="001000000000" w:firstRow="0" w:lastRow="0" w:firstColumn="1" w:lastColumn="0" w:oddVBand="0" w:evenVBand="0" w:oddHBand="0" w:evenHBand="0" w:firstRowFirstColumn="0" w:firstRowLastColumn="0" w:lastRowFirstColumn="0" w:lastRowLastColumn="0"/>
+            <w:tcW w:w="2695" w:type="dxa"/>
+          </w:tcPr>
+          <w:p>
+            <w:pPr>
+              <w:pStyle w:val="NoSpacing"/>
+              <w:rPr>
+                <w:b/>
+                <w:bCs/>
+              </w:rPr>
+            </w:pPr>
+            <w:r>
+              <w:t>Arrow</w:t>
+            </w:r>
+          </w:p>
+        </w:tc>
+        <w:tc>
+          <w:tcPr>
+            <w:tcW w:w="6000" w:type="dxa"/>
+          </w:tcPr>
+          <w:p>
+            <w:pPr>
+              <w:pStyle w:val="NoSpacing"/>
+              <w:cnfStyle w:val="000000000000" w:firstRow="0" w:lastRow="0" w:firstColumn="0" w:lastColumn="0" w:oddVBand="0" w:evenVBand="0" w:oddHBand="0" w:evenHBand="0" w:firstRowFirstColumn="0" w:firstRowLastColumn="0" w:lastRowFirstColumn="0" w:lastRowLastColumn="0"/>
               <w:rPr>
                 <w:noProof/>
               </w:rPr>
@@ -3092,7 +3148,7 @@
                           </pic:cNvPicPr>
                         </pic:nvPicPr>
                         <pic:blipFill>
-                          <a:blip r:embed="rId23">
+                          <a:blip r:embed="rId24">
                             <a:extLst>
                               <a:ext uri="{28A0092B-C50C-407E-A947-70E740481C1C}">
                                 <a14:useLocalDpi xmlns:a14="http://schemas.microsoft.com/office/drawing/2010/main" val="0"/>
@@ -3130,27 +3186,13 @@
     <w:p>
       <w:pPr>
         <w:pStyle w:val="NoSpacing"/>
-        <w:ind w:left="720"/>
-        <w:rPr>
-          <w:b/>
-          <w:bCs/>
-        </w:rPr>
       </w:pPr>
     </w:p>
     <w:p>
       <w:pPr>
         <w:pStyle w:val="NoSpacing"/>
-        <w:ind w:left="720"/>
-        <w:rPr>
-          <w:b/>
-          <w:bCs/>
-        </w:rPr>
-      </w:pPr>
-      <w:r>
-        <w:rPr>
-          <w:b/>
-          <w:bCs/>
-        </w:rPr>
+      </w:pPr>
+      <w:r>
         <w:t>At least 5 maps with different structures such as position and number of Pit, Golds and Wumpus</w:t>
       </w:r>
     </w:p>
@@ -3176,7 +3218,6 @@
           <w:p>
             <w:pPr>
               <w:pStyle w:val="NoSpacing"/>
-              <w:jc w:val="center"/>
             </w:pPr>
             <w:r>
               <w:t>ID</w:t>
@@ -3190,17 +3231,12 @@
           <w:p>
             <w:pPr>
               <w:pStyle w:val="NoSpacing"/>
-              <w:jc w:val="center"/>
               <w:cnfStyle w:val="100000000000" w:firstRow="1" w:lastRow="0" w:firstColumn="0" w:lastColumn="0" w:oddVBand="0" w:evenVBand="0" w:oddHBand="0" w:evenHBand="0" w:firstRowFirstColumn="0" w:firstRowLastColumn="0" w:lastRowFirstColumn="0" w:lastRowLastColumn="0"/>
             </w:pPr>
             <w:r>
               <w:t>Map (</w:t>
             </w:r>
             <w:r>
-              <w:rPr>
-                <w:i/>
-                <w:iCs/>
-              </w:rPr>
               <w:t>Default with size: 10x10</w:t>
             </w:r>
             <w:r>
@@ -3222,15 +3258,11 @@
             <w:pPr>
               <w:pStyle w:val="NoSpacing"/>
               <w:rPr>
-                <w:b w:val="0"/>
-                <w:bCs w:val="0"/>
+                <w:b/>
+                <w:bCs/>
               </w:rPr>
             </w:pPr>
             <w:r>
-              <w:rPr>
-                <w:b w:val="0"/>
-                <w:bCs w:val="0"/>
-              </w:rPr>
               <w:t>1</w:t>
             </w:r>
           </w:p>
@@ -3243,10 +3275,6 @@
             <w:pPr>
               <w:pStyle w:val="NoSpacing"/>
               <w:cnfStyle w:val="000000100000" w:firstRow="0" w:lastRow="0" w:firstColumn="0" w:lastColumn="0" w:oddVBand="0" w:evenVBand="0" w:oddHBand="1" w:evenHBand="0" w:firstRowFirstColumn="0" w:firstRowLastColumn="0" w:lastRowFirstColumn="0" w:lastRowLastColumn="0"/>
-              <w:rPr>
-                <w:b/>
-                <w:bCs/>
-              </w:rPr>
             </w:pPr>
             <w:r>
               <w:rPr>
@@ -3257,86 +3285,6 @@
                   <wp:extent cx="3253740" cy="2009336"/>
                   <wp:effectExtent l="0" t="0" r="3810" b="0"/>
                   <wp:docPr id="3" name="Picture 3"/>
-                  <wp:cNvGraphicFramePr>
-                    <a:graphicFrameLocks xmlns:a="http://schemas.openxmlformats.org/drawingml/2006/main" noChangeAspect="1"/>
-                  </wp:cNvGraphicFramePr>
-                  <a:graphic xmlns:a="http://schemas.openxmlformats.org/drawingml/2006/main">
-                    <a:graphicData uri="http://schemas.openxmlformats.org/drawingml/2006/picture">
-                      <pic:pic xmlns:pic="http://schemas.openxmlformats.org/drawingml/2006/picture">
-                        <pic:nvPicPr>
-                          <pic:cNvPr id="1" name=""/>
-                          <pic:cNvPicPr/>
-                        </pic:nvPicPr>
-                        <pic:blipFill>
-                          <a:blip r:embed="rId24"/>
-                          <a:stretch>
-                            <a:fillRect/>
-                          </a:stretch>
-                        </pic:blipFill>
-                        <pic:spPr>
-                          <a:xfrm>
-                            <a:off x="0" y="0"/>
-                            <a:ext cx="3260234" cy="2013346"/>
-                          </a:xfrm>
-                          <a:prstGeom prst="rect">
-                            <a:avLst/>
-                          </a:prstGeom>
-                        </pic:spPr>
-                      </pic:pic>
-                    </a:graphicData>
-                  </a:graphic>
-                </wp:inline>
-              </w:drawing>
-            </w:r>
-          </w:p>
-        </w:tc>
-      </w:tr>
-      <w:tr>
-        <w:tc>
-          <w:tcPr>
-            <w:cnfStyle w:val="001000000000" w:firstRow="0" w:lastRow="0" w:firstColumn="1" w:lastColumn="0" w:oddVBand="0" w:evenVBand="0" w:oddHBand="0" w:evenHBand="0" w:firstRowFirstColumn="0" w:firstRowLastColumn="0" w:lastRowFirstColumn="0" w:lastRowLastColumn="0"/>
-            <w:tcW w:w="985" w:type="dxa"/>
-          </w:tcPr>
-          <w:p>
-            <w:pPr>
-              <w:pStyle w:val="NoSpacing"/>
-              <w:rPr>
-                <w:b w:val="0"/>
-                <w:bCs w:val="0"/>
-              </w:rPr>
-            </w:pPr>
-            <w:r>
-              <w:rPr>
-                <w:b w:val="0"/>
-                <w:bCs w:val="0"/>
-              </w:rPr>
-              <w:lastRenderedPageBreak/>
-              <w:t>2</w:t>
-            </w:r>
-          </w:p>
-        </w:tc>
-        <w:tc>
-          <w:tcPr>
-            <w:tcW w:w="7793" w:type="dxa"/>
-          </w:tcPr>
-          <w:p>
-            <w:pPr>
-              <w:pStyle w:val="NoSpacing"/>
-              <w:cnfStyle w:val="000000000000" w:firstRow="0" w:lastRow="0" w:firstColumn="0" w:lastColumn="0" w:oddVBand="0" w:evenVBand="0" w:oddHBand="0" w:evenHBand="0" w:firstRowFirstColumn="0" w:firstRowLastColumn="0" w:lastRowFirstColumn="0" w:lastRowLastColumn="0"/>
-              <w:rPr>
-                <w:b/>
-                <w:bCs/>
-              </w:rPr>
-            </w:pPr>
-            <w:r>
-              <w:rPr>
-                <w:noProof/>
-              </w:rPr>
-              <w:drawing>
-                <wp:inline distT="0" distB="0" distL="0" distR="0" wp14:anchorId="3B051502" wp14:editId="40522BD7">
-                  <wp:extent cx="3299460" cy="1404561"/>
-                  <wp:effectExtent l="0" t="0" r="0" b="5715"/>
-                  <wp:docPr id="4" name="Picture 4"/>
                   <wp:cNvGraphicFramePr>
                     <a:graphicFrameLocks xmlns:a="http://schemas.openxmlformats.org/drawingml/2006/main" noChangeAspect="1"/>
                   </wp:cNvGraphicFramePr>
@@ -3356,7 +3304,7 @@
                         <pic:spPr>
                           <a:xfrm>
                             <a:off x="0" y="0"/>
-                            <a:ext cx="3326916" cy="1416249"/>
+                            <a:ext cx="3260234" cy="2013346"/>
                           </a:xfrm>
                           <a:prstGeom prst="rect">
                             <a:avLst/>
@@ -3372,9 +3320,6 @@
         </w:tc>
       </w:tr>
       <w:tr>
-        <w:trPr>
-          <w:cnfStyle w:val="000000100000" w:firstRow="0" w:lastRow="0" w:firstColumn="0" w:lastColumn="0" w:oddVBand="0" w:evenVBand="0" w:oddHBand="1" w:evenHBand="0" w:firstRowFirstColumn="0" w:firstRowLastColumn="0" w:lastRowFirstColumn="0" w:lastRowLastColumn="0"/>
-        </w:trPr>
         <w:tc>
           <w:tcPr>
             <w:cnfStyle w:val="001000000000" w:firstRow="0" w:lastRow="0" w:firstColumn="1" w:lastColumn="0" w:oddVBand="0" w:evenVBand="0" w:oddHBand="0" w:evenHBand="0" w:firstRowFirstColumn="0" w:firstRowLastColumn="0" w:lastRowFirstColumn="0" w:lastRowLastColumn="0"/>
@@ -3384,16 +3329,13 @@
             <w:pPr>
               <w:pStyle w:val="NoSpacing"/>
               <w:rPr>
-                <w:b w:val="0"/>
-                <w:bCs w:val="0"/>
+                <w:b/>
+                <w:bCs/>
               </w:rPr>
             </w:pPr>
             <w:r>
-              <w:rPr>
-                <w:b w:val="0"/>
-                <w:bCs w:val="0"/>
-              </w:rPr>
-              <w:t>3</w:t>
+              <w:lastRenderedPageBreak/>
+              <w:t>2</w:t>
             </w:r>
           </w:p>
         </w:tc>
@@ -3404,21 +3346,17 @@
           <w:p>
             <w:pPr>
               <w:pStyle w:val="NoSpacing"/>
-              <w:cnfStyle w:val="000000100000" w:firstRow="0" w:lastRow="0" w:firstColumn="0" w:lastColumn="0" w:oddVBand="0" w:evenVBand="0" w:oddHBand="1" w:evenHBand="0" w:firstRowFirstColumn="0" w:firstRowLastColumn="0" w:lastRowFirstColumn="0" w:lastRowLastColumn="0"/>
-              <w:rPr>
-                <w:b/>
-                <w:bCs/>
-              </w:rPr>
+              <w:cnfStyle w:val="000000000000" w:firstRow="0" w:lastRow="0" w:firstColumn="0" w:lastColumn="0" w:oddVBand="0" w:evenVBand="0" w:oddHBand="0" w:evenHBand="0" w:firstRowFirstColumn="0" w:firstRowLastColumn="0" w:lastRowFirstColumn="0" w:lastRowLastColumn="0"/>
             </w:pPr>
             <w:r>
               <w:rPr>
                 <w:noProof/>
               </w:rPr>
               <w:drawing>
-                <wp:inline distT="0" distB="0" distL="0" distR="0" wp14:anchorId="57FB535F" wp14:editId="1A85257A">
-                  <wp:extent cx="3372523" cy="1592580"/>
-                  <wp:effectExtent l="0" t="0" r="0" b="7620"/>
-                  <wp:docPr id="5" name="Picture 5"/>
+                <wp:inline distT="0" distB="0" distL="0" distR="0" wp14:anchorId="3B051502" wp14:editId="40522BD7">
+                  <wp:extent cx="3299460" cy="1404561"/>
+                  <wp:effectExtent l="0" t="0" r="0" b="5715"/>
+                  <wp:docPr id="4" name="Picture 4"/>
                   <wp:cNvGraphicFramePr>
                     <a:graphicFrameLocks xmlns:a="http://schemas.openxmlformats.org/drawingml/2006/main" noChangeAspect="1"/>
                   </wp:cNvGraphicFramePr>
@@ -3438,7 +3376,7 @@
                         <pic:spPr>
                           <a:xfrm>
                             <a:off x="0" y="0"/>
-                            <a:ext cx="3381886" cy="1597001"/>
+                            <a:ext cx="3326916" cy="1416249"/>
                           </a:xfrm>
                           <a:prstGeom prst="rect">
                             <a:avLst/>
@@ -3454,6 +3392,9 @@
         </w:tc>
       </w:tr>
       <w:tr>
+        <w:trPr>
+          <w:cnfStyle w:val="000000100000" w:firstRow="0" w:lastRow="0" w:firstColumn="0" w:lastColumn="0" w:oddVBand="0" w:evenVBand="0" w:oddHBand="1" w:evenHBand="0" w:firstRowFirstColumn="0" w:firstRowLastColumn="0" w:lastRowFirstColumn="0" w:lastRowLastColumn="0"/>
+        </w:trPr>
         <w:tc>
           <w:tcPr>
             <w:cnfStyle w:val="001000000000" w:firstRow="0" w:lastRow="0" w:firstColumn="1" w:lastColumn="0" w:oddVBand="0" w:evenVBand="0" w:oddHBand="0" w:evenHBand="0" w:firstRowFirstColumn="0" w:firstRowLastColumn="0" w:lastRowFirstColumn="0" w:lastRowLastColumn="0"/>
@@ -3463,16 +3404,12 @@
             <w:pPr>
               <w:pStyle w:val="NoSpacing"/>
               <w:rPr>
-                <w:b w:val="0"/>
-                <w:bCs w:val="0"/>
+                <w:b/>
+                <w:bCs/>
               </w:rPr>
             </w:pPr>
             <w:r>
-              <w:rPr>
-                <w:b w:val="0"/>
-                <w:bCs w:val="0"/>
-              </w:rPr>
-              <w:t>4</w:t>
+              <w:t>3</w:t>
             </w:r>
           </w:p>
         </w:tc>
@@ -3483,21 +3420,17 @@
           <w:p>
             <w:pPr>
               <w:pStyle w:val="NoSpacing"/>
-              <w:cnfStyle w:val="000000000000" w:firstRow="0" w:lastRow="0" w:firstColumn="0" w:lastColumn="0" w:oddVBand="0" w:evenVBand="0" w:oddHBand="0" w:evenHBand="0" w:firstRowFirstColumn="0" w:firstRowLastColumn="0" w:lastRowFirstColumn="0" w:lastRowLastColumn="0"/>
-              <w:rPr>
-                <w:b/>
-                <w:bCs/>
-              </w:rPr>
+              <w:cnfStyle w:val="000000100000" w:firstRow="0" w:lastRow="0" w:firstColumn="0" w:lastColumn="0" w:oddVBand="0" w:evenVBand="0" w:oddHBand="1" w:evenHBand="0" w:firstRowFirstColumn="0" w:firstRowLastColumn="0" w:lastRowFirstColumn="0" w:lastRowLastColumn="0"/>
             </w:pPr>
             <w:r>
               <w:rPr>
                 <w:noProof/>
               </w:rPr>
               <w:drawing>
-                <wp:inline distT="0" distB="0" distL="0" distR="0" wp14:anchorId="7B0C7C3F" wp14:editId="6443CE01">
-                  <wp:extent cx="3459480" cy="1472287"/>
-                  <wp:effectExtent l="0" t="0" r="7620" b="0"/>
-                  <wp:docPr id="6" name="Picture 6"/>
+                <wp:inline distT="0" distB="0" distL="0" distR="0" wp14:anchorId="57FB535F" wp14:editId="1A85257A">
+                  <wp:extent cx="3372523" cy="1592580"/>
+                  <wp:effectExtent l="0" t="0" r="0" b="7620"/>
+                  <wp:docPr id="5" name="Picture 5"/>
                   <wp:cNvGraphicFramePr>
                     <a:graphicFrameLocks xmlns:a="http://schemas.openxmlformats.org/drawingml/2006/main" noChangeAspect="1"/>
                   </wp:cNvGraphicFramePr>
@@ -3517,7 +3450,7 @@
                         <pic:spPr>
                           <a:xfrm>
                             <a:off x="0" y="0"/>
-                            <a:ext cx="3493919" cy="1486944"/>
+                            <a:ext cx="3381886" cy="1597001"/>
                           </a:xfrm>
                           <a:prstGeom prst="rect">
                             <a:avLst/>
@@ -3533,9 +3466,6 @@
         </w:tc>
       </w:tr>
       <w:tr>
-        <w:trPr>
-          <w:cnfStyle w:val="000000100000" w:firstRow="0" w:lastRow="0" w:firstColumn="0" w:lastColumn="0" w:oddVBand="0" w:evenVBand="0" w:oddHBand="1" w:evenHBand="0" w:firstRowFirstColumn="0" w:firstRowLastColumn="0" w:lastRowFirstColumn="0" w:lastRowLastColumn="0"/>
-        </w:trPr>
         <w:tc>
           <w:tcPr>
             <w:cnfStyle w:val="001000000000" w:firstRow="0" w:lastRow="0" w:firstColumn="1" w:lastColumn="0" w:oddVBand="0" w:evenVBand="0" w:oddHBand="0" w:evenHBand="0" w:firstRowFirstColumn="0" w:firstRowLastColumn="0" w:lastRowFirstColumn="0" w:lastRowLastColumn="0"/>
@@ -3545,16 +3475,12 @@
             <w:pPr>
               <w:pStyle w:val="NoSpacing"/>
               <w:rPr>
-                <w:b w:val="0"/>
-                <w:bCs w:val="0"/>
+                <w:b/>
+                <w:bCs/>
               </w:rPr>
             </w:pPr>
             <w:r>
-              <w:rPr>
-                <w:b w:val="0"/>
-                <w:bCs w:val="0"/>
-              </w:rPr>
-              <w:t>5</w:t>
+              <w:t>4</w:t>
             </w:r>
           </w:p>
         </w:tc>
@@ -3565,21 +3491,17 @@
           <w:p>
             <w:pPr>
               <w:pStyle w:val="NoSpacing"/>
-              <w:cnfStyle w:val="000000100000" w:firstRow="0" w:lastRow="0" w:firstColumn="0" w:lastColumn="0" w:oddVBand="0" w:evenVBand="0" w:oddHBand="1" w:evenHBand="0" w:firstRowFirstColumn="0" w:firstRowLastColumn="0" w:lastRowFirstColumn="0" w:lastRowLastColumn="0"/>
-              <w:rPr>
-                <w:b/>
-                <w:bCs/>
-              </w:rPr>
+              <w:cnfStyle w:val="000000000000" w:firstRow="0" w:lastRow="0" w:firstColumn="0" w:lastColumn="0" w:oddVBand="0" w:evenVBand="0" w:oddHBand="0" w:evenHBand="0" w:firstRowFirstColumn="0" w:firstRowLastColumn="0" w:lastRowFirstColumn="0" w:lastRowLastColumn="0"/>
             </w:pPr>
             <w:r>
               <w:rPr>
                 <w:noProof/>
               </w:rPr>
               <w:drawing>
-                <wp:inline distT="0" distB="0" distL="0" distR="0" wp14:anchorId="1C6D5DE2" wp14:editId="21FD77DD">
-                  <wp:extent cx="3426758" cy="1463040"/>
-                  <wp:effectExtent l="0" t="0" r="2540" b="3810"/>
-                  <wp:docPr id="7" name="Picture 7"/>
+                <wp:inline distT="0" distB="0" distL="0" distR="0" wp14:anchorId="7B0C7C3F" wp14:editId="6443CE01">
+                  <wp:extent cx="3459480" cy="1472287"/>
+                  <wp:effectExtent l="0" t="0" r="7620" b="0"/>
+                  <wp:docPr id="6" name="Picture 6"/>
                   <wp:cNvGraphicFramePr>
                     <a:graphicFrameLocks xmlns:a="http://schemas.openxmlformats.org/drawingml/2006/main" noChangeAspect="1"/>
                   </wp:cNvGraphicFramePr>
@@ -3599,6 +3521,80 @@
                         <pic:spPr>
                           <a:xfrm>
                             <a:off x="0" y="0"/>
+                            <a:ext cx="3493919" cy="1486944"/>
+                          </a:xfrm>
+                          <a:prstGeom prst="rect">
+                            <a:avLst/>
+                          </a:prstGeom>
+                        </pic:spPr>
+                      </pic:pic>
+                    </a:graphicData>
+                  </a:graphic>
+                </wp:inline>
+              </w:drawing>
+            </w:r>
+          </w:p>
+        </w:tc>
+      </w:tr>
+      <w:tr>
+        <w:trPr>
+          <w:cnfStyle w:val="000000100000" w:firstRow="0" w:lastRow="0" w:firstColumn="0" w:lastColumn="0" w:oddVBand="0" w:evenVBand="0" w:oddHBand="1" w:evenHBand="0" w:firstRowFirstColumn="0" w:firstRowLastColumn="0" w:lastRowFirstColumn="0" w:lastRowLastColumn="0"/>
+        </w:trPr>
+        <w:tc>
+          <w:tcPr>
+            <w:cnfStyle w:val="001000000000" w:firstRow="0" w:lastRow="0" w:firstColumn="1" w:lastColumn="0" w:oddVBand="0" w:evenVBand="0" w:oddHBand="0" w:evenHBand="0" w:firstRowFirstColumn="0" w:firstRowLastColumn="0" w:lastRowFirstColumn="0" w:lastRowLastColumn="0"/>
+            <w:tcW w:w="985" w:type="dxa"/>
+          </w:tcPr>
+          <w:p>
+            <w:pPr>
+              <w:pStyle w:val="NoSpacing"/>
+              <w:rPr>
+                <w:b/>
+                <w:bCs/>
+              </w:rPr>
+            </w:pPr>
+            <w:r>
+              <w:t>5</w:t>
+            </w:r>
+          </w:p>
+        </w:tc>
+        <w:tc>
+          <w:tcPr>
+            <w:tcW w:w="7793" w:type="dxa"/>
+          </w:tcPr>
+          <w:p>
+            <w:pPr>
+              <w:pStyle w:val="NoSpacing"/>
+              <w:cnfStyle w:val="000000100000" w:firstRow="0" w:lastRow="0" w:firstColumn="0" w:lastColumn="0" w:oddVBand="0" w:evenVBand="0" w:oddHBand="1" w:evenHBand="0" w:firstRowFirstColumn="0" w:firstRowLastColumn="0" w:lastRowFirstColumn="0" w:lastRowLastColumn="0"/>
+            </w:pPr>
+            <w:r>
+              <w:rPr>
+                <w:noProof/>
+              </w:rPr>
+              <w:drawing>
+                <wp:inline distT="0" distB="0" distL="0" distR="0" wp14:anchorId="1C6D5DE2" wp14:editId="21FD77DD">
+                  <wp:extent cx="3426758" cy="1463040"/>
+                  <wp:effectExtent l="0" t="0" r="2540" b="3810"/>
+                  <wp:docPr id="7" name="Picture 7"/>
+                  <wp:cNvGraphicFramePr>
+                    <a:graphicFrameLocks xmlns:a="http://schemas.openxmlformats.org/drawingml/2006/main" noChangeAspect="1"/>
+                  </wp:cNvGraphicFramePr>
+                  <a:graphic xmlns:a="http://schemas.openxmlformats.org/drawingml/2006/main">
+                    <a:graphicData uri="http://schemas.openxmlformats.org/drawingml/2006/picture">
+                      <pic:pic xmlns:pic="http://schemas.openxmlformats.org/drawingml/2006/picture">
+                        <pic:nvPicPr>
+                          <pic:cNvPr id="1" name=""/>
+                          <pic:cNvPicPr/>
+                        </pic:nvPicPr>
+                        <pic:blipFill>
+                          <a:blip r:embed="rId29"/>
+                          <a:stretch>
+                            <a:fillRect/>
+                          </a:stretch>
+                        </pic:blipFill>
+                        <pic:spPr>
+                          <a:xfrm>
+                            <a:off x="0" y="0"/>
                             <a:ext cx="3431746" cy="1465170"/>
                           </a:xfrm>
                           <a:prstGeom prst="rect">
@@ -3618,11 +3614,6 @@
     <w:p>
       <w:pPr>
         <w:pStyle w:val="NoSpacing"/>
-        <w:ind w:left="720"/>
-        <w:rPr>
-          <w:b/>
-          <w:bCs/>
-        </w:rPr>
       </w:pPr>
     </w:p>
     <w:p>
@@ -3664,13 +3655,8 @@
     <w:p>
       <w:pPr>
         <w:pStyle w:val="NoSpacing"/>
-        <w:ind w:firstLine="720"/>
-      </w:pPr>
-      <w:r>
-        <w:rPr>
-          <w:b/>
-          <w:bCs/>
-        </w:rPr>
+      </w:pPr>
+      <w:r>
         <w:t>Workflow for game</w:t>
       </w:r>
       <w:r>
@@ -3680,317 +3666,22 @@
     <w:p>
       <w:pPr>
         <w:pStyle w:val="NoSpacing"/>
-        <w:numPr>
-          <w:ilvl w:val="0"/>
-          <w:numId w:val="7"/>
-        </w:numPr>
-      </w:pPr>
-      <w:r>
-        <w:lastRenderedPageBreak/>
-        <w:t>Explain some important classes and function.</w:t>
-      </w:r>
+      </w:pPr>
     </w:p>
     <w:p>
       <w:pPr>
         <w:pStyle w:val="NoSpacing"/>
       </w:pPr>
-    </w:p>
-    <w:p>
-      <w:pPr>
-        <w:pStyle w:val="NoSpacing"/>
-      </w:pPr>
-    </w:p>
-    <w:p>
-      <w:pPr>
-        <w:pStyle w:val="NoSpacing"/>
-      </w:pPr>
-    </w:p>
-    <w:p>
-      <w:r>
-        <w:t xml:space="preserve">      </w:t>
-      </w:r>
-    </w:p>
-    <w:p/>
-    <w:p/>
-    <w:p/>
-    <w:p/>
-    <w:p>
-      <w:pPr>
-        <w:rPr>
-          <w:rFonts w:ascii="Times New Roman" w:hAnsi="Times New Roman"/>
-          <w:color w:val="262626" w:themeColor="text1" w:themeTint="D9"/>
-          <w:sz w:val="28"/>
-        </w:rPr>
-      </w:pPr>
-      <w:r>
-        <w:br w:type="page"/>
-      </w:r>
-    </w:p>
-    <w:p>
-      <w:pPr>
-        <w:pStyle w:val="Heading1"/>
-      </w:pPr>
-      <w:bookmarkStart w:id="4" w:name="_Toc48455520"/>
-      <w:r>
-        <w:lastRenderedPageBreak/>
-        <w:t>ENVIRONMENT</w:t>
-      </w:r>
-      <w:bookmarkEnd w:id="4"/>
-    </w:p>
-    <w:p/>
-    <w:p>
-      <w:pPr>
-        <w:pStyle w:val="NoSpacing"/>
-      </w:pPr>
-      <w:r>
-        <w:t>What we use for our project are:</w:t>
-      </w:r>
-    </w:p>
-    <w:p>
-      <w:pPr>
-        <w:pStyle w:val="NoSpacing"/>
-        <w:numPr>
-          <w:ilvl w:val="0"/>
-          <w:numId w:val="6"/>
-        </w:numPr>
-        <w:ind w:left="1530" w:firstLine="270"/>
-      </w:pPr>
-      <w:r>
-        <w:rPr>
-          <w:b/>
-          <w:bCs/>
-        </w:rPr>
-        <w:t>IDEs</w:t>
-      </w:r>
-      <w:r>
-        <w:t>: Visual Code</w:t>
-      </w:r>
-    </w:p>
-    <w:p>
-      <w:pPr>
-        <w:pStyle w:val="NoSpacing"/>
-        <w:numPr>
-          <w:ilvl w:val="0"/>
-          <w:numId w:val="6"/>
-        </w:numPr>
-      </w:pPr>
-      <w:r>
-        <w:t>Programming language</w:t>
-      </w:r>
-      <w:r>
-        <w:t>: Python</w:t>
-      </w:r>
-    </w:p>
-    <w:p>
-      <w:pPr>
-        <w:pStyle w:val="NoSpacing"/>
-        <w:numPr>
-          <w:ilvl w:val="0"/>
-          <w:numId w:val="6"/>
-        </w:numPr>
-      </w:pPr>
-      <w:r>
-        <w:t>Outsource</w:t>
-      </w:r>
-      <w:r>
-        <w:t xml:space="preserve"> Platform for Python</w:t>
-      </w:r>
-      <w:r>
-        <w:t>:</w:t>
-      </w:r>
-      <w:r>
-        <w:t xml:space="preserve"> </w:t>
-      </w:r>
-      <w:r>
-        <w:t>Anaconda</w:t>
-      </w:r>
-    </w:p>
-    <w:p>
-      <w:pPr>
-        <w:pStyle w:val="NoSpacing"/>
-        <w:numPr>
-          <w:ilvl w:val="0"/>
-          <w:numId w:val="6"/>
-        </w:numPr>
-      </w:pPr>
-      <w:r>
-        <w:rPr>
-          <w:b/>
-          <w:bCs/>
-        </w:rPr>
-        <w:t>Libraries</w:t>
-      </w:r>
-      <w:r>
-        <w:rPr>
-          <w:b/>
-          <w:bCs/>
-        </w:rPr>
-        <w:t xml:space="preserve"> for Project</w:t>
-      </w:r>
-      <w:r>
-        <w:t>:</w:t>
-      </w:r>
-      <w:r>
-        <w:t xml:space="preserve"> </w:t>
-      </w:r>
-      <w:r>
-        <w:t xml:space="preserve">PyQt5, pygame (for graphics), </w:t>
-      </w:r>
-      <w:r>
-        <w:t>heapq</w:t>
-      </w:r>
-      <w:r>
-        <w:t xml:space="preserve"> (to use heap data structure in python)</w:t>
-      </w:r>
-      <w:r>
-        <w:t>, sys, re (</w:t>
-      </w:r>
-      <w:r>
-        <w:t>Regular Expression</w:t>
-      </w:r>
-      <w:r>
-        <w:t xml:space="preserve"> - restrict the way how user input information</w:t>
-      </w:r>
-      <w:r>
-        <w:t>), os</w:t>
-      </w:r>
-    </w:p>
-    <w:p>
-      <w:pPr>
-        <w:pStyle w:val="NoSpacing"/>
-        <w:numPr>
-          <w:ilvl w:val="0"/>
-          <w:numId w:val="6"/>
-        </w:numPr>
-      </w:pPr>
-      <w:r>
-        <w:rPr>
-          <w:b/>
-          <w:bCs/>
-        </w:rPr>
-        <w:t xml:space="preserve">Version Control System: </w:t>
-      </w:r>
-      <w:r>
-        <w:t xml:space="preserve">Git </w:t>
-      </w:r>
-      <w:r>
-        <w:t>(using Git</w:t>
-      </w:r>
-      <w:r>
-        <w:t>H</w:t>
-      </w:r>
-      <w:r>
-        <w:t>ub to store projects and teamwork)</w:t>
-      </w:r>
-      <w:r>
-        <w:t xml:space="preserve">. </w:t>
-      </w:r>
-    </w:p>
-    <w:p>
-      <w:pPr>
-        <w:pStyle w:val="NoSpacing"/>
-        <w:numPr>
-          <w:ilvl w:val="0"/>
-          <w:numId w:val="4"/>
-        </w:numPr>
-      </w:pPr>
-      <w:r>
-        <w:t xml:space="preserve">The </w:t>
-      </w:r>
-      <w:r>
-        <w:t xml:space="preserve">primary </w:t>
-      </w:r>
-      <w:r>
-        <w:t>branch is branch “master”</w:t>
-      </w:r>
-      <w:r>
-        <w:t xml:space="preserve"> </w:t>
-      </w:r>
-      <w:r>
-        <w:t>and parallel to this branch is another branch called “dev”.</w:t>
-      </w:r>
-      <w:r>
-        <w:t xml:space="preserve"> </w:t>
-      </w:r>
-    </w:p>
-    <w:p>
-      <w:pPr>
-        <w:pStyle w:val="NoSpacing"/>
-        <w:numPr>
-          <w:ilvl w:val="0"/>
-          <w:numId w:val="4"/>
-        </w:numPr>
-      </w:pPr>
-      <w:r>
-        <w:t xml:space="preserve">When the team’s source code in the “dev” branch </w:t>
-      </w:r>
-      <w:r>
-        <w:t xml:space="preserve"> </w:t>
-      </w:r>
-      <w:r>
-        <w:t>reaches a stable point and is ready to be released, all of changes will be merge</w:t>
-      </w:r>
-      <w:r>
-        <w:t>d</w:t>
-      </w:r>
-      <w:r>
-        <w:t xml:space="preserve"> back into</w:t>
-      </w:r>
-      <w:r>
-        <w:t xml:space="preserve"> “master”</w:t>
-      </w:r>
-      <w:r>
-        <w:t xml:space="preserve"> branch</w:t>
-      </w:r>
-      <w:r>
-        <w:t>.</w:t>
-      </w:r>
-    </w:p>
-    <w:p>
-      <w:pPr>
-        <w:pStyle w:val="NoSpacing"/>
-        <w:numPr>
-          <w:ilvl w:val="0"/>
-          <w:numId w:val="4"/>
-        </w:numPr>
-      </w:pPr>
-      <w:r>
-        <w:t xml:space="preserve">Members will also have their own </w:t>
-      </w:r>
-      <w:r>
-        <w:t>branch which is named after their name. These branches are used for edit/delete/update their functions….</w:t>
-      </w:r>
-    </w:p>
-    <w:p>
-      <w:pPr>
-        <w:pStyle w:val="NoSpacing"/>
-      </w:pPr>
       <w:r>
         <w:rPr>
           <w:noProof/>
         </w:rPr>
         <w:lastRenderedPageBreak/>
         <w:drawing>
-          <wp:anchor distT="0" distB="0" distL="114300" distR="114300" simplePos="0" relativeHeight="251664384" behindDoc="1" locked="0" layoutInCell="1" allowOverlap="1" wp14:anchorId="7D041180" wp14:editId="47D7A829">
-            <wp:simplePos x="0" y="0"/>
-            <wp:positionH relativeFrom="margin">
-              <wp:posOffset>-212725</wp:posOffset>
-            </wp:positionH>
-            <wp:positionV relativeFrom="paragraph">
-              <wp:posOffset>318135</wp:posOffset>
-            </wp:positionV>
-            <wp:extent cx="5676265" cy="2181860"/>
-            <wp:effectExtent l="0" t="0" r="635" b="8890"/>
-            <wp:wrapTight wrapText="bothSides">
-              <wp:wrapPolygon edited="0">
-                <wp:start x="0" y="0"/>
-                <wp:lineTo x="0" y="21499"/>
-                <wp:lineTo x="21530" y="21499"/>
-                <wp:lineTo x="21530" y="0"/>
-                <wp:lineTo x="0" y="0"/>
-              </wp:wrapPolygon>
-            </wp:wrapTight>
-            <wp:docPr id="13" name="Picture 13"/>
+          <wp:inline distT="0" distB="0" distL="0" distR="0" wp14:anchorId="58D1358C" wp14:editId="70419B07">
+            <wp:extent cx="5580380" cy="4986020"/>
+            <wp:effectExtent l="0" t="0" r="1270" b="5080"/>
+            <wp:docPr id="22" name="Picture 22"/>
             <wp:cNvGraphicFramePr>
               <a:graphicFrameLocks xmlns:a="http://schemas.openxmlformats.org/drawingml/2006/main" noChangeAspect="1"/>
             </wp:cNvGraphicFramePr>
@@ -4002,13 +3693,7 @@
                     <pic:cNvPicPr/>
                   </pic:nvPicPr>
                   <pic:blipFill>
-                    <a:blip r:embed="rId29" cstate="print">
-                      <a:extLst>
-                        <a:ext uri="{28A0092B-C50C-407E-A947-70E740481C1C}">
-                          <a14:useLocalDpi xmlns:a14="http://schemas.microsoft.com/office/drawing/2010/main" val="0"/>
-                        </a:ext>
-                      </a:extLst>
-                    </a:blip>
+                    <a:blip r:embed="rId30"/>
                     <a:stretch>
                       <a:fillRect/>
                     </a:stretch>
@@ -4016,7 +3701,7 @@
                   <pic:spPr>
                     <a:xfrm>
                       <a:off x="0" y="0"/>
-                      <a:ext cx="5676265" cy="2181860"/>
+                      <a:ext cx="5580380" cy="4986020"/>
                     </a:xfrm>
                     <a:prstGeom prst="rect">
                       <a:avLst/>
@@ -4025,15 +3710,447 @@
                 </pic:pic>
               </a:graphicData>
             </a:graphic>
-            <wp14:sizeRelH relativeFrom="margin">
-              <wp14:pctWidth>0</wp14:pctWidth>
-            </wp14:sizeRelH>
-            <wp14:sizeRelV relativeFrom="margin">
-              <wp14:pctHeight>0</wp14:pctHeight>
-            </wp14:sizeRelV>
-          </wp:anchor>
+          </wp:inline>
         </w:drawing>
       </w:r>
+    </w:p>
+    <w:p>
+      <w:pPr>
+        <w:pStyle w:val="NoSpacing"/>
+        <w:numPr>
+          <w:ilvl w:val="0"/>
+          <w:numId w:val="7"/>
+        </w:numPr>
+      </w:pPr>
+      <w:r>
+        <w:t>Explain some important classes and function.</w:t>
+      </w:r>
+    </w:p>
+    <w:p>
+      <w:pPr>
+        <w:pStyle w:val="NoSpacing"/>
+        <w:ind w:left="360"/>
+      </w:pPr>
+    </w:p>
+    <w:p>
+      <w:pPr>
+        <w:pStyle w:val="NoSpacing"/>
+      </w:pPr>
+    </w:p>
+    <w:p>
+      <w:pPr>
+        <w:pStyle w:val="NoSpacing"/>
+      </w:pPr>
+    </w:p>
+    <w:p>
+      <w:r>
+        <w:t xml:space="preserve">      </w:t>
+      </w:r>
+    </w:p>
+    <w:p/>
+    <w:p/>
+    <w:p/>
+    <w:p/>
+    <w:p>
+      <w:pPr>
+        <w:rPr>
+          <w:rFonts w:ascii="Times New Roman" w:hAnsi="Times New Roman"/>
+          <w:color w:val="262626" w:themeColor="text1" w:themeTint="D9"/>
+          <w:sz w:val="28"/>
+        </w:rPr>
+      </w:pPr>
+      <w:r>
+        <w:br w:type="page"/>
+      </w:r>
+    </w:p>
+    <w:p>
+      <w:pPr>
+        <w:pStyle w:val="Heading1"/>
+      </w:pPr>
+      <w:bookmarkStart w:id="4" w:name="_Toc48455520"/>
+      <w:r>
+        <w:lastRenderedPageBreak/>
+        <w:t>ENVIRONMENT</w:t>
+      </w:r>
+      <w:bookmarkEnd w:id="4"/>
+    </w:p>
+    <w:p/>
+    <w:p>
+      <w:pPr>
+        <w:pStyle w:val="NoSpacing"/>
+      </w:pPr>
+      <w:r>
+        <w:t>What we use for our project are:</w:t>
+      </w:r>
+    </w:p>
+    <w:p>
+      <w:pPr>
+        <w:pStyle w:val="NoSpacing"/>
+        <w:numPr>
+          <w:ilvl w:val="0"/>
+          <w:numId w:val="6"/>
+        </w:numPr>
+        <w:rPr>
+          <w:b w:val="0"/>
+          <w:bCs w:val="0"/>
+        </w:rPr>
+      </w:pPr>
+      <w:r>
+        <w:t>IDEs:</w:t>
+      </w:r>
+      <w:r>
+        <w:rPr>
+          <w:b w:val="0"/>
+          <w:bCs w:val="0"/>
+        </w:rPr>
+        <w:t xml:space="preserve"> Visual Code</w:t>
+      </w:r>
+    </w:p>
+    <w:p>
+      <w:pPr>
+        <w:pStyle w:val="NoSpacing"/>
+        <w:numPr>
+          <w:ilvl w:val="0"/>
+          <w:numId w:val="6"/>
+        </w:numPr>
+        <w:rPr>
+          <w:b w:val="0"/>
+          <w:bCs w:val="0"/>
+        </w:rPr>
+      </w:pPr>
+      <w:r>
+        <w:t>Programming language:</w:t>
+      </w:r>
+      <w:r>
+        <w:rPr>
+          <w:b w:val="0"/>
+          <w:bCs w:val="0"/>
+        </w:rPr>
+        <w:t xml:space="preserve"> Python</w:t>
+      </w:r>
+    </w:p>
+    <w:p>
+      <w:pPr>
+        <w:pStyle w:val="NoSpacing"/>
+        <w:numPr>
+          <w:ilvl w:val="0"/>
+          <w:numId w:val="6"/>
+        </w:numPr>
+        <w:rPr>
+          <w:b w:val="0"/>
+          <w:bCs w:val="0"/>
+        </w:rPr>
+      </w:pPr>
+      <w:r>
+        <w:t>Outsource</w:t>
+      </w:r>
+      <w:r>
+        <w:t xml:space="preserve"> Platform for Python:</w:t>
+      </w:r>
+      <w:r>
+        <w:rPr>
+          <w:b w:val="0"/>
+          <w:bCs w:val="0"/>
+        </w:rPr>
+        <w:t xml:space="preserve"> </w:t>
+      </w:r>
+      <w:r>
+        <w:rPr>
+          <w:b w:val="0"/>
+          <w:bCs w:val="0"/>
+        </w:rPr>
+        <w:t>Anaconda</w:t>
+      </w:r>
+    </w:p>
+    <w:p>
+      <w:pPr>
+        <w:pStyle w:val="NoSpacing"/>
+        <w:numPr>
+          <w:ilvl w:val="0"/>
+          <w:numId w:val="6"/>
+        </w:numPr>
+        <w:rPr>
+          <w:b w:val="0"/>
+          <w:bCs w:val="0"/>
+        </w:rPr>
+      </w:pPr>
+      <w:r>
+        <w:t>Libraries</w:t>
+      </w:r>
+      <w:r>
+        <w:t xml:space="preserve"> for Project:</w:t>
+      </w:r>
+      <w:r>
+        <w:rPr>
+          <w:b w:val="0"/>
+          <w:bCs w:val="0"/>
+        </w:rPr>
+        <w:t xml:space="preserve"> </w:t>
+      </w:r>
+      <w:r>
+        <w:rPr>
+          <w:b w:val="0"/>
+          <w:bCs w:val="0"/>
+        </w:rPr>
+        <w:t xml:space="preserve">PyQt5, </w:t>
+      </w:r>
+      <w:proofErr w:type="spellStart"/>
+      <w:r>
+        <w:rPr>
+          <w:b w:val="0"/>
+          <w:bCs w:val="0"/>
+        </w:rPr>
+        <w:t>pygame</w:t>
+      </w:r>
+      <w:proofErr w:type="spellEnd"/>
+      <w:r>
+        <w:rPr>
+          <w:b w:val="0"/>
+          <w:bCs w:val="0"/>
+        </w:rPr>
+        <w:t xml:space="preserve"> (for graphics), </w:t>
+      </w:r>
+      <w:proofErr w:type="spellStart"/>
+      <w:r>
+        <w:rPr>
+          <w:b w:val="0"/>
+          <w:bCs w:val="0"/>
+        </w:rPr>
+        <w:t>os</w:t>
+      </w:r>
+      <w:proofErr w:type="spellEnd"/>
+    </w:p>
+    <w:p>
+      <w:pPr>
+        <w:pStyle w:val="NoSpacing"/>
+        <w:numPr>
+          <w:ilvl w:val="0"/>
+          <w:numId w:val="6"/>
+        </w:numPr>
+        <w:rPr>
+          <w:b w:val="0"/>
+          <w:bCs w:val="0"/>
+        </w:rPr>
+      </w:pPr>
+      <w:r>
+        <w:t>Version Control System</w:t>
+      </w:r>
+      <w:r>
+        <w:rPr>
+          <w:b w:val="0"/>
+          <w:bCs w:val="0"/>
+        </w:rPr>
+        <w:t>: Git (using Git</w:t>
+      </w:r>
+      <w:r>
+        <w:rPr>
+          <w:b w:val="0"/>
+          <w:bCs w:val="0"/>
+        </w:rPr>
+        <w:t>H</w:t>
+      </w:r>
+      <w:r>
+        <w:rPr>
+          <w:b w:val="0"/>
+          <w:bCs w:val="0"/>
+        </w:rPr>
+        <w:t>ub to store projects and teamwork)</w:t>
+      </w:r>
+      <w:r>
+        <w:rPr>
+          <w:b w:val="0"/>
+          <w:bCs w:val="0"/>
+        </w:rPr>
+        <w:t xml:space="preserve">. </w:t>
+      </w:r>
+    </w:p>
+    <w:p>
+      <w:pPr>
+        <w:pStyle w:val="NoSpacing"/>
+        <w:numPr>
+          <w:ilvl w:val="0"/>
+          <w:numId w:val="4"/>
+        </w:numPr>
+        <w:rPr>
+          <w:b w:val="0"/>
+          <w:bCs w:val="0"/>
+        </w:rPr>
+      </w:pPr>
+      <w:r>
+        <w:rPr>
+          <w:b w:val="0"/>
+          <w:bCs w:val="0"/>
+        </w:rPr>
+        <w:t xml:space="preserve">The </w:t>
+      </w:r>
+      <w:r>
+        <w:rPr>
+          <w:b w:val="0"/>
+          <w:bCs w:val="0"/>
+        </w:rPr>
+        <w:t xml:space="preserve">primary </w:t>
+      </w:r>
+      <w:r>
+        <w:rPr>
+          <w:b w:val="0"/>
+          <w:bCs w:val="0"/>
+        </w:rPr>
+        <w:t>branch is branch “master”</w:t>
+      </w:r>
+      <w:r>
+        <w:rPr>
+          <w:b w:val="0"/>
+          <w:bCs w:val="0"/>
+        </w:rPr>
+        <w:t xml:space="preserve"> </w:t>
+      </w:r>
+      <w:r>
+        <w:rPr>
+          <w:b w:val="0"/>
+          <w:bCs w:val="0"/>
+        </w:rPr>
+        <w:t>and parallel to this branch is another branch called “dev”.</w:t>
+      </w:r>
+      <w:r>
+        <w:rPr>
+          <w:b w:val="0"/>
+          <w:bCs w:val="0"/>
+        </w:rPr>
+        <w:t xml:space="preserve"> </w:t>
+      </w:r>
+    </w:p>
+    <w:p>
+      <w:pPr>
+        <w:pStyle w:val="NoSpacing"/>
+        <w:numPr>
+          <w:ilvl w:val="0"/>
+          <w:numId w:val="4"/>
+        </w:numPr>
+        <w:rPr>
+          <w:b w:val="0"/>
+          <w:bCs w:val="0"/>
+        </w:rPr>
+      </w:pPr>
+      <w:r>
+        <w:rPr>
+          <w:b w:val="0"/>
+          <w:bCs w:val="0"/>
+        </w:rPr>
+        <w:t xml:space="preserve">When the team’s source code in the “dev” </w:t>
+      </w:r>
+      <w:proofErr w:type="gramStart"/>
+      <w:r>
+        <w:rPr>
+          <w:b w:val="0"/>
+          <w:bCs w:val="0"/>
+        </w:rPr>
+        <w:t xml:space="preserve">branch </w:t>
+      </w:r>
+      <w:r>
+        <w:rPr>
+          <w:b w:val="0"/>
+          <w:bCs w:val="0"/>
+        </w:rPr>
+        <w:t xml:space="preserve"> </w:t>
+      </w:r>
+      <w:r>
+        <w:rPr>
+          <w:b w:val="0"/>
+          <w:bCs w:val="0"/>
+        </w:rPr>
+        <w:t>reaches</w:t>
+      </w:r>
+      <w:proofErr w:type="gramEnd"/>
+      <w:r>
+        <w:rPr>
+          <w:b w:val="0"/>
+          <w:bCs w:val="0"/>
+        </w:rPr>
+        <w:t xml:space="preserve"> a stable point and is ready to be released, all of changes will be merge</w:t>
+      </w:r>
+      <w:r>
+        <w:rPr>
+          <w:b w:val="0"/>
+          <w:bCs w:val="0"/>
+        </w:rPr>
+        <w:t>d</w:t>
+      </w:r>
+      <w:r>
+        <w:rPr>
+          <w:b w:val="0"/>
+          <w:bCs w:val="0"/>
+        </w:rPr>
+        <w:t xml:space="preserve"> back into</w:t>
+      </w:r>
+      <w:r>
+        <w:rPr>
+          <w:b w:val="0"/>
+          <w:bCs w:val="0"/>
+        </w:rPr>
+        <w:t xml:space="preserve"> “master”</w:t>
+      </w:r>
+      <w:r>
+        <w:rPr>
+          <w:b w:val="0"/>
+          <w:bCs w:val="0"/>
+        </w:rPr>
+        <w:t xml:space="preserve"> branch</w:t>
+      </w:r>
+      <w:r>
+        <w:rPr>
+          <w:b w:val="0"/>
+          <w:bCs w:val="0"/>
+        </w:rPr>
+        <w:t>.</w:t>
+      </w:r>
+    </w:p>
+    <w:p>
+      <w:pPr>
+        <w:pStyle w:val="NoSpacing"/>
+        <w:numPr>
+          <w:ilvl w:val="0"/>
+          <w:numId w:val="4"/>
+        </w:numPr>
+        <w:rPr>
+          <w:b w:val="0"/>
+          <w:bCs w:val="0"/>
+        </w:rPr>
+      </w:pPr>
+      <w:r>
+        <w:rPr>
+          <w:b w:val="0"/>
+          <w:bCs w:val="0"/>
+        </w:rPr>
+        <w:t xml:space="preserve">Members will also have their own </w:t>
+      </w:r>
+      <w:r>
+        <w:rPr>
+          <w:b w:val="0"/>
+          <w:bCs w:val="0"/>
+        </w:rPr>
+        <w:t xml:space="preserve">branch which is named after their name. These branches are used for </w:t>
+      </w:r>
+      <w:proofErr w:type="gramStart"/>
+      <w:r>
+        <w:rPr>
+          <w:b w:val="0"/>
+          <w:bCs w:val="0"/>
+        </w:rPr>
+        <w:t>edit/delete/update</w:t>
+      </w:r>
+      <w:proofErr w:type="gramEnd"/>
+      <w:r>
+        <w:rPr>
+          <w:b w:val="0"/>
+          <w:bCs w:val="0"/>
+        </w:rPr>
+        <w:t xml:space="preserve"> their functions….</w:t>
+      </w:r>
+    </w:p>
+    <w:p>
+      <w:pPr>
+        <w:pStyle w:val="NoSpacing"/>
+      </w:pPr>
     </w:p>
     <w:p>
       <w:pPr>
@@ -4071,30 +4188,349 @@
         <w:pStyle w:val="NoSpacing"/>
       </w:pPr>
       <w:r>
-        <w:t xml:space="preserve">ESTIMATE THE DEGREE OF COMPLETION </w:t>
-      </w:r>
-      <w:r>
-        <w:t xml:space="preserve">FOR EACH </w:t>
-      </w:r>
-      <w:r>
-        <w:t>LEVEL</w:t>
+        <w:t>OVERALL ESTIMATE</w:t>
+      </w:r>
+      <w:r>
+        <w:t xml:space="preserve"> </w:t>
       </w:r>
     </w:p>
+    <w:tbl>
+      <w:tblPr>
+        <w:tblStyle w:val="GridTable5Dark-Accent1"/>
+        <w:tblW w:w="0" w:type="auto"/>
+        <w:tblLook w:val="04A0" w:firstRow="1" w:lastRow="0" w:firstColumn="1" w:lastColumn="0" w:noHBand="0" w:noVBand="1"/>
+      </w:tblPr>
+      <w:tblGrid>
+        <w:gridCol w:w="1345"/>
+        <w:gridCol w:w="4507"/>
+        <w:gridCol w:w="2926"/>
+      </w:tblGrid>
+      <w:tr>
+        <w:trPr>
+          <w:cnfStyle w:val="100000000000" w:firstRow="1" w:lastRow="0" w:firstColumn="0" w:lastColumn="0" w:oddVBand="0" w:evenVBand="0" w:oddHBand="0" w:evenHBand="0" w:firstRowFirstColumn="0" w:firstRowLastColumn="0" w:lastRowFirstColumn="0" w:lastRowLastColumn="0"/>
+        </w:trPr>
+        <w:tc>
+          <w:tcPr>
+            <w:cnfStyle w:val="001000000000" w:firstRow="0" w:lastRow="0" w:firstColumn="1" w:lastColumn="0" w:oddVBand="0" w:evenVBand="0" w:oddHBand="0" w:evenHBand="0" w:firstRowFirstColumn="0" w:firstRowLastColumn="0" w:lastRowFirstColumn="0" w:lastRowLastColumn="0"/>
+            <w:tcW w:w="1345" w:type="dxa"/>
+          </w:tcPr>
+          <w:p>
+            <w:pPr>
+              <w:pStyle w:val="NoSpacing"/>
+            </w:pPr>
+            <w:r>
+              <w:t>No.</w:t>
+            </w:r>
+          </w:p>
+        </w:tc>
+        <w:tc>
+          <w:tcPr>
+            <w:tcW w:w="4507" w:type="dxa"/>
+          </w:tcPr>
+          <w:p>
+            <w:pPr>
+              <w:pStyle w:val="NoSpacing"/>
+              <w:cnfStyle w:val="100000000000" w:firstRow="1" w:lastRow="0" w:firstColumn="0" w:lastColumn="0" w:oddVBand="0" w:evenVBand="0" w:oddHBand="0" w:evenHBand="0" w:firstRowFirstColumn="0" w:firstRowLastColumn="0" w:lastRowFirstColumn="0" w:lastRowLastColumn="0"/>
+              <w:rPr>
+                <w:b/>
+                <w:bCs/>
+              </w:rPr>
+            </w:pPr>
+            <w:r>
+              <w:rPr>
+                <w:b/>
+                <w:bCs/>
+              </w:rPr>
+              <w:t>Specifications</w:t>
+            </w:r>
+          </w:p>
+        </w:tc>
+        <w:tc>
+          <w:tcPr>
+            <w:tcW w:w="2926" w:type="dxa"/>
+          </w:tcPr>
+          <w:p>
+            <w:pPr>
+              <w:pStyle w:val="NoSpacing"/>
+              <w:cnfStyle w:val="100000000000" w:firstRow="1" w:lastRow="0" w:firstColumn="0" w:lastColumn="0" w:oddVBand="0" w:evenVBand="0" w:oddHBand="0" w:evenHBand="0" w:firstRowFirstColumn="0" w:firstRowLastColumn="0" w:lastRowFirstColumn="0" w:lastRowLastColumn="0"/>
+              <w:rPr>
+                <w:b/>
+                <w:bCs/>
+              </w:rPr>
+            </w:pPr>
+            <w:r>
+              <w:rPr>
+                <w:b/>
+                <w:bCs/>
+              </w:rPr>
+              <w:t>Rating</w:t>
+            </w:r>
+          </w:p>
+        </w:tc>
+      </w:tr>
+      <w:tr>
+        <w:trPr>
+          <w:cnfStyle w:val="000000100000" w:firstRow="0" w:lastRow="0" w:firstColumn="0" w:lastColumn="0" w:oddVBand="0" w:evenVBand="0" w:oddHBand="1" w:evenHBand="0" w:firstRowFirstColumn="0" w:firstRowLastColumn="0" w:lastRowFirstColumn="0" w:lastRowLastColumn="0"/>
+        </w:trPr>
+        <w:tc>
+          <w:tcPr>
+            <w:cnfStyle w:val="001000000000" w:firstRow="0" w:lastRow="0" w:firstColumn="1" w:lastColumn="0" w:oddVBand="0" w:evenVBand="0" w:oddHBand="0" w:evenHBand="0" w:firstRowFirstColumn="0" w:firstRowLastColumn="0" w:lastRowFirstColumn="0" w:lastRowLastColumn="0"/>
+            <w:tcW w:w="1345" w:type="dxa"/>
+          </w:tcPr>
+          <w:p>
+            <w:pPr>
+              <w:pStyle w:val="NoSpacing"/>
+            </w:pPr>
+            <w:r>
+              <w:t>1</w:t>
+            </w:r>
+          </w:p>
+        </w:tc>
+        <w:tc>
+          <w:tcPr>
+            <w:tcW w:w="4507" w:type="dxa"/>
+          </w:tcPr>
+          <w:p>
+            <w:pPr>
+              <w:pStyle w:val="NoSpacing"/>
+              <w:cnfStyle w:val="000000100000" w:firstRow="0" w:lastRow="0" w:firstColumn="0" w:lastColumn="0" w:oddVBand="0" w:evenVBand="0" w:oddHBand="1" w:evenHBand="0" w:firstRowFirstColumn="0" w:firstRowLastColumn="0" w:lastRowFirstColumn="0" w:lastRowLastColumn="0"/>
+              <w:rPr>
+                <w:b w:val="0"/>
+                <w:bCs w:val="0"/>
+              </w:rPr>
+            </w:pPr>
+            <w:r>
+              <w:rPr>
+                <w:b w:val="0"/>
+                <w:bCs w:val="0"/>
+              </w:rPr>
+              <w:t>Finish problem successfully.</w:t>
+            </w:r>
+          </w:p>
+        </w:tc>
+        <w:tc>
+          <w:tcPr>
+            <w:tcW w:w="2926" w:type="dxa"/>
+          </w:tcPr>
+          <w:p>
+            <w:pPr>
+              <w:pStyle w:val="NoSpacing"/>
+              <w:cnfStyle w:val="000000100000" w:firstRow="0" w:lastRow="0" w:firstColumn="0" w:lastColumn="0" w:oddVBand="0" w:evenVBand="0" w:oddHBand="1" w:evenHBand="0" w:firstRowFirstColumn="0" w:firstRowLastColumn="0" w:lastRowFirstColumn="0" w:lastRowLastColumn="0"/>
+            </w:pPr>
+            <w:r>
+              <w:t>/5</w:t>
+            </w:r>
+          </w:p>
+        </w:tc>
+      </w:tr>
+      <w:tr>
+        <w:tc>
+          <w:tcPr>
+            <w:cnfStyle w:val="001000000000" w:firstRow="0" w:lastRow="0" w:firstColumn="1" w:lastColumn="0" w:oddVBand="0" w:evenVBand="0" w:oddHBand="0" w:evenHBand="0" w:firstRowFirstColumn="0" w:firstRowLastColumn="0" w:lastRowFirstColumn="0" w:lastRowLastColumn="0"/>
+            <w:tcW w:w="1345" w:type="dxa"/>
+          </w:tcPr>
+          <w:p>
+            <w:pPr>
+              <w:pStyle w:val="NoSpacing"/>
+            </w:pPr>
+            <w:r>
+              <w:t>2</w:t>
+            </w:r>
+          </w:p>
+        </w:tc>
+        <w:tc>
+          <w:tcPr>
+            <w:tcW w:w="4507" w:type="dxa"/>
+          </w:tcPr>
+          <w:p>
+            <w:pPr>
+              <w:pStyle w:val="NoSpacing"/>
+              <w:cnfStyle w:val="000000000000" w:firstRow="0" w:lastRow="0" w:firstColumn="0" w:lastColumn="0" w:oddVBand="0" w:evenVBand="0" w:oddHBand="0" w:evenHBand="0" w:firstRowFirstColumn="0" w:firstRowLastColumn="0" w:lastRowFirstColumn="0" w:lastRowLastColumn="0"/>
+              <w:rPr>
+                <w:b w:val="0"/>
+                <w:bCs w:val="0"/>
+              </w:rPr>
+            </w:pPr>
+            <w:r>
+              <w:rPr>
+                <w:b w:val="0"/>
+                <w:bCs w:val="0"/>
+              </w:rPr>
+              <w:t>Graphical demonstration of each step of the running process.</w:t>
+            </w:r>
+          </w:p>
+        </w:tc>
+        <w:tc>
+          <w:tcPr>
+            <w:tcW w:w="2926" w:type="dxa"/>
+          </w:tcPr>
+          <w:p>
+            <w:pPr>
+              <w:pStyle w:val="NoSpacing"/>
+              <w:cnfStyle w:val="000000000000" w:firstRow="0" w:lastRow="0" w:firstColumn="0" w:lastColumn="0" w:oddVBand="0" w:evenVBand="0" w:oddHBand="0" w:evenHBand="0" w:firstRowFirstColumn="0" w:firstRowLastColumn="0" w:lastRowFirstColumn="0" w:lastRowLastColumn="0"/>
+            </w:pPr>
+            <w:r>
+              <w:t>/1</w:t>
+            </w:r>
+          </w:p>
+        </w:tc>
+      </w:tr>
+      <w:tr>
+        <w:trPr>
+          <w:cnfStyle w:val="000000100000" w:firstRow="0" w:lastRow="0" w:firstColumn="0" w:lastColumn="0" w:oddVBand="0" w:evenVBand="0" w:oddHBand="1" w:evenHBand="0" w:firstRowFirstColumn="0" w:firstRowLastColumn="0" w:lastRowFirstColumn="0" w:lastRowLastColumn="0"/>
+        </w:trPr>
+        <w:tc>
+          <w:tcPr>
+            <w:cnfStyle w:val="001000000000" w:firstRow="0" w:lastRow="0" w:firstColumn="1" w:lastColumn="0" w:oddVBand="0" w:evenVBand="0" w:oddHBand="0" w:evenHBand="0" w:firstRowFirstColumn="0" w:firstRowLastColumn="0" w:lastRowFirstColumn="0" w:lastRowLastColumn="0"/>
+            <w:tcW w:w="1345" w:type="dxa"/>
+          </w:tcPr>
+          <w:p>
+            <w:pPr>
+              <w:pStyle w:val="NoSpacing"/>
+            </w:pPr>
+            <w:r>
+              <w:t>3</w:t>
+            </w:r>
+          </w:p>
+        </w:tc>
+        <w:tc>
+          <w:tcPr>
+            <w:tcW w:w="4507" w:type="dxa"/>
+          </w:tcPr>
+          <w:p>
+            <w:pPr>
+              <w:pStyle w:val="NoSpacing"/>
+              <w:cnfStyle w:val="000000100000" w:firstRow="0" w:lastRow="0" w:firstColumn="0" w:lastColumn="0" w:oddVBand="0" w:evenVBand="0" w:oddHBand="1" w:evenHBand="0" w:firstRowFirstColumn="0" w:firstRowLastColumn="0" w:lastRowFirstColumn="0" w:lastRowLastColumn="0"/>
+              <w:rPr>
+                <w:b w:val="0"/>
+                <w:bCs w:val="0"/>
+              </w:rPr>
+            </w:pPr>
+            <w:r>
+              <w:rPr>
+                <w:b w:val="0"/>
+                <w:bCs w:val="0"/>
+              </w:rPr>
+              <w:t>Generate at least 5 maps with difference structures such as position and number of Pit, Gold and Wumpus.</w:t>
+            </w:r>
+          </w:p>
+        </w:tc>
+        <w:tc>
+          <w:tcPr>
+            <w:tcW w:w="2926" w:type="dxa"/>
+          </w:tcPr>
+          <w:p>
+            <w:pPr>
+              <w:pStyle w:val="NoSpacing"/>
+              <w:cnfStyle w:val="000000100000" w:firstRow="0" w:lastRow="0" w:firstColumn="0" w:lastColumn="0" w:oddVBand="0" w:evenVBand="0" w:oddHBand="1" w:evenHBand="0" w:firstRowFirstColumn="0" w:firstRowLastColumn="0" w:lastRowFirstColumn="0" w:lastRowLastColumn="0"/>
+            </w:pPr>
+            <w:r>
+              <w:t>/2</w:t>
+            </w:r>
+          </w:p>
+        </w:tc>
+      </w:tr>
+      <w:tr>
+        <w:tc>
+          <w:tcPr>
+            <w:cnfStyle w:val="001000000000" w:firstRow="0" w:lastRow="0" w:firstColumn="1" w:lastColumn="0" w:oddVBand="0" w:evenVBand="0" w:oddHBand="0" w:evenHBand="0" w:firstRowFirstColumn="0" w:firstRowLastColumn="0" w:lastRowFirstColumn="0" w:lastRowLastColumn="0"/>
+            <w:tcW w:w="1345" w:type="dxa"/>
+          </w:tcPr>
+          <w:p>
+            <w:pPr>
+              <w:pStyle w:val="NoSpacing"/>
+            </w:pPr>
+            <w:r>
+              <w:t>4</w:t>
+            </w:r>
+          </w:p>
+        </w:tc>
+        <w:tc>
+          <w:tcPr>
+            <w:tcW w:w="4507" w:type="dxa"/>
+          </w:tcPr>
+          <w:p>
+            <w:pPr>
+              <w:pStyle w:val="NoSpacing"/>
+              <w:cnfStyle w:val="000000000000" w:firstRow="0" w:lastRow="0" w:firstColumn="0" w:lastColumn="0" w:oddVBand="0" w:evenVBand="0" w:oddHBand="0" w:evenHBand="0" w:firstRowFirstColumn="0" w:firstRowLastColumn="0" w:lastRowFirstColumn="0" w:lastRowLastColumn="0"/>
+              <w:rPr>
+                <w:b w:val="0"/>
+                <w:bCs w:val="0"/>
+              </w:rPr>
+            </w:pPr>
+            <w:r>
+              <w:rPr>
+                <w:b w:val="0"/>
+                <w:bCs w:val="0"/>
+              </w:rPr>
+              <w:t>Report your algorithm, experiment with some reflection or comments.</w:t>
+            </w:r>
+          </w:p>
+        </w:tc>
+        <w:tc>
+          <w:tcPr>
+            <w:tcW w:w="2926" w:type="dxa"/>
+          </w:tcPr>
+          <w:p>
+            <w:pPr>
+              <w:pStyle w:val="NoSpacing"/>
+              <w:cnfStyle w:val="000000000000" w:firstRow="0" w:lastRow="0" w:firstColumn="0" w:lastColumn="0" w:oddVBand="0" w:evenVBand="0" w:oddHBand="0" w:evenHBand="0" w:firstRowFirstColumn="0" w:firstRowLastColumn="0" w:lastRowFirstColumn="0" w:lastRowLastColumn="0"/>
+            </w:pPr>
+            <w:r>
+              <w:t>/2</w:t>
+            </w:r>
+          </w:p>
+        </w:tc>
+      </w:tr>
+      <w:tr>
+        <w:trPr>
+          <w:cnfStyle w:val="000000100000" w:firstRow="0" w:lastRow="0" w:firstColumn="0" w:lastColumn="0" w:oddVBand="0" w:evenVBand="0" w:oddHBand="1" w:evenHBand="0" w:firstRowFirstColumn="0" w:firstRowLastColumn="0" w:lastRowFirstColumn="0" w:lastRowLastColumn="0"/>
+        </w:trPr>
+        <w:tc>
+          <w:tcPr>
+            <w:cnfStyle w:val="001000000000" w:firstRow="0" w:lastRow="0" w:firstColumn="1" w:lastColumn="0" w:oddVBand="0" w:evenVBand="0" w:oddHBand="0" w:evenHBand="0" w:firstRowFirstColumn="0" w:firstRowLastColumn="0" w:lastRowFirstColumn="0" w:lastRowLastColumn="0"/>
+            <w:tcW w:w="1345" w:type="dxa"/>
+          </w:tcPr>
+          <w:p>
+            <w:pPr>
+              <w:pStyle w:val="NoSpacing"/>
+            </w:pPr>
+            <w:r>
+              <w:t>Overall</w:t>
+            </w:r>
+          </w:p>
+        </w:tc>
+        <w:tc>
+          <w:tcPr>
+            <w:tcW w:w="4507" w:type="dxa"/>
+          </w:tcPr>
+          <w:p>
+            <w:pPr>
+              <w:pStyle w:val="NoSpacing"/>
+              <w:cnfStyle w:val="000000100000" w:firstRow="0" w:lastRow="0" w:firstColumn="0" w:lastColumn="0" w:oddVBand="0" w:evenVBand="0" w:oddHBand="1" w:evenHBand="0" w:firstRowFirstColumn="0" w:firstRowLastColumn="0" w:lastRowFirstColumn="0" w:lastRowLastColumn="0"/>
+            </w:pPr>
+          </w:p>
+        </w:tc>
+        <w:tc>
+          <w:tcPr>
+            <w:tcW w:w="2926" w:type="dxa"/>
+          </w:tcPr>
+          <w:p>
+            <w:pPr>
+              <w:pStyle w:val="NoSpacing"/>
+              <w:cnfStyle w:val="000000100000" w:firstRow="0" w:lastRow="0" w:firstColumn="0" w:lastColumn="0" w:oddVBand="0" w:evenVBand="0" w:oddHBand="1" w:evenHBand="0" w:firstRowFirstColumn="0" w:firstRowLastColumn="0" w:lastRowFirstColumn="0" w:lastRowLastColumn="0"/>
+            </w:pPr>
+            <w:r>
+              <w:t>/10</w:t>
+            </w:r>
+          </w:p>
+        </w:tc>
+      </w:tr>
+    </w:tbl>
     <w:p>
       <w:pPr>
         <w:pStyle w:val="NoSpacing"/>
       </w:pPr>
-    </w:p>
-    <w:p>
-      <w:pPr>
-        <w:pStyle w:val="NoSpacing"/>
-      </w:pPr>
-      <w:r>
-        <w:t>OVERALL ESTIMATE</w:t>
-      </w:r>
-      <w:r>
-        <w:t xml:space="preserve"> </w:t>
-      </w:r>
     </w:p>
     <w:p>
       <w:pPr>
@@ -4139,8 +4575,13 @@
         <w:t xml:space="preserve"> Edition </w:t>
       </w:r>
       <w:r>
-        <w:t>Russel and Peter Norvig</w:t>
-      </w:r>
+        <w:t xml:space="preserve">Russel and Peter </w:t>
+      </w:r>
+      <w:proofErr w:type="spellStart"/>
+      <w:r>
+        <w:t>Norvig</w:t>
+      </w:r>
+      <w:proofErr w:type="spellEnd"/>
     </w:p>
     <w:p>
       <w:pPr>
@@ -4184,8 +4625,8 @@
       </w:pPr>
     </w:p>
     <w:sectPr>
-      <w:headerReference w:type="default" r:id="rId30"/>
-      <w:footerReference w:type="default" r:id="rId31"/>
+      <w:headerReference w:type="default" r:id="rId31"/>
+      <w:footerReference w:type="default" r:id="rId32"/>
       <w:endnotePr>
         <w:numFmt w:val="decimal"/>
       </w:endnotePr>
@@ -4417,7 +4858,7 @@
         <v:path o:extrusionok="f" gradientshapeok="t" o:connecttype="rect"/>
         <o:lock v:ext="edit" aspectratio="t"/>
       </v:shapetype>
-      <v:shape id="_x0000_i1026" type="#_x0000_t75" style="width:12pt;height:12pt" o:bullet="t">
+      <v:shape id="_x0000_i1026" type="#_x0000_t75" style="width:11.9pt;height:11.9pt" o:bullet="t">
         <v:imagedata r:id="rId1" o:title="mso3CA5"/>
       </v:shape>
     </w:pict>
@@ -6702,13 +7143,15 @@
     <w:autoRedefine/>
     <w:uiPriority w:val="1"/>
     <w:qFormat/>
-    <w:rsid w:val="00851F8C"/>
+    <w:rsid w:val="002902A0"/>
     <w:pPr>
       <w:spacing w:before="120" w:after="120" w:line="240" w:lineRule="auto"/>
       <w:ind w:right="-12"/>
     </w:pPr>
     <w:rPr>
       <w:rFonts w:ascii="Times New Roman" w:hAnsi="Times New Roman"/>
+      <w:b/>
+      <w:bCs/>
       <w:sz w:val="32"/>
     </w:rPr>
   </w:style>
@@ -7912,6 +8355,112 @@
       <w:tblPr/>
       <w:tcPr>
         <w:shd w:val="clear" w:color="auto" w:fill="DAEEF3" w:themeFill="accent5" w:themeFillTint="33"/>
+      </w:tcPr>
+    </w:tblStylePr>
+  </w:style>
+  <w:style w:type="table" w:styleId="GridTable5Dark-Accent1">
+    <w:name w:val="Grid Table 5 Dark Accent 1"/>
+    <w:basedOn w:val="TableNormal"/>
+    <w:uiPriority w:val="50"/>
+    <w:rsid w:val="00EE2D69"/>
+    <w:pPr>
+      <w:spacing w:after="0" w:line="240" w:lineRule="auto"/>
+    </w:pPr>
+    <w:tblPr>
+      <w:tblStyleRowBandSize w:val="1"/>
+      <w:tblStyleColBandSize w:val="1"/>
+      <w:tblBorders>
+        <w:top w:val="single" w:sz="4" w:space="0" w:color="FFFFFF" w:themeColor="background1"/>
+        <w:left w:val="single" w:sz="4" w:space="0" w:color="FFFFFF" w:themeColor="background1"/>
+        <w:bottom w:val="single" w:sz="4" w:space="0" w:color="FFFFFF" w:themeColor="background1"/>
+        <w:right w:val="single" w:sz="4" w:space="0" w:color="FFFFFF" w:themeColor="background1"/>
+        <w:insideH w:val="single" w:sz="4" w:space="0" w:color="FFFFFF" w:themeColor="background1"/>
+        <w:insideV w:val="single" w:sz="4" w:space="0" w:color="FFFFFF" w:themeColor="background1"/>
+      </w:tblBorders>
+    </w:tblPr>
+    <w:tcPr>
+      <w:shd w:val="clear" w:color="auto" w:fill="DBE5F1" w:themeFill="accent1" w:themeFillTint="33"/>
+    </w:tcPr>
+    <w:tblStylePr w:type="firstRow">
+      <w:rPr>
+        <w:b/>
+        <w:bCs/>
+        <w:color w:val="FFFFFF" w:themeColor="background1"/>
+      </w:rPr>
+      <w:tblPr/>
+      <w:tcPr>
+        <w:tcBorders>
+          <w:top w:val="single" w:sz="4" w:space="0" w:color="FFFFFF" w:themeColor="background1"/>
+          <w:left w:val="single" w:sz="4" w:space="0" w:color="FFFFFF" w:themeColor="background1"/>
+          <w:right w:val="single" w:sz="4" w:space="0" w:color="FFFFFF" w:themeColor="background1"/>
+          <w:insideH w:val="nil"/>
+          <w:insideV w:val="nil"/>
+        </w:tcBorders>
+        <w:shd w:val="clear" w:color="auto" w:fill="4F81BD" w:themeFill="accent1"/>
+      </w:tcPr>
+    </w:tblStylePr>
+    <w:tblStylePr w:type="lastRow">
+      <w:rPr>
+        <w:b/>
+        <w:bCs/>
+        <w:color w:val="FFFFFF" w:themeColor="background1"/>
+      </w:rPr>
+      <w:tblPr/>
+      <w:tcPr>
+        <w:tcBorders>
+          <w:left w:val="single" w:sz="4" w:space="0" w:color="FFFFFF" w:themeColor="background1"/>
+          <w:bottom w:val="single" w:sz="4" w:space="0" w:color="FFFFFF" w:themeColor="background1"/>
+          <w:right w:val="single" w:sz="4" w:space="0" w:color="FFFFFF" w:themeColor="background1"/>
+          <w:insideH w:val="nil"/>
+          <w:insideV w:val="nil"/>
+        </w:tcBorders>
+        <w:shd w:val="clear" w:color="auto" w:fill="4F81BD" w:themeFill="accent1"/>
+      </w:tcPr>
+    </w:tblStylePr>
+    <w:tblStylePr w:type="firstCol">
+      <w:rPr>
+        <w:b/>
+        <w:bCs/>
+        <w:color w:val="FFFFFF" w:themeColor="background1"/>
+      </w:rPr>
+      <w:tblPr/>
+      <w:tcPr>
+        <w:tcBorders>
+          <w:top w:val="single" w:sz="4" w:space="0" w:color="FFFFFF" w:themeColor="background1"/>
+          <w:left w:val="single" w:sz="4" w:space="0" w:color="FFFFFF" w:themeColor="background1"/>
+          <w:bottom w:val="single" w:sz="4" w:space="0" w:color="FFFFFF" w:themeColor="background1"/>
+          <w:insideV w:val="nil"/>
+        </w:tcBorders>
+        <w:shd w:val="clear" w:color="auto" w:fill="4F81BD" w:themeFill="accent1"/>
+      </w:tcPr>
+    </w:tblStylePr>
+    <w:tblStylePr w:type="lastCol">
+      <w:rPr>
+        <w:b/>
+        <w:bCs/>
+        <w:color w:val="FFFFFF" w:themeColor="background1"/>
+      </w:rPr>
+      <w:tblPr/>
+      <w:tcPr>
+        <w:tcBorders>
+          <w:top w:val="single" w:sz="4" w:space="0" w:color="FFFFFF" w:themeColor="background1"/>
+          <w:bottom w:val="single" w:sz="4" w:space="0" w:color="FFFFFF" w:themeColor="background1"/>
+          <w:right w:val="single" w:sz="4" w:space="0" w:color="FFFFFF" w:themeColor="background1"/>
+          <w:insideV w:val="nil"/>
+        </w:tcBorders>
+        <w:shd w:val="clear" w:color="auto" w:fill="4F81BD" w:themeFill="accent1"/>
+      </w:tcPr>
+    </w:tblStylePr>
+    <w:tblStylePr w:type="band1Vert">
+      <w:tblPr/>
+      <w:tcPr>
+        <w:shd w:val="clear" w:color="auto" w:fill="B8CCE4" w:themeFill="accent1" w:themeFillTint="66"/>
+      </w:tcPr>
+    </w:tblStylePr>
+    <w:tblStylePr w:type="band1Horz">
+      <w:tblPr/>
+      <w:tcPr>
+        <w:shd w:val="clear" w:color="auto" w:fill="B8CCE4" w:themeFill="accent1" w:themeFillTint="66"/>
       </w:tcPr>
     </w:tblStylePr>
   </w:style>

</xml_diff>